<commit_message>
state of the repo before ex V... I think I will wait with it for the next class
</commit_message>
<xml_diff>
--- a/LAB_2.docx
+++ b/LAB_2.docx
@@ -11,6 +11,13 @@
           <w:b/>
         </w:rPr>
       </w:pPr>
+      <w:r>
+        <w:rPr>
+          <w:rFonts w:ascii="Arial" w:eastAsia="Calibri" w:hAnsi="Arial" w:cs="Arial"/>
+          <w:b/>
+        </w:rPr>
+        <w:t xml:space="preserve"> </w:t>
+      </w:r>
       <w:r>
         <w:rPr>
           <w:rFonts w:ascii="Arial" w:eastAsia="Calibri" w:hAnsi="Arial" w:cs="Arial"/>
@@ -955,1641 +962,6 @@
     </w:p>
     <w:p>
       <w:pPr>
-        <w:pBdr>
-          <w:top w:val="dashed" w:sz="6" w:space="12" w:color="AAAAAA"/>
-          <w:left w:val="dashed" w:sz="6" w:space="12" w:color="AAAAAA"/>
-          <w:bottom w:val="dashed" w:sz="6" w:space="12" w:color="AAAAAA"/>
-          <w:right w:val="dashed" w:sz="6" w:space="12" w:color="AAAAAA"/>
-        </w:pBdr>
-        <w:shd w:val="clear" w:color="auto" w:fill="E3E3E3"/>
-        <w:tabs>
-          <w:tab w:val="left" w:pos="916"/>
-          <w:tab w:val="left" w:pos="1832"/>
-          <w:tab w:val="left" w:pos="2748"/>
-          <w:tab w:val="left" w:pos="3664"/>
-          <w:tab w:val="left" w:pos="4580"/>
-          <w:tab w:val="left" w:pos="5496"/>
-          <w:tab w:val="left" w:pos="6412"/>
-          <w:tab w:val="left" w:pos="7328"/>
-          <w:tab w:val="left" w:pos="8244"/>
-          <w:tab w:val="left" w:pos="9160"/>
-          <w:tab w:val="left" w:pos="10076"/>
-          <w:tab w:val="left" w:pos="10992"/>
-          <w:tab w:val="left" w:pos="11908"/>
-          <w:tab w:val="left" w:pos="12824"/>
-          <w:tab w:val="left" w:pos="13740"/>
-          <w:tab w:val="left" w:pos="14656"/>
-        </w:tabs>
-        <w:spacing w:before="240" w:after="240" w:line="240" w:lineRule="auto"/>
-        <w:rPr>
-          <w:rFonts w:ascii="Lucida Console" w:eastAsia="Times New Roman" w:hAnsi="Lucida Console" w:cs="Courier New"/>
-          <w:color w:val="000000"/>
-          <w:sz w:val="20"/>
-          <w:szCs w:val="20"/>
-          <w:lang w:val="en-US" w:eastAsia="es-ES"/>
-        </w:rPr>
-      </w:pPr>
-      <w:r>
-        <w:rPr>
-          <w:rFonts w:ascii="Lucida Console" w:eastAsia="Times New Roman" w:hAnsi="Lucida Console" w:cs="Courier New"/>
-          <w:color w:val="000000"/>
-          <w:sz w:val="20"/>
-          <w:szCs w:val="20"/>
-          <w:lang w:val="en-US" w:eastAsia="es-ES"/>
-        </w:rPr>
-        <w:t xml:space="preserve"># </w:t>
-      </w:r>
-      <w:proofErr w:type="spellStart"/>
-      <w:r>
-        <w:rPr>
-          <w:rFonts w:ascii="Lucida Console" w:eastAsia="Times New Roman" w:hAnsi="Lucida Console" w:cs="Courier New"/>
-          <w:color w:val="000000"/>
-          <w:sz w:val="20"/>
-          <w:szCs w:val="20"/>
-          <w:lang w:val="en-US" w:eastAsia="es-ES"/>
-        </w:rPr>
-        <w:t>genind</w:t>
-      </w:r>
-      <w:proofErr w:type="spellEnd"/>
-      <w:r>
-        <w:rPr>
-          <w:rFonts w:ascii="Lucida Console" w:eastAsia="Times New Roman" w:hAnsi="Lucida Console" w:cs="Courier New"/>
-          <w:color w:val="000000"/>
-          <w:sz w:val="20"/>
-          <w:szCs w:val="20"/>
-          <w:lang w:val="en-US" w:eastAsia="es-ES"/>
-        </w:rPr>
-        <w:t xml:space="preserve"> do </w:t>
-      </w:r>
-      <w:proofErr w:type="spellStart"/>
-      <w:r>
-        <w:rPr>
-          <w:rFonts w:ascii="Lucida Console" w:eastAsia="Times New Roman" w:hAnsi="Lucida Console" w:cs="Courier New"/>
-          <w:color w:val="000000"/>
-          <w:sz w:val="20"/>
-          <w:szCs w:val="20"/>
-          <w:lang w:val="en-US" w:eastAsia="es-ES"/>
-        </w:rPr>
-        <w:t>hierfstat</w:t>
-      </w:r>
-      <w:proofErr w:type="spellEnd"/>
-    </w:p>
-    <w:p>
-      <w:pPr>
-        <w:pBdr>
-          <w:top w:val="dashed" w:sz="6" w:space="12" w:color="AAAAAA"/>
-          <w:left w:val="dashed" w:sz="6" w:space="12" w:color="AAAAAA"/>
-          <w:bottom w:val="dashed" w:sz="6" w:space="12" w:color="AAAAAA"/>
-          <w:right w:val="dashed" w:sz="6" w:space="12" w:color="AAAAAA"/>
-        </w:pBdr>
-        <w:shd w:val="clear" w:color="auto" w:fill="E3E3E3"/>
-        <w:tabs>
-          <w:tab w:val="left" w:pos="916"/>
-          <w:tab w:val="left" w:pos="1832"/>
-          <w:tab w:val="left" w:pos="2748"/>
-          <w:tab w:val="left" w:pos="3664"/>
-          <w:tab w:val="left" w:pos="4580"/>
-          <w:tab w:val="left" w:pos="5496"/>
-          <w:tab w:val="left" w:pos="6412"/>
-          <w:tab w:val="left" w:pos="7328"/>
-          <w:tab w:val="left" w:pos="8244"/>
-          <w:tab w:val="left" w:pos="9160"/>
-          <w:tab w:val="left" w:pos="10076"/>
-          <w:tab w:val="left" w:pos="10992"/>
-          <w:tab w:val="left" w:pos="11908"/>
-          <w:tab w:val="left" w:pos="12824"/>
-          <w:tab w:val="left" w:pos="13740"/>
-          <w:tab w:val="left" w:pos="14656"/>
-        </w:tabs>
-        <w:spacing w:before="240" w:after="240" w:line="240" w:lineRule="auto"/>
-        <w:rPr>
-          <w:rFonts w:ascii="Lucida Console" w:eastAsia="Times New Roman" w:hAnsi="Lucida Console" w:cs="Courier New"/>
-          <w:b/>
-          <w:bCs/>
-          <w:color w:val="000000"/>
-          <w:sz w:val="20"/>
-          <w:szCs w:val="20"/>
-          <w:lang w:val="en-US" w:eastAsia="es-ES"/>
-        </w:rPr>
-      </w:pPr>
-      <w:proofErr w:type="spellStart"/>
-      <w:r>
-        <w:rPr>
-          <w:rFonts w:ascii="Lucida Console" w:eastAsia="Times New Roman" w:hAnsi="Lucida Console" w:cs="Courier New"/>
-          <w:b/>
-          <w:bCs/>
-          <w:color w:val="000000"/>
-          <w:sz w:val="20"/>
-          <w:szCs w:val="20"/>
-          <w:lang w:val="en-US" w:eastAsia="es-ES"/>
-        </w:rPr>
-        <w:t>hierfstat_object</w:t>
-      </w:r>
-      <w:proofErr w:type="spellEnd"/>
-      <w:r>
-        <w:rPr>
-          <w:rFonts w:ascii="Lucida Console" w:eastAsia="Times New Roman" w:hAnsi="Lucida Console" w:cs="Courier New"/>
-          <w:b/>
-          <w:bCs/>
-          <w:color w:val="000000"/>
-          <w:sz w:val="20"/>
-          <w:szCs w:val="20"/>
-          <w:lang w:val="en-US" w:eastAsia="es-ES"/>
-        </w:rPr>
-        <w:t xml:space="preserve"> &lt;- </w:t>
-      </w:r>
-      <w:proofErr w:type="spellStart"/>
-      <w:r>
-        <w:rPr>
-          <w:rFonts w:ascii="Lucida Console" w:eastAsia="Times New Roman" w:hAnsi="Lucida Console" w:cs="Courier New"/>
-          <w:b/>
-          <w:bCs/>
-          <w:color w:val="000000"/>
-          <w:sz w:val="20"/>
-          <w:szCs w:val="20"/>
-          <w:lang w:val="en-US" w:eastAsia="es-ES"/>
-        </w:rPr>
-        <w:t>hierfstat</w:t>
-      </w:r>
-      <w:proofErr w:type="spellEnd"/>
-      <w:r>
-        <w:rPr>
-          <w:rFonts w:ascii="Lucida Console" w:eastAsia="Times New Roman" w:hAnsi="Lucida Console" w:cs="Courier New"/>
-          <w:b/>
-          <w:bCs/>
-          <w:color w:val="000000"/>
-          <w:sz w:val="20"/>
-          <w:szCs w:val="20"/>
-          <w:lang w:val="en-US" w:eastAsia="es-ES"/>
-        </w:rPr>
-        <w:t>::</w:t>
-      </w:r>
-      <w:r>
-        <w:rPr>
-          <w:rFonts w:ascii="Lucida Console" w:eastAsia="Times New Roman" w:hAnsi="Lucida Console" w:cs="Courier New"/>
-          <w:b/>
-          <w:bCs/>
-          <w:color w:val="000000"/>
-          <w:sz w:val="20"/>
-          <w:szCs w:val="20"/>
-          <w:lang w:val="en-US" w:eastAsia="es-ES"/>
-        </w:rPr>
-        <w:t>genind2hierfstat(</w:t>
-      </w:r>
-      <w:proofErr w:type="spellStart"/>
-      <w:r>
-        <w:rPr>
-          <w:rFonts w:ascii="Lucida Console" w:eastAsia="Times New Roman" w:hAnsi="Lucida Console" w:cs="Courier New"/>
-          <w:b/>
-          <w:bCs/>
-          <w:color w:val="000000"/>
-          <w:sz w:val="20"/>
-          <w:szCs w:val="20"/>
-          <w:lang w:val="en-US" w:eastAsia="es-ES"/>
-        </w:rPr>
-        <w:t>genind_object</w:t>
-      </w:r>
-      <w:proofErr w:type="spellEnd"/>
-      <w:r>
-        <w:rPr>
-          <w:rFonts w:ascii="Lucida Console" w:eastAsia="Times New Roman" w:hAnsi="Lucida Console" w:cs="Courier New"/>
-          <w:b/>
-          <w:bCs/>
-          <w:color w:val="000000"/>
-          <w:sz w:val="20"/>
-          <w:szCs w:val="20"/>
-          <w:lang w:val="en-US" w:eastAsia="es-ES"/>
-        </w:rPr>
-        <w:t>)</w:t>
-      </w:r>
-    </w:p>
-    <w:p>
-      <w:pPr>
-        <w:pBdr>
-          <w:top w:val="dashed" w:sz="6" w:space="12" w:color="AAAAAA"/>
-          <w:left w:val="dashed" w:sz="6" w:space="12" w:color="AAAAAA"/>
-          <w:bottom w:val="dashed" w:sz="6" w:space="12" w:color="AAAAAA"/>
-          <w:right w:val="dashed" w:sz="6" w:space="12" w:color="AAAAAA"/>
-        </w:pBdr>
-        <w:shd w:val="clear" w:color="auto" w:fill="E3E3E3"/>
-        <w:tabs>
-          <w:tab w:val="left" w:pos="916"/>
-          <w:tab w:val="left" w:pos="1832"/>
-          <w:tab w:val="left" w:pos="2748"/>
-          <w:tab w:val="left" w:pos="3664"/>
-          <w:tab w:val="left" w:pos="4580"/>
-          <w:tab w:val="left" w:pos="5496"/>
-          <w:tab w:val="left" w:pos="6412"/>
-          <w:tab w:val="left" w:pos="7328"/>
-          <w:tab w:val="left" w:pos="8244"/>
-          <w:tab w:val="left" w:pos="9160"/>
-          <w:tab w:val="left" w:pos="10076"/>
-          <w:tab w:val="left" w:pos="10992"/>
-          <w:tab w:val="left" w:pos="11908"/>
-          <w:tab w:val="left" w:pos="12824"/>
-          <w:tab w:val="left" w:pos="13740"/>
-          <w:tab w:val="left" w:pos="14656"/>
-        </w:tabs>
-        <w:spacing w:before="240" w:after="240" w:line="240" w:lineRule="auto"/>
-        <w:rPr>
-          <w:rFonts w:ascii="Lucida Console" w:eastAsia="Times New Roman" w:hAnsi="Lucida Console" w:cs="Courier New"/>
-          <w:color w:val="000000"/>
-          <w:sz w:val="20"/>
-          <w:szCs w:val="20"/>
-          <w:lang w:eastAsia="es-ES"/>
-        </w:rPr>
-      </w:pPr>
-      <w:r>
-        <w:rPr>
-          <w:rFonts w:ascii="Lucida Console" w:eastAsia="Times New Roman" w:hAnsi="Lucida Console" w:cs="Courier New"/>
-          <w:color w:val="000000"/>
-          <w:sz w:val="20"/>
-          <w:szCs w:val="20"/>
-          <w:lang w:eastAsia="es-ES"/>
-        </w:rPr>
-        <w:t xml:space="preserve"># zapisujemy </w:t>
-      </w:r>
-      <w:proofErr w:type="spellStart"/>
-      <w:r>
-        <w:rPr>
-          <w:rFonts w:ascii="Lucida Console" w:eastAsia="Times New Roman" w:hAnsi="Lucida Console" w:cs="Courier New"/>
-          <w:color w:val="000000"/>
-          <w:sz w:val="20"/>
-          <w:szCs w:val="20"/>
-          <w:lang w:eastAsia="es-ES"/>
-        </w:rPr>
-        <w:t>hierfstat</w:t>
-      </w:r>
-      <w:proofErr w:type="spellEnd"/>
-      <w:r>
-        <w:rPr>
-          <w:rFonts w:ascii="Lucida Console" w:eastAsia="Times New Roman" w:hAnsi="Lucida Console" w:cs="Courier New"/>
-          <w:color w:val="000000"/>
-          <w:sz w:val="20"/>
-          <w:szCs w:val="20"/>
-          <w:lang w:eastAsia="es-ES"/>
-        </w:rPr>
-        <w:t xml:space="preserve"> to pliku </w:t>
-      </w:r>
-      <w:r>
-        <w:rPr>
-          <w:rFonts w:ascii="Lucida Console" w:eastAsia="Times New Roman" w:hAnsi="Lucida Console" w:cs="Courier New"/>
-          <w:color w:val="000000"/>
-          <w:sz w:val="20"/>
-          <w:szCs w:val="20"/>
-          <w:lang w:eastAsia="es-ES"/>
-        </w:rPr>
-        <w:t>w formacie .</w:t>
-      </w:r>
-      <w:proofErr w:type="spellStart"/>
-      <w:r>
-        <w:rPr>
-          <w:rFonts w:ascii="Lucida Console" w:eastAsia="Times New Roman" w:hAnsi="Lucida Console" w:cs="Courier New"/>
-          <w:color w:val="000000"/>
-          <w:sz w:val="20"/>
-          <w:szCs w:val="20"/>
-          <w:lang w:eastAsia="es-ES"/>
-        </w:rPr>
-        <w:t>str</w:t>
-      </w:r>
-      <w:proofErr w:type="spellEnd"/>
-      <w:r>
-        <w:rPr>
-          <w:rFonts w:ascii="Lucida Console" w:eastAsia="Times New Roman" w:hAnsi="Lucida Console" w:cs="Courier New"/>
-          <w:color w:val="000000"/>
-          <w:sz w:val="20"/>
-          <w:szCs w:val="20"/>
-          <w:lang w:eastAsia="es-ES"/>
-        </w:rPr>
-        <w:t xml:space="preserve"> – do </w:t>
-      </w:r>
-      <w:proofErr w:type="spellStart"/>
-      <w:r>
-        <w:rPr>
-          <w:rFonts w:ascii="Lucida Console" w:eastAsia="Times New Roman" w:hAnsi="Lucida Console" w:cs="Courier New"/>
-          <w:color w:val="000000"/>
-          <w:sz w:val="20"/>
-          <w:szCs w:val="20"/>
-          <w:lang w:eastAsia="es-ES"/>
-        </w:rPr>
-        <w:t>working</w:t>
-      </w:r>
-      <w:proofErr w:type="spellEnd"/>
-      <w:r>
-        <w:rPr>
-          <w:rFonts w:ascii="Lucida Console" w:eastAsia="Times New Roman" w:hAnsi="Lucida Console" w:cs="Courier New"/>
-          <w:color w:val="000000"/>
-          <w:sz w:val="20"/>
-          <w:szCs w:val="20"/>
-          <w:lang w:eastAsia="es-ES"/>
-        </w:rPr>
-        <w:t xml:space="preserve"> </w:t>
-      </w:r>
-      <w:proofErr w:type="spellStart"/>
-      <w:r>
-        <w:rPr>
-          <w:rFonts w:ascii="Lucida Console" w:eastAsia="Times New Roman" w:hAnsi="Lucida Console" w:cs="Courier New"/>
-          <w:color w:val="000000"/>
-          <w:sz w:val="20"/>
-          <w:szCs w:val="20"/>
-          <w:lang w:eastAsia="es-ES"/>
-        </w:rPr>
-        <w:t>directory</w:t>
-      </w:r>
-      <w:proofErr w:type="spellEnd"/>
-      <w:r>
-        <w:rPr>
-          <w:rFonts w:ascii="Lucida Console" w:eastAsia="Times New Roman" w:hAnsi="Lucida Console" w:cs="Courier New"/>
-          <w:color w:val="000000"/>
-          <w:sz w:val="20"/>
-          <w:szCs w:val="20"/>
-          <w:lang w:eastAsia="es-ES"/>
-        </w:rPr>
-        <w:t>!</w:t>
-      </w:r>
-    </w:p>
-    <w:p>
-      <w:pPr>
-        <w:pBdr>
-          <w:top w:val="dashed" w:sz="6" w:space="12" w:color="AAAAAA"/>
-          <w:left w:val="dashed" w:sz="6" w:space="12" w:color="AAAAAA"/>
-          <w:bottom w:val="dashed" w:sz="6" w:space="12" w:color="AAAAAA"/>
-          <w:right w:val="dashed" w:sz="6" w:space="12" w:color="AAAAAA"/>
-        </w:pBdr>
-        <w:shd w:val="clear" w:color="auto" w:fill="E3E3E3"/>
-        <w:tabs>
-          <w:tab w:val="left" w:pos="916"/>
-          <w:tab w:val="left" w:pos="1832"/>
-          <w:tab w:val="left" w:pos="2748"/>
-          <w:tab w:val="left" w:pos="3664"/>
-          <w:tab w:val="left" w:pos="4580"/>
-          <w:tab w:val="left" w:pos="5496"/>
-          <w:tab w:val="left" w:pos="6412"/>
-          <w:tab w:val="left" w:pos="7328"/>
-          <w:tab w:val="left" w:pos="8244"/>
-          <w:tab w:val="left" w:pos="9160"/>
-          <w:tab w:val="left" w:pos="10076"/>
-          <w:tab w:val="left" w:pos="10992"/>
-          <w:tab w:val="left" w:pos="11908"/>
-          <w:tab w:val="left" w:pos="12824"/>
-          <w:tab w:val="left" w:pos="13740"/>
-          <w:tab w:val="left" w:pos="14656"/>
-        </w:tabs>
-        <w:spacing w:before="240" w:after="240" w:line="240" w:lineRule="auto"/>
-        <w:rPr>
-          <w:rFonts w:ascii="Lucida Console" w:eastAsia="Times New Roman" w:hAnsi="Lucida Console" w:cs="Courier New"/>
-          <w:b/>
-          <w:bCs/>
-          <w:color w:val="000000"/>
-          <w:sz w:val="20"/>
-          <w:szCs w:val="20"/>
-          <w:lang w:val="en-US" w:eastAsia="es-ES"/>
-        </w:rPr>
-      </w:pPr>
-      <w:proofErr w:type="spellStart"/>
-      <w:r>
-        <w:rPr>
-          <w:rFonts w:ascii="Lucida Console" w:eastAsia="Times New Roman" w:hAnsi="Lucida Console" w:cs="Courier New"/>
-          <w:b/>
-          <w:bCs/>
-          <w:color w:val="000000"/>
-          <w:sz w:val="20"/>
-          <w:szCs w:val="20"/>
-          <w:lang w:val="en-US" w:eastAsia="es-ES"/>
-        </w:rPr>
-        <w:t>hierfstat</w:t>
-      </w:r>
-      <w:proofErr w:type="spellEnd"/>
-      <w:r>
-        <w:rPr>
-          <w:rFonts w:ascii="Lucida Console" w:eastAsia="Times New Roman" w:hAnsi="Lucida Console" w:cs="Courier New"/>
-          <w:b/>
-          <w:bCs/>
-          <w:color w:val="000000"/>
-          <w:sz w:val="20"/>
-          <w:szCs w:val="20"/>
-          <w:lang w:val="en-US" w:eastAsia="es-ES"/>
-        </w:rPr>
-        <w:t>::</w:t>
-      </w:r>
-      <w:proofErr w:type="spellStart"/>
-      <w:r>
-        <w:rPr>
-          <w:rFonts w:ascii="Lucida Console" w:eastAsia="Times New Roman" w:hAnsi="Lucida Console" w:cs="Courier New"/>
-          <w:b/>
-          <w:bCs/>
-          <w:color w:val="000000"/>
-          <w:sz w:val="20"/>
-          <w:szCs w:val="20"/>
-          <w:lang w:val="en-US" w:eastAsia="es-ES"/>
-        </w:rPr>
-        <w:t>write.struct</w:t>
-      </w:r>
-      <w:proofErr w:type="spellEnd"/>
-      <w:r>
-        <w:rPr>
-          <w:rFonts w:ascii="Lucida Console" w:eastAsia="Times New Roman" w:hAnsi="Lucida Console" w:cs="Courier New"/>
-          <w:b/>
-          <w:bCs/>
-          <w:color w:val="000000"/>
-          <w:sz w:val="20"/>
-          <w:szCs w:val="20"/>
-          <w:lang w:val="en-US" w:eastAsia="es-ES"/>
-        </w:rPr>
-        <w:t>(</w:t>
-      </w:r>
-      <w:proofErr w:type="spellStart"/>
-      <w:r>
-        <w:rPr>
-          <w:rFonts w:ascii="Lucida Console" w:eastAsia="Times New Roman" w:hAnsi="Lucida Console" w:cs="Courier New"/>
-          <w:b/>
-          <w:bCs/>
-          <w:color w:val="000000"/>
-          <w:sz w:val="20"/>
-          <w:szCs w:val="20"/>
-          <w:lang w:val="en-US" w:eastAsia="es-ES"/>
-        </w:rPr>
-        <w:t>dat</w:t>
-      </w:r>
-      <w:proofErr w:type="spellEnd"/>
-      <w:r>
-        <w:rPr>
-          <w:rFonts w:ascii="Lucida Console" w:eastAsia="Times New Roman" w:hAnsi="Lucida Console" w:cs="Courier New"/>
-          <w:b/>
-          <w:bCs/>
-          <w:color w:val="000000"/>
-          <w:sz w:val="20"/>
-          <w:szCs w:val="20"/>
-          <w:lang w:val="en-US" w:eastAsia="es-ES"/>
-        </w:rPr>
-        <w:t xml:space="preserve"> = … ,</w:t>
-      </w:r>
-      <w:proofErr w:type="spellStart"/>
-      <w:r>
-        <w:rPr>
-          <w:rFonts w:ascii="Lucida Console" w:eastAsia="Times New Roman" w:hAnsi="Lucida Console" w:cs="Courier New"/>
-          <w:b/>
-          <w:bCs/>
-          <w:color w:val="000000"/>
-          <w:sz w:val="20"/>
-          <w:szCs w:val="20"/>
-          <w:lang w:val="en-US" w:eastAsia="es-ES"/>
-        </w:rPr>
-        <w:t>ilab</w:t>
-      </w:r>
-      <w:proofErr w:type="spellEnd"/>
-      <w:r>
-        <w:rPr>
-          <w:rFonts w:ascii="Lucida Console" w:eastAsia="Times New Roman" w:hAnsi="Lucida Console" w:cs="Courier New"/>
-          <w:b/>
-          <w:bCs/>
-          <w:color w:val="000000"/>
-          <w:sz w:val="20"/>
-          <w:szCs w:val="20"/>
-          <w:lang w:val="en-US" w:eastAsia="es-ES"/>
-        </w:rPr>
-        <w:t xml:space="preserve"> =… ,pop = …,</w:t>
-      </w:r>
-      <w:proofErr w:type="spellStart"/>
-      <w:r>
-        <w:rPr>
-          <w:rFonts w:ascii="Lucida Console" w:eastAsia="Times New Roman" w:hAnsi="Lucida Console" w:cs="Courier New"/>
-          <w:b/>
-          <w:bCs/>
-          <w:color w:val="000000"/>
-          <w:sz w:val="20"/>
-          <w:szCs w:val="20"/>
-          <w:lang w:val="en-US" w:eastAsia="es-ES"/>
-        </w:rPr>
-        <w:t>fname</w:t>
-      </w:r>
-      <w:proofErr w:type="spellEnd"/>
-      <w:r>
-        <w:rPr>
-          <w:rFonts w:ascii="Lucida Console" w:eastAsia="Times New Roman" w:hAnsi="Lucida Console" w:cs="Courier New"/>
-          <w:b/>
-          <w:bCs/>
-          <w:color w:val="000000"/>
-          <w:sz w:val="20"/>
-          <w:szCs w:val="20"/>
-          <w:lang w:val="en-US" w:eastAsia="es-ES"/>
-        </w:rPr>
-        <w:t xml:space="preserve"> = </w:t>
-      </w:r>
-      <w:proofErr w:type="spellStart"/>
-      <w:r>
-        <w:rPr>
-          <w:rFonts w:ascii="Lucida Console" w:eastAsia="Times New Roman" w:hAnsi="Lucida Console" w:cs="Courier New"/>
-          <w:b/>
-          <w:bCs/>
-          <w:color w:val="000000"/>
-          <w:sz w:val="20"/>
-          <w:szCs w:val="20"/>
-          <w:lang w:val="en-US" w:eastAsia="es-ES"/>
-        </w:rPr>
-        <w:t>XXX.str</w:t>
-      </w:r>
-      <w:proofErr w:type="spellEnd"/>
-      <w:r>
-        <w:rPr>
-          <w:rFonts w:ascii="Lucida Console" w:eastAsia="Times New Roman" w:hAnsi="Lucida Console" w:cs="Courier New"/>
-          <w:b/>
-          <w:bCs/>
-          <w:color w:val="000000"/>
-          <w:sz w:val="20"/>
-          <w:szCs w:val="20"/>
-          <w:lang w:val="en-US" w:eastAsia="es-ES"/>
-        </w:rPr>
-        <w:t xml:space="preserve">) </w:t>
-      </w:r>
-    </w:p>
-    <w:p>
-      <w:pPr>
-        <w:pBdr>
-          <w:top w:val="dashed" w:sz="6" w:space="12" w:color="AAAAAA"/>
-          <w:left w:val="dashed" w:sz="6" w:space="12" w:color="AAAAAA"/>
-          <w:bottom w:val="dashed" w:sz="6" w:space="12" w:color="AAAAAA"/>
-          <w:right w:val="dashed" w:sz="6" w:space="12" w:color="AAAAAA"/>
-        </w:pBdr>
-        <w:shd w:val="clear" w:color="auto" w:fill="E3E3E3"/>
-        <w:tabs>
-          <w:tab w:val="left" w:pos="916"/>
-          <w:tab w:val="left" w:pos="1832"/>
-          <w:tab w:val="left" w:pos="2748"/>
-          <w:tab w:val="left" w:pos="3664"/>
-          <w:tab w:val="left" w:pos="4580"/>
-          <w:tab w:val="left" w:pos="5496"/>
-          <w:tab w:val="left" w:pos="6412"/>
-          <w:tab w:val="left" w:pos="7328"/>
-          <w:tab w:val="left" w:pos="8244"/>
-          <w:tab w:val="left" w:pos="9160"/>
-          <w:tab w:val="left" w:pos="10076"/>
-          <w:tab w:val="left" w:pos="10992"/>
-          <w:tab w:val="left" w:pos="11908"/>
-          <w:tab w:val="left" w:pos="12824"/>
-          <w:tab w:val="left" w:pos="13740"/>
-          <w:tab w:val="left" w:pos="14656"/>
-        </w:tabs>
-        <w:spacing w:before="240" w:after="240" w:line="240" w:lineRule="auto"/>
-        <w:contextualSpacing/>
-        <w:rPr>
-          <w:rFonts w:ascii="Lucida Console" w:eastAsia="Times New Roman" w:hAnsi="Lucida Console" w:cs="Courier New"/>
-          <w:color w:val="000000"/>
-          <w:sz w:val="20"/>
-          <w:szCs w:val="20"/>
-          <w:lang w:eastAsia="es-ES"/>
-        </w:rPr>
-      </w:pPr>
-      <w:r>
-        <w:rPr>
-          <w:rFonts w:ascii="Lucida Console" w:eastAsia="Times New Roman" w:hAnsi="Lucida Console" w:cs="Courier New"/>
-          <w:color w:val="000000"/>
-          <w:sz w:val="20"/>
-          <w:szCs w:val="20"/>
-          <w:lang w:eastAsia="es-ES"/>
-        </w:rPr>
-        <w:t xml:space="preserve"># </w:t>
-      </w:r>
-      <w:proofErr w:type="spellStart"/>
-      <w:r>
-        <w:rPr>
-          <w:rFonts w:ascii="Lucida Console" w:eastAsia="Times New Roman" w:hAnsi="Lucida Console" w:cs="Courier New"/>
-          <w:color w:val="000000"/>
-          <w:sz w:val="20"/>
-          <w:szCs w:val="20"/>
-          <w:lang w:eastAsia="es-ES"/>
-        </w:rPr>
-        <w:t>ilab</w:t>
-      </w:r>
-      <w:proofErr w:type="spellEnd"/>
-      <w:r>
-        <w:rPr>
-          <w:rFonts w:ascii="Lucida Console" w:eastAsia="Times New Roman" w:hAnsi="Lucida Console" w:cs="Courier New"/>
-          <w:color w:val="000000"/>
-          <w:sz w:val="20"/>
-          <w:szCs w:val="20"/>
-          <w:lang w:eastAsia="es-ES"/>
-        </w:rPr>
-        <w:t xml:space="preserve"> to wektor z oznaczeniem osobnika, pop przynależność do po</w:t>
-      </w:r>
-      <w:r>
-        <w:rPr>
-          <w:rFonts w:ascii="Lucida Console" w:eastAsia="Times New Roman" w:hAnsi="Lucida Console" w:cs="Courier New"/>
-          <w:color w:val="000000"/>
-          <w:sz w:val="20"/>
-          <w:szCs w:val="20"/>
-          <w:lang w:eastAsia="es-ES"/>
-        </w:rPr>
-        <w:t>pulacji</w:t>
-      </w:r>
-    </w:p>
-    <w:p>
-      <w:pPr>
-        <w:pBdr>
-          <w:top w:val="dashed" w:sz="6" w:space="12" w:color="AAAAAA"/>
-          <w:left w:val="dashed" w:sz="6" w:space="12" w:color="AAAAAA"/>
-          <w:bottom w:val="dashed" w:sz="6" w:space="12" w:color="AAAAAA"/>
-          <w:right w:val="dashed" w:sz="6" w:space="12" w:color="AAAAAA"/>
-        </w:pBdr>
-        <w:shd w:val="clear" w:color="auto" w:fill="E3E3E3"/>
-        <w:tabs>
-          <w:tab w:val="left" w:pos="916"/>
-          <w:tab w:val="left" w:pos="1832"/>
-          <w:tab w:val="left" w:pos="2748"/>
-          <w:tab w:val="left" w:pos="3664"/>
-          <w:tab w:val="left" w:pos="4580"/>
-          <w:tab w:val="left" w:pos="5496"/>
-          <w:tab w:val="left" w:pos="6412"/>
-          <w:tab w:val="left" w:pos="7328"/>
-          <w:tab w:val="left" w:pos="8244"/>
-          <w:tab w:val="left" w:pos="9160"/>
-          <w:tab w:val="left" w:pos="10076"/>
-          <w:tab w:val="left" w:pos="10992"/>
-          <w:tab w:val="left" w:pos="11908"/>
-          <w:tab w:val="left" w:pos="12824"/>
-          <w:tab w:val="left" w:pos="13740"/>
-          <w:tab w:val="left" w:pos="14656"/>
-        </w:tabs>
-        <w:spacing w:before="240" w:after="240" w:line="240" w:lineRule="auto"/>
-        <w:contextualSpacing/>
-        <w:rPr>
-          <w:rFonts w:ascii="Lucida Console" w:eastAsia="Times New Roman" w:hAnsi="Lucida Console" w:cs="Courier New"/>
-          <w:color w:val="000000"/>
-          <w:sz w:val="20"/>
-          <w:szCs w:val="20"/>
-          <w:lang w:eastAsia="es-ES"/>
-        </w:rPr>
-      </w:pPr>
-      <w:r>
-        <w:rPr>
-          <w:rFonts w:ascii="Lucida Console" w:eastAsia="Times New Roman" w:hAnsi="Lucida Console" w:cs="Courier New"/>
-          <w:color w:val="000000"/>
-          <w:sz w:val="20"/>
-          <w:szCs w:val="20"/>
-          <w:lang w:eastAsia="es-ES"/>
-        </w:rPr>
-        <w:t xml:space="preserve"># </w:t>
-      </w:r>
-      <w:proofErr w:type="spellStart"/>
-      <w:r>
-        <w:rPr>
-          <w:rFonts w:ascii="Lucida Console" w:eastAsia="Times New Roman" w:hAnsi="Lucida Console" w:cs="Courier New"/>
-          <w:color w:val="000000"/>
-          <w:sz w:val="20"/>
-          <w:szCs w:val="20"/>
-          <w:lang w:eastAsia="es-ES"/>
-        </w:rPr>
-        <w:t>fname</w:t>
-      </w:r>
-      <w:proofErr w:type="spellEnd"/>
-      <w:r>
-        <w:rPr>
-          <w:rFonts w:ascii="Lucida Console" w:eastAsia="Times New Roman" w:hAnsi="Lucida Console" w:cs="Courier New"/>
-          <w:color w:val="000000"/>
-          <w:sz w:val="20"/>
-          <w:szCs w:val="20"/>
-          <w:lang w:eastAsia="es-ES"/>
-        </w:rPr>
-        <w:t xml:space="preserve"> nazwa pliku</w:t>
-      </w:r>
-    </w:p>
-    <w:p>
-      <w:pPr>
-        <w:pBdr>
-          <w:top w:val="dashed" w:sz="6" w:space="12" w:color="AAAAAA"/>
-          <w:left w:val="dashed" w:sz="6" w:space="12" w:color="AAAAAA"/>
-          <w:bottom w:val="dashed" w:sz="6" w:space="12" w:color="AAAAAA"/>
-          <w:right w:val="dashed" w:sz="6" w:space="12" w:color="AAAAAA"/>
-        </w:pBdr>
-        <w:shd w:val="clear" w:color="auto" w:fill="E3E3E3"/>
-        <w:tabs>
-          <w:tab w:val="left" w:pos="916"/>
-          <w:tab w:val="left" w:pos="1832"/>
-          <w:tab w:val="left" w:pos="2748"/>
-          <w:tab w:val="left" w:pos="3664"/>
-          <w:tab w:val="left" w:pos="4580"/>
-          <w:tab w:val="left" w:pos="5496"/>
-          <w:tab w:val="left" w:pos="6412"/>
-          <w:tab w:val="left" w:pos="7328"/>
-          <w:tab w:val="left" w:pos="8244"/>
-          <w:tab w:val="left" w:pos="9160"/>
-          <w:tab w:val="left" w:pos="10076"/>
-          <w:tab w:val="left" w:pos="10992"/>
-          <w:tab w:val="left" w:pos="11908"/>
-          <w:tab w:val="left" w:pos="12824"/>
-          <w:tab w:val="left" w:pos="13740"/>
-          <w:tab w:val="left" w:pos="14656"/>
-        </w:tabs>
-        <w:spacing w:before="240" w:after="240" w:line="240" w:lineRule="auto"/>
-        <w:contextualSpacing/>
-        <w:rPr>
-          <w:rFonts w:ascii="Lucida Console" w:eastAsia="Times New Roman" w:hAnsi="Lucida Console" w:cs="Courier New"/>
-          <w:color w:val="000000"/>
-          <w:sz w:val="20"/>
-          <w:szCs w:val="20"/>
-          <w:lang w:eastAsia="es-ES"/>
-        </w:rPr>
-      </w:pPr>
-    </w:p>
-    <w:p>
-      <w:pPr>
-        <w:pBdr>
-          <w:top w:val="dashed" w:sz="6" w:space="12" w:color="AAAAAA"/>
-          <w:left w:val="dashed" w:sz="6" w:space="12" w:color="AAAAAA"/>
-          <w:bottom w:val="dashed" w:sz="6" w:space="12" w:color="AAAAAA"/>
-          <w:right w:val="dashed" w:sz="6" w:space="12" w:color="AAAAAA"/>
-        </w:pBdr>
-        <w:shd w:val="clear" w:color="auto" w:fill="E3E3E3"/>
-        <w:tabs>
-          <w:tab w:val="left" w:pos="916"/>
-          <w:tab w:val="left" w:pos="1832"/>
-          <w:tab w:val="left" w:pos="2748"/>
-          <w:tab w:val="left" w:pos="3664"/>
-          <w:tab w:val="left" w:pos="4580"/>
-          <w:tab w:val="left" w:pos="5496"/>
-          <w:tab w:val="left" w:pos="6412"/>
-          <w:tab w:val="left" w:pos="7328"/>
-          <w:tab w:val="left" w:pos="8244"/>
-          <w:tab w:val="left" w:pos="9160"/>
-          <w:tab w:val="left" w:pos="10076"/>
-          <w:tab w:val="left" w:pos="10992"/>
-          <w:tab w:val="left" w:pos="11908"/>
-          <w:tab w:val="left" w:pos="12824"/>
-          <w:tab w:val="left" w:pos="13740"/>
-          <w:tab w:val="left" w:pos="14656"/>
-        </w:tabs>
-        <w:spacing w:before="240" w:after="240" w:line="240" w:lineRule="auto"/>
-        <w:contextualSpacing/>
-        <w:rPr>
-          <w:rFonts w:ascii="Lucida Console" w:eastAsia="Times New Roman" w:hAnsi="Lucida Console" w:cs="Courier New"/>
-          <w:color w:val="000000"/>
-          <w:sz w:val="20"/>
-          <w:szCs w:val="20"/>
-          <w:lang w:eastAsia="es-ES"/>
-        </w:rPr>
-      </w:pPr>
-      <w:r>
-        <w:rPr>
-          <w:rFonts w:ascii="Lucida Console" w:eastAsia="Times New Roman" w:hAnsi="Lucida Console" w:cs="Courier New"/>
-          <w:color w:val="000000"/>
-          <w:sz w:val="20"/>
-          <w:szCs w:val="20"/>
-          <w:lang w:eastAsia="es-ES"/>
-        </w:rPr>
-        <w:t xml:space="preserve"># </w:t>
-      </w:r>
-      <w:proofErr w:type="spellStart"/>
-      <w:r>
-        <w:rPr>
-          <w:rFonts w:ascii="Lucida Console" w:eastAsia="Times New Roman" w:hAnsi="Lucida Console" w:cs="Courier New"/>
-          <w:color w:val="000000"/>
-          <w:sz w:val="20"/>
-          <w:szCs w:val="20"/>
-          <w:lang w:eastAsia="es-ES"/>
-        </w:rPr>
-        <w:t>zamina</w:t>
-      </w:r>
-      <w:proofErr w:type="spellEnd"/>
-      <w:r>
-        <w:rPr>
-          <w:rFonts w:ascii="Lucida Console" w:eastAsia="Times New Roman" w:hAnsi="Lucida Console" w:cs="Courier New"/>
-          <w:color w:val="000000"/>
-          <w:sz w:val="20"/>
-          <w:szCs w:val="20"/>
-          <w:lang w:eastAsia="es-ES"/>
-        </w:rPr>
-        <w:t xml:space="preserve"> STRUCTURE na </w:t>
-      </w:r>
-      <w:proofErr w:type="spellStart"/>
-      <w:r>
-        <w:rPr>
-          <w:rFonts w:ascii="Lucida Console" w:eastAsia="Times New Roman" w:hAnsi="Lucida Console" w:cs="Courier New"/>
-          <w:color w:val="000000"/>
-          <w:sz w:val="20"/>
-          <w:szCs w:val="20"/>
-          <w:lang w:eastAsia="es-ES"/>
-        </w:rPr>
-        <w:t>geno</w:t>
-      </w:r>
-      <w:proofErr w:type="spellEnd"/>
-      <w:r>
-        <w:rPr>
-          <w:rFonts w:ascii="Lucida Console" w:eastAsia="Times New Roman" w:hAnsi="Lucida Console" w:cs="Courier New"/>
-          <w:color w:val="000000"/>
-          <w:sz w:val="20"/>
-          <w:szCs w:val="20"/>
-          <w:lang w:eastAsia="es-ES"/>
-        </w:rPr>
-        <w:t xml:space="preserve"> </w:t>
-      </w:r>
-    </w:p>
-    <w:p>
-      <w:pPr>
-        <w:pBdr>
-          <w:top w:val="dashed" w:sz="6" w:space="12" w:color="AAAAAA"/>
-          <w:left w:val="dashed" w:sz="6" w:space="12" w:color="AAAAAA"/>
-          <w:bottom w:val="dashed" w:sz="6" w:space="12" w:color="AAAAAA"/>
-          <w:right w:val="dashed" w:sz="6" w:space="12" w:color="AAAAAA"/>
-        </w:pBdr>
-        <w:shd w:val="clear" w:color="auto" w:fill="E3E3E3"/>
-        <w:tabs>
-          <w:tab w:val="left" w:pos="916"/>
-          <w:tab w:val="left" w:pos="1832"/>
-          <w:tab w:val="left" w:pos="2748"/>
-          <w:tab w:val="left" w:pos="3664"/>
-          <w:tab w:val="left" w:pos="4580"/>
-          <w:tab w:val="left" w:pos="5496"/>
-          <w:tab w:val="left" w:pos="6412"/>
-          <w:tab w:val="left" w:pos="7328"/>
-          <w:tab w:val="left" w:pos="8244"/>
-          <w:tab w:val="left" w:pos="9160"/>
-          <w:tab w:val="left" w:pos="10076"/>
-          <w:tab w:val="left" w:pos="10992"/>
-          <w:tab w:val="left" w:pos="11908"/>
-          <w:tab w:val="left" w:pos="12824"/>
-          <w:tab w:val="left" w:pos="13740"/>
-          <w:tab w:val="left" w:pos="14656"/>
-        </w:tabs>
-        <w:spacing w:before="240" w:after="240" w:line="240" w:lineRule="auto"/>
-        <w:contextualSpacing/>
-        <w:rPr>
-          <w:rFonts w:ascii="Lucida Console" w:eastAsia="Times New Roman" w:hAnsi="Lucida Console" w:cs="Courier New"/>
-          <w:b/>
-          <w:bCs/>
-          <w:color w:val="000000"/>
-          <w:sz w:val="20"/>
-          <w:szCs w:val="20"/>
-          <w:lang w:val="en-US" w:eastAsia="es-ES"/>
-        </w:rPr>
-      </w:pPr>
-      <w:r>
-        <w:rPr>
-          <w:rFonts w:ascii="Lucida Console" w:eastAsia="Times New Roman" w:hAnsi="Lucida Console" w:cs="Courier New"/>
-          <w:b/>
-          <w:bCs/>
-          <w:color w:val="000000"/>
-          <w:sz w:val="20"/>
-          <w:szCs w:val="20"/>
-          <w:lang w:val="en-US" w:eastAsia="es-ES"/>
-        </w:rPr>
-        <w:t>LEA::</w:t>
-      </w:r>
-      <w:r>
-        <w:rPr>
-          <w:rFonts w:ascii="Lucida Console" w:eastAsia="Times New Roman" w:hAnsi="Lucida Console" w:cs="Courier New"/>
-          <w:b/>
-          <w:bCs/>
-          <w:color w:val="000000"/>
-          <w:sz w:val="20"/>
-          <w:szCs w:val="20"/>
-          <w:lang w:val="en-US" w:eastAsia="es-ES"/>
-        </w:rPr>
-        <w:t>struct2geno(</w:t>
-      </w:r>
-      <w:proofErr w:type="spellStart"/>
-      <w:r>
-        <w:rPr>
-          <w:rFonts w:ascii="Lucida Console" w:eastAsia="Times New Roman" w:hAnsi="Lucida Console" w:cs="Courier New"/>
-          <w:b/>
-          <w:bCs/>
-          <w:color w:val="000000"/>
-          <w:sz w:val="20"/>
-          <w:szCs w:val="20"/>
-          <w:lang w:val="en-US" w:eastAsia="es-ES"/>
-        </w:rPr>
-        <w:t>input.file</w:t>
-      </w:r>
-      <w:proofErr w:type="spellEnd"/>
-      <w:r>
-        <w:rPr>
-          <w:rFonts w:ascii="Lucida Console" w:eastAsia="Times New Roman" w:hAnsi="Lucida Console" w:cs="Courier New"/>
-          <w:b/>
-          <w:bCs/>
-          <w:color w:val="000000"/>
-          <w:sz w:val="20"/>
-          <w:szCs w:val="20"/>
-          <w:lang w:val="en-US" w:eastAsia="es-ES"/>
-        </w:rPr>
-        <w:t xml:space="preserve"> = ,ploidy = 2,FORMAT = 2,extra.column = 2)</w:t>
-      </w:r>
-    </w:p>
-    <w:p>
-      <w:pPr>
-        <w:pBdr>
-          <w:top w:val="dashed" w:sz="6" w:space="12" w:color="AAAAAA"/>
-          <w:left w:val="dashed" w:sz="6" w:space="12" w:color="AAAAAA"/>
-          <w:bottom w:val="dashed" w:sz="6" w:space="12" w:color="AAAAAA"/>
-          <w:right w:val="dashed" w:sz="6" w:space="12" w:color="AAAAAA"/>
-        </w:pBdr>
-        <w:shd w:val="clear" w:color="auto" w:fill="E3E3E3"/>
-        <w:tabs>
-          <w:tab w:val="left" w:pos="916"/>
-          <w:tab w:val="left" w:pos="1832"/>
-          <w:tab w:val="left" w:pos="2748"/>
-          <w:tab w:val="left" w:pos="3664"/>
-          <w:tab w:val="left" w:pos="4580"/>
-          <w:tab w:val="left" w:pos="5496"/>
-          <w:tab w:val="left" w:pos="6412"/>
-          <w:tab w:val="left" w:pos="7328"/>
-          <w:tab w:val="left" w:pos="8244"/>
-          <w:tab w:val="left" w:pos="9160"/>
-          <w:tab w:val="left" w:pos="10076"/>
-          <w:tab w:val="left" w:pos="10992"/>
-          <w:tab w:val="left" w:pos="11908"/>
-          <w:tab w:val="left" w:pos="12824"/>
-          <w:tab w:val="left" w:pos="13740"/>
-          <w:tab w:val="left" w:pos="14656"/>
-        </w:tabs>
-        <w:spacing w:before="240" w:after="240" w:line="240" w:lineRule="auto"/>
-        <w:rPr>
-          <w:rFonts w:ascii="Lucida Console" w:eastAsia="Times New Roman" w:hAnsi="Lucida Console" w:cs="Courier New"/>
-          <w:color w:val="000000"/>
-          <w:sz w:val="20"/>
-          <w:szCs w:val="20"/>
-          <w:lang w:val="en-US" w:eastAsia="es-ES"/>
-        </w:rPr>
-      </w:pPr>
-      <w:r>
-        <w:rPr>
-          <w:rFonts w:ascii="Lucida Console" w:eastAsia="Times New Roman" w:hAnsi="Lucida Console" w:cs="Courier New"/>
-          <w:color w:val="000000"/>
-          <w:sz w:val="20"/>
-          <w:szCs w:val="20"/>
-          <w:lang w:val="en-US" w:eastAsia="es-ES"/>
-        </w:rPr>
-        <w:t xml:space="preserve"># </w:t>
-      </w:r>
-      <w:proofErr w:type="spellStart"/>
-      <w:r>
-        <w:rPr>
-          <w:rFonts w:ascii="Lucida Console" w:eastAsia="Times New Roman" w:hAnsi="Lucida Console" w:cs="Courier New"/>
-          <w:color w:val="000000"/>
-          <w:sz w:val="20"/>
-          <w:szCs w:val="20"/>
-          <w:lang w:val="en-US" w:eastAsia="es-ES"/>
-        </w:rPr>
-        <w:t>wykonanie</w:t>
-      </w:r>
-      <w:proofErr w:type="spellEnd"/>
-      <w:r>
-        <w:rPr>
-          <w:rFonts w:ascii="Lucida Console" w:eastAsia="Times New Roman" w:hAnsi="Lucida Console" w:cs="Courier New"/>
-          <w:color w:val="000000"/>
-          <w:sz w:val="20"/>
-          <w:szCs w:val="20"/>
-          <w:lang w:val="en-US" w:eastAsia="es-ES"/>
-        </w:rPr>
-        <w:t xml:space="preserve"> </w:t>
-      </w:r>
-      <w:proofErr w:type="spellStart"/>
-      <w:r>
-        <w:rPr>
-          <w:rFonts w:ascii="Lucida Console" w:eastAsia="Times New Roman" w:hAnsi="Lucida Console" w:cs="Courier New"/>
-          <w:color w:val="000000"/>
-          <w:sz w:val="20"/>
-          <w:szCs w:val="20"/>
-          <w:lang w:val="en-US" w:eastAsia="es-ES"/>
-        </w:rPr>
-        <w:t>analizy</w:t>
-      </w:r>
-      <w:proofErr w:type="spellEnd"/>
-      <w:r>
-        <w:rPr>
-          <w:rFonts w:ascii="Lucida Console" w:eastAsia="Times New Roman" w:hAnsi="Lucida Console" w:cs="Courier New"/>
-          <w:color w:val="000000"/>
-          <w:sz w:val="20"/>
-          <w:szCs w:val="20"/>
-          <w:lang w:val="en-US" w:eastAsia="es-ES"/>
-        </w:rPr>
-        <w:t xml:space="preserve"> LEA</w:t>
-      </w:r>
-    </w:p>
-    <w:p>
-      <w:pPr>
-        <w:pBdr>
-          <w:top w:val="dashed" w:sz="6" w:space="12" w:color="AAAAAA"/>
-          <w:left w:val="dashed" w:sz="6" w:space="12" w:color="AAAAAA"/>
-          <w:bottom w:val="dashed" w:sz="6" w:space="12" w:color="AAAAAA"/>
-          <w:right w:val="dashed" w:sz="6" w:space="12" w:color="AAAAAA"/>
-        </w:pBdr>
-        <w:shd w:val="clear" w:color="auto" w:fill="E3E3E3"/>
-        <w:tabs>
-          <w:tab w:val="left" w:pos="916"/>
-          <w:tab w:val="left" w:pos="1832"/>
-          <w:tab w:val="left" w:pos="2748"/>
-          <w:tab w:val="left" w:pos="3664"/>
-          <w:tab w:val="left" w:pos="4580"/>
-          <w:tab w:val="left" w:pos="5496"/>
-          <w:tab w:val="left" w:pos="6412"/>
-          <w:tab w:val="left" w:pos="7328"/>
-          <w:tab w:val="left" w:pos="8244"/>
-          <w:tab w:val="left" w:pos="9160"/>
-          <w:tab w:val="left" w:pos="10076"/>
-          <w:tab w:val="left" w:pos="10992"/>
-          <w:tab w:val="left" w:pos="11908"/>
-          <w:tab w:val="left" w:pos="12824"/>
-          <w:tab w:val="left" w:pos="13740"/>
-          <w:tab w:val="left" w:pos="14656"/>
-        </w:tabs>
-        <w:spacing w:before="240" w:after="240" w:line="240" w:lineRule="auto"/>
-        <w:rPr>
-          <w:rFonts w:ascii="Lucida Console" w:eastAsia="Times New Roman" w:hAnsi="Lucida Console" w:cs="Courier New"/>
-          <w:b/>
-          <w:bCs/>
-          <w:color w:val="000000"/>
-          <w:sz w:val="20"/>
-          <w:szCs w:val="20"/>
-          <w:lang w:val="en-US" w:eastAsia="es-ES"/>
-        </w:rPr>
-      </w:pPr>
-      <w:r>
-        <w:rPr>
-          <w:rFonts w:ascii="Lucida Console" w:eastAsia="Times New Roman" w:hAnsi="Lucida Console" w:cs="Courier New"/>
-          <w:b/>
-          <w:bCs/>
-          <w:color w:val="000000"/>
-          <w:sz w:val="20"/>
-          <w:szCs w:val="20"/>
-          <w:lang w:val="en-US" w:eastAsia="es-ES"/>
-        </w:rPr>
-        <w:t>project = NULL</w:t>
-      </w:r>
-    </w:p>
-    <w:p>
-      <w:pPr>
-        <w:pBdr>
-          <w:top w:val="dashed" w:sz="6" w:space="12" w:color="AAAAAA"/>
-          <w:left w:val="dashed" w:sz="6" w:space="12" w:color="AAAAAA"/>
-          <w:bottom w:val="dashed" w:sz="6" w:space="12" w:color="AAAAAA"/>
-          <w:right w:val="dashed" w:sz="6" w:space="12" w:color="AAAAAA"/>
-        </w:pBdr>
-        <w:shd w:val="clear" w:color="auto" w:fill="E3E3E3"/>
-        <w:tabs>
-          <w:tab w:val="left" w:pos="916"/>
-          <w:tab w:val="left" w:pos="1832"/>
-          <w:tab w:val="left" w:pos="2748"/>
-          <w:tab w:val="left" w:pos="3664"/>
-          <w:tab w:val="left" w:pos="4580"/>
-          <w:tab w:val="left" w:pos="5496"/>
-          <w:tab w:val="left" w:pos="6412"/>
-          <w:tab w:val="left" w:pos="7328"/>
-          <w:tab w:val="left" w:pos="8244"/>
-          <w:tab w:val="left" w:pos="9160"/>
-          <w:tab w:val="left" w:pos="10076"/>
-          <w:tab w:val="left" w:pos="10992"/>
-          <w:tab w:val="left" w:pos="11908"/>
-          <w:tab w:val="left" w:pos="12824"/>
-          <w:tab w:val="left" w:pos="13740"/>
-          <w:tab w:val="left" w:pos="14656"/>
-        </w:tabs>
-        <w:spacing w:before="240" w:after="240" w:line="240" w:lineRule="auto"/>
-        <w:rPr>
-          <w:rFonts w:ascii="Lucida Console" w:eastAsia="Times New Roman" w:hAnsi="Lucida Console" w:cs="Courier New"/>
-          <w:b/>
-          <w:bCs/>
-          <w:color w:val="000000"/>
-          <w:sz w:val="20"/>
-          <w:szCs w:val="20"/>
-          <w:lang w:val="en-US" w:eastAsia="es-ES"/>
-        </w:rPr>
-      </w:pPr>
-      <w:r>
-        <w:rPr>
-          <w:rFonts w:ascii="Lucida Console" w:eastAsia="Times New Roman" w:hAnsi="Lucida Console" w:cs="Courier New"/>
-          <w:b/>
-          <w:bCs/>
-          <w:color w:val="000000"/>
-          <w:sz w:val="20"/>
-          <w:szCs w:val="20"/>
-          <w:lang w:val="en-US" w:eastAsia="es-ES"/>
-        </w:rPr>
-        <w:t xml:space="preserve">project = </w:t>
-      </w:r>
-      <w:r>
-        <w:rPr>
-          <w:rFonts w:ascii="Lucida Console" w:eastAsia="Times New Roman" w:hAnsi="Lucida Console" w:cs="Courier New"/>
-          <w:b/>
-          <w:bCs/>
-          <w:color w:val="000000"/>
-          <w:sz w:val="20"/>
-          <w:szCs w:val="20"/>
-          <w:lang w:val="en-US" w:eastAsia="es-ES"/>
-        </w:rPr>
-        <w:t>LEA::</w:t>
-      </w:r>
-      <w:proofErr w:type="spellStart"/>
-      <w:r>
-        <w:rPr>
-          <w:rFonts w:ascii="Lucida Console" w:eastAsia="Times New Roman" w:hAnsi="Lucida Console" w:cs="Courier New"/>
-          <w:b/>
-          <w:bCs/>
-          <w:color w:val="000000"/>
-          <w:sz w:val="20"/>
-          <w:szCs w:val="20"/>
-          <w:lang w:val="en-US" w:eastAsia="es-ES"/>
-        </w:rPr>
-        <w:t>snmf</w:t>
-      </w:r>
-      <w:proofErr w:type="spellEnd"/>
-      <w:r>
-        <w:rPr>
-          <w:rFonts w:ascii="Lucida Console" w:eastAsia="Times New Roman" w:hAnsi="Lucida Console" w:cs="Courier New"/>
-          <w:b/>
-          <w:bCs/>
-          <w:color w:val="000000"/>
-          <w:sz w:val="20"/>
-          <w:szCs w:val="20"/>
-          <w:lang w:val="en-US" w:eastAsia="es-ES"/>
-        </w:rPr>
-        <w:t>("</w:t>
-      </w:r>
-      <w:proofErr w:type="spellStart"/>
-      <w:r>
-        <w:rPr>
-          <w:rFonts w:ascii="Lucida Console" w:eastAsia="Times New Roman" w:hAnsi="Lucida Console" w:cs="Courier New"/>
-          <w:b/>
-          <w:bCs/>
-          <w:color w:val="000000"/>
-          <w:sz w:val="20"/>
-          <w:szCs w:val="20"/>
-          <w:lang w:val="en-US" w:eastAsia="es-ES"/>
-        </w:rPr>
-        <w:t>XXX.geno</w:t>
-      </w:r>
-      <w:proofErr w:type="spellEnd"/>
-      <w:r>
-        <w:rPr>
-          <w:rFonts w:ascii="Lucida Console" w:eastAsia="Times New Roman" w:hAnsi="Lucida Console" w:cs="Courier New"/>
-          <w:b/>
-          <w:bCs/>
-          <w:color w:val="000000"/>
-          <w:sz w:val="20"/>
-          <w:szCs w:val="20"/>
-          <w:lang w:val="en-US" w:eastAsia="es-ES"/>
-        </w:rPr>
-        <w:t>",</w:t>
-      </w:r>
-    </w:p>
-    <w:p>
-      <w:pPr>
-        <w:pBdr>
-          <w:top w:val="dashed" w:sz="6" w:space="12" w:color="AAAAAA"/>
-          <w:left w:val="dashed" w:sz="6" w:space="12" w:color="AAAAAA"/>
-          <w:bottom w:val="dashed" w:sz="6" w:space="12" w:color="AAAAAA"/>
-          <w:right w:val="dashed" w:sz="6" w:space="12" w:color="AAAAAA"/>
-        </w:pBdr>
-        <w:shd w:val="clear" w:color="auto" w:fill="E3E3E3"/>
-        <w:tabs>
-          <w:tab w:val="left" w:pos="916"/>
-          <w:tab w:val="left" w:pos="1832"/>
-          <w:tab w:val="left" w:pos="2748"/>
-          <w:tab w:val="left" w:pos="3664"/>
-          <w:tab w:val="left" w:pos="4580"/>
-          <w:tab w:val="left" w:pos="5496"/>
-          <w:tab w:val="left" w:pos="6412"/>
-          <w:tab w:val="left" w:pos="7328"/>
-          <w:tab w:val="left" w:pos="8244"/>
-          <w:tab w:val="left" w:pos="9160"/>
-          <w:tab w:val="left" w:pos="10076"/>
-          <w:tab w:val="left" w:pos="10992"/>
-          <w:tab w:val="left" w:pos="11908"/>
-          <w:tab w:val="left" w:pos="12824"/>
-          <w:tab w:val="left" w:pos="13740"/>
-          <w:tab w:val="left" w:pos="14656"/>
-        </w:tabs>
-        <w:spacing w:before="240" w:after="240" w:line="240" w:lineRule="auto"/>
-        <w:rPr>
-          <w:rFonts w:ascii="Lucida Console" w:eastAsia="Times New Roman" w:hAnsi="Lucida Console" w:cs="Courier New"/>
-          <w:b/>
-          <w:bCs/>
-          <w:color w:val="000000"/>
-          <w:sz w:val="20"/>
-          <w:szCs w:val="20"/>
-          <w:lang w:val="en-US" w:eastAsia="es-ES"/>
-        </w:rPr>
-      </w:pPr>
-      <w:r>
-        <w:rPr>
-          <w:rFonts w:ascii="Lucida Console" w:eastAsia="Times New Roman" w:hAnsi="Lucida Console" w:cs="Courier New"/>
-          <w:b/>
-          <w:bCs/>
-          <w:color w:val="000000"/>
-          <w:sz w:val="20"/>
-          <w:szCs w:val="20"/>
-          <w:lang w:val="en-US" w:eastAsia="es-ES"/>
-        </w:rPr>
-        <w:t xml:space="preserve">               K = 1:15,</w:t>
-      </w:r>
-    </w:p>
-    <w:p>
-      <w:pPr>
-        <w:pBdr>
-          <w:top w:val="dashed" w:sz="6" w:space="12" w:color="AAAAAA"/>
-          <w:left w:val="dashed" w:sz="6" w:space="12" w:color="AAAAAA"/>
-          <w:bottom w:val="dashed" w:sz="6" w:space="12" w:color="AAAAAA"/>
-          <w:right w:val="dashed" w:sz="6" w:space="12" w:color="AAAAAA"/>
-        </w:pBdr>
-        <w:shd w:val="clear" w:color="auto" w:fill="E3E3E3"/>
-        <w:tabs>
-          <w:tab w:val="left" w:pos="916"/>
-          <w:tab w:val="left" w:pos="1832"/>
-          <w:tab w:val="left" w:pos="2748"/>
-          <w:tab w:val="left" w:pos="3664"/>
-          <w:tab w:val="left" w:pos="4580"/>
-          <w:tab w:val="left" w:pos="5496"/>
-          <w:tab w:val="left" w:pos="6412"/>
-          <w:tab w:val="left" w:pos="7328"/>
-          <w:tab w:val="left" w:pos="8244"/>
-          <w:tab w:val="left" w:pos="9160"/>
-          <w:tab w:val="left" w:pos="10076"/>
-          <w:tab w:val="left" w:pos="10992"/>
-          <w:tab w:val="left" w:pos="11908"/>
-          <w:tab w:val="left" w:pos="12824"/>
-          <w:tab w:val="left" w:pos="13740"/>
-          <w:tab w:val="left" w:pos="14656"/>
-        </w:tabs>
-        <w:spacing w:before="240" w:after="240" w:line="240" w:lineRule="auto"/>
-        <w:rPr>
-          <w:rFonts w:ascii="Lucida Console" w:eastAsia="Times New Roman" w:hAnsi="Lucida Console" w:cs="Courier New"/>
-          <w:b/>
-          <w:bCs/>
-          <w:color w:val="000000"/>
-          <w:sz w:val="20"/>
-          <w:szCs w:val="20"/>
-          <w:lang w:val="en-US" w:eastAsia="es-ES"/>
-        </w:rPr>
-      </w:pPr>
-      <w:r>
-        <w:rPr>
-          <w:rFonts w:ascii="Lucida Console" w:eastAsia="Times New Roman" w:hAnsi="Lucida Console" w:cs="Courier New"/>
-          <w:b/>
-          <w:bCs/>
-          <w:color w:val="000000"/>
-          <w:sz w:val="20"/>
-          <w:szCs w:val="20"/>
-          <w:lang w:val="en-US" w:eastAsia="es-ES"/>
-        </w:rPr>
-        <w:lastRenderedPageBreak/>
-        <w:t xml:space="preserve">               entropy = TRUE,</w:t>
-      </w:r>
-    </w:p>
-    <w:p>
-      <w:pPr>
-        <w:pBdr>
-          <w:top w:val="dashed" w:sz="6" w:space="12" w:color="AAAAAA"/>
-          <w:left w:val="dashed" w:sz="6" w:space="12" w:color="AAAAAA"/>
-          <w:bottom w:val="dashed" w:sz="6" w:space="12" w:color="AAAAAA"/>
-          <w:right w:val="dashed" w:sz="6" w:space="12" w:color="AAAAAA"/>
-        </w:pBdr>
-        <w:shd w:val="clear" w:color="auto" w:fill="E3E3E3"/>
-        <w:tabs>
-          <w:tab w:val="left" w:pos="916"/>
-          <w:tab w:val="left" w:pos="1832"/>
-          <w:tab w:val="left" w:pos="2748"/>
-          <w:tab w:val="left" w:pos="3664"/>
-          <w:tab w:val="left" w:pos="4580"/>
-          <w:tab w:val="left" w:pos="5496"/>
-          <w:tab w:val="left" w:pos="6412"/>
-          <w:tab w:val="left" w:pos="7328"/>
-          <w:tab w:val="left" w:pos="8244"/>
-          <w:tab w:val="left" w:pos="9160"/>
-          <w:tab w:val="left" w:pos="10076"/>
-          <w:tab w:val="left" w:pos="10992"/>
-          <w:tab w:val="left" w:pos="11908"/>
-          <w:tab w:val="left" w:pos="12824"/>
-          <w:tab w:val="left" w:pos="13740"/>
-          <w:tab w:val="left" w:pos="14656"/>
-        </w:tabs>
-        <w:spacing w:before="240" w:after="240" w:line="240" w:lineRule="auto"/>
-        <w:rPr>
-          <w:rFonts w:ascii="Lucida Console" w:eastAsia="Times New Roman" w:hAnsi="Lucida Console" w:cs="Courier New"/>
-          <w:b/>
-          <w:bCs/>
-          <w:color w:val="000000"/>
-          <w:sz w:val="20"/>
-          <w:szCs w:val="20"/>
-          <w:lang w:val="en-US" w:eastAsia="es-ES"/>
-        </w:rPr>
-      </w:pPr>
-      <w:r>
-        <w:rPr>
-          <w:rFonts w:ascii="Lucida Console" w:eastAsia="Times New Roman" w:hAnsi="Lucida Console" w:cs="Courier New"/>
-          <w:b/>
-          <w:bCs/>
-          <w:color w:val="000000"/>
-          <w:sz w:val="20"/>
-          <w:szCs w:val="20"/>
-          <w:lang w:val="en-US" w:eastAsia="es-ES"/>
-        </w:rPr>
-        <w:t xml:space="preserve">               repetitions = 10,</w:t>
-      </w:r>
-    </w:p>
-    <w:p>
-      <w:pPr>
-        <w:pBdr>
-          <w:top w:val="dashed" w:sz="6" w:space="12" w:color="AAAAAA"/>
-          <w:left w:val="dashed" w:sz="6" w:space="12" w:color="AAAAAA"/>
-          <w:bottom w:val="dashed" w:sz="6" w:space="12" w:color="AAAAAA"/>
-          <w:right w:val="dashed" w:sz="6" w:space="12" w:color="AAAAAA"/>
-        </w:pBdr>
-        <w:shd w:val="clear" w:color="auto" w:fill="E3E3E3"/>
-        <w:tabs>
-          <w:tab w:val="left" w:pos="916"/>
-          <w:tab w:val="left" w:pos="1832"/>
-          <w:tab w:val="left" w:pos="2748"/>
-          <w:tab w:val="left" w:pos="3664"/>
-          <w:tab w:val="left" w:pos="4580"/>
-          <w:tab w:val="left" w:pos="5496"/>
-          <w:tab w:val="left" w:pos="6412"/>
-          <w:tab w:val="left" w:pos="7328"/>
-          <w:tab w:val="left" w:pos="8244"/>
-          <w:tab w:val="left" w:pos="9160"/>
-          <w:tab w:val="left" w:pos="10076"/>
-          <w:tab w:val="left" w:pos="10992"/>
-          <w:tab w:val="left" w:pos="11908"/>
-          <w:tab w:val="left" w:pos="12824"/>
-          <w:tab w:val="left" w:pos="13740"/>
-          <w:tab w:val="left" w:pos="14656"/>
-        </w:tabs>
-        <w:spacing w:before="240" w:after="240" w:line="240" w:lineRule="auto"/>
-        <w:rPr>
-          <w:rFonts w:ascii="Lucida Console" w:eastAsia="Times New Roman" w:hAnsi="Lucida Console" w:cs="Courier New"/>
-          <w:b/>
-          <w:bCs/>
-          <w:color w:val="000000"/>
-          <w:sz w:val="20"/>
-          <w:szCs w:val="20"/>
-          <w:lang w:eastAsia="es-ES"/>
-        </w:rPr>
-      </w:pPr>
-      <w:r>
-        <w:rPr>
-          <w:rFonts w:ascii="Lucida Console" w:eastAsia="Times New Roman" w:hAnsi="Lucida Console" w:cs="Courier New"/>
-          <w:b/>
-          <w:bCs/>
-          <w:color w:val="000000"/>
-          <w:sz w:val="20"/>
-          <w:szCs w:val="20"/>
-          <w:lang w:val="en-US" w:eastAsia="es-ES"/>
-        </w:rPr>
-        <w:t xml:space="preserve">               </w:t>
-      </w:r>
-      <w:proofErr w:type="spellStart"/>
-      <w:r>
-        <w:rPr>
-          <w:rFonts w:ascii="Lucida Console" w:eastAsia="Times New Roman" w:hAnsi="Lucida Console" w:cs="Courier New"/>
-          <w:b/>
-          <w:bCs/>
-          <w:color w:val="000000"/>
-          <w:sz w:val="20"/>
-          <w:szCs w:val="20"/>
-          <w:lang w:eastAsia="es-ES"/>
-        </w:rPr>
-        <w:t>project</w:t>
-      </w:r>
-      <w:proofErr w:type="spellEnd"/>
-      <w:r>
-        <w:rPr>
-          <w:rFonts w:ascii="Lucida Console" w:eastAsia="Times New Roman" w:hAnsi="Lucida Console" w:cs="Courier New"/>
-          <w:b/>
-          <w:bCs/>
-          <w:color w:val="000000"/>
-          <w:sz w:val="20"/>
-          <w:szCs w:val="20"/>
-          <w:lang w:eastAsia="es-ES"/>
-        </w:rPr>
-        <w:t xml:space="preserve"> = "new", </w:t>
-      </w:r>
-    </w:p>
-    <w:p>
-      <w:pPr>
-        <w:pBdr>
-          <w:top w:val="dashed" w:sz="6" w:space="12" w:color="AAAAAA"/>
-          <w:left w:val="dashed" w:sz="6" w:space="12" w:color="AAAAAA"/>
-          <w:bottom w:val="dashed" w:sz="6" w:space="12" w:color="AAAAAA"/>
-          <w:right w:val="dashed" w:sz="6" w:space="12" w:color="AAAAAA"/>
-        </w:pBdr>
-        <w:shd w:val="clear" w:color="auto" w:fill="E3E3E3"/>
-        <w:tabs>
-          <w:tab w:val="left" w:pos="916"/>
-          <w:tab w:val="left" w:pos="1832"/>
-          <w:tab w:val="left" w:pos="2748"/>
-          <w:tab w:val="left" w:pos="3664"/>
-          <w:tab w:val="left" w:pos="4580"/>
-          <w:tab w:val="left" w:pos="5496"/>
-          <w:tab w:val="left" w:pos="6412"/>
-          <w:tab w:val="left" w:pos="7328"/>
-          <w:tab w:val="left" w:pos="8244"/>
-          <w:tab w:val="left" w:pos="9160"/>
-          <w:tab w:val="left" w:pos="10076"/>
-          <w:tab w:val="left" w:pos="10992"/>
-          <w:tab w:val="left" w:pos="11908"/>
-          <w:tab w:val="left" w:pos="12824"/>
-          <w:tab w:val="left" w:pos="13740"/>
-          <w:tab w:val="left" w:pos="14656"/>
-        </w:tabs>
-        <w:spacing w:before="240" w:after="240" w:line="240" w:lineRule="auto"/>
-        <w:rPr>
-          <w:rFonts w:ascii="Lucida Console" w:eastAsia="Times New Roman" w:hAnsi="Lucida Console" w:cs="Courier New"/>
-          <w:b/>
-          <w:bCs/>
-          <w:color w:val="000000"/>
-          <w:sz w:val="20"/>
-          <w:szCs w:val="20"/>
-          <w:lang w:eastAsia="es-ES"/>
-        </w:rPr>
-      </w:pPr>
-      <w:r>
-        <w:rPr>
-          <w:rFonts w:ascii="Lucida Console" w:eastAsia="Times New Roman" w:hAnsi="Lucida Console" w:cs="Courier New"/>
-          <w:b/>
-          <w:bCs/>
-          <w:color w:val="000000"/>
-          <w:sz w:val="20"/>
-          <w:szCs w:val="20"/>
-          <w:lang w:eastAsia="es-ES"/>
-        </w:rPr>
-        <w:t xml:space="preserve">               </w:t>
-      </w:r>
-      <w:proofErr w:type="spellStart"/>
-      <w:r>
-        <w:rPr>
-          <w:rFonts w:ascii="Lucida Console" w:eastAsia="Times New Roman" w:hAnsi="Lucida Console" w:cs="Courier New"/>
-          <w:b/>
-          <w:bCs/>
-          <w:color w:val="000000"/>
-          <w:sz w:val="20"/>
-          <w:szCs w:val="20"/>
-          <w:lang w:eastAsia="es-ES"/>
-        </w:rPr>
-        <w:t>alpha</w:t>
-      </w:r>
-      <w:proofErr w:type="spellEnd"/>
-      <w:r>
-        <w:rPr>
-          <w:rFonts w:ascii="Lucida Console" w:eastAsia="Times New Roman" w:hAnsi="Lucida Console" w:cs="Courier New"/>
-          <w:b/>
-          <w:bCs/>
-          <w:color w:val="000000"/>
-          <w:sz w:val="20"/>
-          <w:szCs w:val="20"/>
-          <w:lang w:eastAsia="es-ES"/>
-        </w:rPr>
-        <w:t xml:space="preserve"> = 100)</w:t>
-      </w:r>
-    </w:p>
-    <w:p>
-      <w:pPr>
-        <w:pBdr>
-          <w:top w:val="dashed" w:sz="6" w:space="12" w:color="AAAAAA"/>
-          <w:left w:val="dashed" w:sz="6" w:space="12" w:color="AAAAAA"/>
-          <w:bottom w:val="dashed" w:sz="6" w:space="12" w:color="AAAAAA"/>
-          <w:right w:val="dashed" w:sz="6" w:space="12" w:color="AAAAAA"/>
-        </w:pBdr>
-        <w:shd w:val="clear" w:color="auto" w:fill="E3E3E3"/>
-        <w:tabs>
-          <w:tab w:val="left" w:pos="916"/>
-          <w:tab w:val="left" w:pos="1832"/>
-          <w:tab w:val="left" w:pos="2748"/>
-          <w:tab w:val="left" w:pos="3664"/>
-          <w:tab w:val="left" w:pos="4580"/>
-          <w:tab w:val="left" w:pos="5496"/>
-          <w:tab w:val="left" w:pos="6412"/>
-          <w:tab w:val="left" w:pos="7328"/>
-          <w:tab w:val="left" w:pos="8244"/>
-          <w:tab w:val="left" w:pos="9160"/>
-          <w:tab w:val="left" w:pos="10076"/>
-          <w:tab w:val="left" w:pos="10992"/>
-          <w:tab w:val="left" w:pos="11908"/>
-          <w:tab w:val="left" w:pos="12824"/>
-          <w:tab w:val="left" w:pos="13740"/>
-          <w:tab w:val="left" w:pos="14656"/>
-        </w:tabs>
-        <w:spacing w:before="240" w:after="240" w:line="240" w:lineRule="auto"/>
-        <w:rPr>
-          <w:rFonts w:ascii="Lucida Console" w:eastAsia="Times New Roman" w:hAnsi="Lucida Console" w:cs="Courier New"/>
-          <w:color w:val="000000"/>
-          <w:sz w:val="20"/>
-          <w:szCs w:val="20"/>
-          <w:lang w:eastAsia="es-ES"/>
-        </w:rPr>
-      </w:pPr>
-      <w:r>
-        <w:rPr>
-          <w:rFonts w:ascii="Lucida Console" w:eastAsia="Times New Roman" w:hAnsi="Lucida Console" w:cs="Courier New"/>
-          <w:color w:val="000000"/>
-          <w:sz w:val="20"/>
-          <w:szCs w:val="20"/>
-          <w:lang w:eastAsia="es-ES"/>
-        </w:rPr>
-        <w:t># sprawdzenie optymalnej ilości klastrów</w:t>
-      </w:r>
-    </w:p>
-    <w:p>
-      <w:pPr>
-        <w:pBdr>
-          <w:top w:val="dashed" w:sz="6" w:space="12" w:color="AAAAAA"/>
-          <w:left w:val="dashed" w:sz="6" w:space="12" w:color="AAAAAA"/>
-          <w:bottom w:val="dashed" w:sz="6" w:space="12" w:color="AAAAAA"/>
-          <w:right w:val="dashed" w:sz="6" w:space="12" w:color="AAAAAA"/>
-        </w:pBdr>
-        <w:shd w:val="clear" w:color="auto" w:fill="E3E3E3"/>
-        <w:tabs>
-          <w:tab w:val="left" w:pos="916"/>
-          <w:tab w:val="left" w:pos="1832"/>
-          <w:tab w:val="left" w:pos="2748"/>
-          <w:tab w:val="left" w:pos="3664"/>
-          <w:tab w:val="left" w:pos="4580"/>
-          <w:tab w:val="left" w:pos="5496"/>
-          <w:tab w:val="left" w:pos="6412"/>
-          <w:tab w:val="left" w:pos="7328"/>
-          <w:tab w:val="left" w:pos="8244"/>
-          <w:tab w:val="left" w:pos="9160"/>
-          <w:tab w:val="left" w:pos="10076"/>
-          <w:tab w:val="left" w:pos="10992"/>
-          <w:tab w:val="left" w:pos="11908"/>
-          <w:tab w:val="left" w:pos="12824"/>
-          <w:tab w:val="left" w:pos="13740"/>
-          <w:tab w:val="left" w:pos="14656"/>
-        </w:tabs>
-        <w:spacing w:before="240" w:after="240" w:line="240" w:lineRule="auto"/>
-        <w:rPr>
-          <w:rFonts w:ascii="Lucida Console" w:eastAsia="Times New Roman" w:hAnsi="Lucida Console" w:cs="Courier New"/>
-          <w:b/>
-          <w:bCs/>
-          <w:color w:val="000000"/>
-          <w:sz w:val="20"/>
-          <w:szCs w:val="20"/>
-          <w:lang w:val="en-US" w:eastAsia="es-ES"/>
-        </w:rPr>
-      </w:pPr>
-      <w:r>
-        <w:rPr>
-          <w:rFonts w:ascii="Lucida Console" w:eastAsia="Times New Roman" w:hAnsi="Lucida Console" w:cs="Courier New"/>
-          <w:b/>
-          <w:bCs/>
-          <w:color w:val="000000"/>
-          <w:sz w:val="20"/>
-          <w:szCs w:val="20"/>
-          <w:lang w:val="en-US" w:eastAsia="es-ES"/>
-        </w:rPr>
-        <w:t xml:space="preserve">plot(project, col = "blue", </w:t>
-      </w:r>
-      <w:proofErr w:type="spellStart"/>
-      <w:r>
-        <w:rPr>
-          <w:rFonts w:ascii="Lucida Console" w:eastAsia="Times New Roman" w:hAnsi="Lucida Console" w:cs="Courier New"/>
-          <w:b/>
-          <w:bCs/>
-          <w:color w:val="000000"/>
-          <w:sz w:val="20"/>
-          <w:szCs w:val="20"/>
-          <w:lang w:val="en-US" w:eastAsia="es-ES"/>
-        </w:rPr>
-        <w:t>pch</w:t>
-      </w:r>
-      <w:proofErr w:type="spellEnd"/>
-      <w:r>
-        <w:rPr>
-          <w:rFonts w:ascii="Lucida Console" w:eastAsia="Times New Roman" w:hAnsi="Lucida Console" w:cs="Courier New"/>
-          <w:b/>
-          <w:bCs/>
-          <w:color w:val="000000"/>
-          <w:sz w:val="20"/>
-          <w:szCs w:val="20"/>
-          <w:lang w:val="en-US" w:eastAsia="es-ES"/>
-        </w:rPr>
-        <w:t xml:space="preserve"> = 19, </w:t>
-      </w:r>
-      <w:proofErr w:type="spellStart"/>
-      <w:r>
-        <w:rPr>
-          <w:rFonts w:ascii="Lucida Console" w:eastAsia="Times New Roman" w:hAnsi="Lucida Console" w:cs="Courier New"/>
-          <w:b/>
-          <w:bCs/>
-          <w:color w:val="000000"/>
-          <w:sz w:val="20"/>
-          <w:szCs w:val="20"/>
-          <w:lang w:val="en-US" w:eastAsia="es-ES"/>
-        </w:rPr>
-        <w:t>cex</w:t>
-      </w:r>
-      <w:proofErr w:type="spellEnd"/>
-      <w:r>
-        <w:rPr>
-          <w:rFonts w:ascii="Lucida Console" w:eastAsia="Times New Roman" w:hAnsi="Lucida Console" w:cs="Courier New"/>
-          <w:b/>
-          <w:bCs/>
-          <w:color w:val="000000"/>
-          <w:sz w:val="20"/>
-          <w:szCs w:val="20"/>
-          <w:lang w:val="en-US" w:eastAsia="es-ES"/>
-        </w:rPr>
-        <w:t xml:space="preserve"> = 1.2, type = "b") </w:t>
-      </w:r>
-    </w:p>
-    <w:p>
-      <w:pPr>
         <w:contextualSpacing/>
         <w:jc w:val="both"/>
         <w:rPr>
@@ -2636,6 +1008,7 @@
           <w:bCs/>
           <w:noProof/>
         </w:rPr>
+        <w:lastRenderedPageBreak/>
         <w:drawing>
           <wp:inline distT="0" distB="0" distL="0" distR="0" wp14:anchorId="00D12693" wp14:editId="2B51C990">
             <wp:extent cx="4514850" cy="2781300"/>
@@ -2885,6 +1258,7 @@
         <w:rPr>
           <w:rFonts w:ascii="Arial" w:hAnsi="Arial" w:cs="Arial"/>
           <w:bCs/>
+          <w:noProof/>
         </w:rPr>
         <w:drawing>
           <wp:inline distT="0" distB="0" distL="0" distR="0" wp14:anchorId="7AEC85AB" wp14:editId="049CF0F4">
@@ -2958,7 +1332,6 @@
           <w:rFonts w:ascii="Arial" w:hAnsi="Arial" w:cs="Arial"/>
           <w:bCs/>
         </w:rPr>
-        <w:lastRenderedPageBreak/>
         <w:t xml:space="preserve">Następnie powtórz powyższą analizę wyłącznie dla populacji sosny błotnej. </w:t>
       </w:r>
     </w:p>
@@ -2998,6 +1371,7 @@
           <w:sz w:val="24"/>
           <w:szCs w:val="24"/>
         </w:rPr>
+        <w:lastRenderedPageBreak/>
         <w:drawing>
           <wp:inline distT="0" distB="0" distL="0" distR="0" wp14:anchorId="31E62160" wp14:editId="3B0CA9FF">
             <wp:extent cx="5581650" cy="2788091"/>
@@ -3323,8 +1697,104 @@
         <w:jc w:val="both"/>
         <w:rPr>
           <w:rFonts w:ascii="Arial" w:hAnsi="Arial" w:cs="Arial"/>
-        </w:rPr>
-      </w:pPr>
+          <w:b/>
+          <w:bCs/>
+        </w:rPr>
+      </w:pPr>
+      <w:r>
+        <w:rPr>
+          <w:rFonts w:ascii="Arial" w:hAnsi="Arial" w:cs="Arial"/>
+          <w:b/>
+          <w:bCs/>
+        </w:rPr>
+        <w:t xml:space="preserve">Ja bym powiedział, że tak </w:t>
+      </w:r>
+      <w:r>
+        <w:rPr>
+          <w:rFonts w:ascii="Arial" w:hAnsi="Arial" w:cs="Arial"/>
+          <w:b/>
+          <w:bCs/>
+        </w:rPr>
+        <w:t xml:space="preserve">– gatunki ładnie się </w:t>
+      </w:r>
+      <w:proofErr w:type="spellStart"/>
+      <w:r>
+        <w:rPr>
+          <w:rFonts w:ascii="Arial" w:hAnsi="Arial" w:cs="Arial"/>
+          <w:b/>
+          <w:bCs/>
+        </w:rPr>
+        <w:t>klastrują</w:t>
+      </w:r>
+      <w:proofErr w:type="spellEnd"/>
+      <w:r>
+        <w:rPr>
+          <w:rFonts w:ascii="Arial" w:hAnsi="Arial" w:cs="Arial"/>
+          <w:b/>
+          <w:bCs/>
+        </w:rPr>
+        <w:t xml:space="preserve"> ze sobą</w:t>
+      </w:r>
+      <w:r>
+        <w:rPr>
+          <w:rFonts w:ascii="Arial" w:hAnsi="Arial" w:cs="Arial"/>
+          <w:b/>
+          <w:bCs/>
+        </w:rPr>
+        <w:t xml:space="preserve">. </w:t>
+      </w:r>
+      <w:proofErr w:type="spellStart"/>
+      <w:r>
+        <w:rPr>
+          <w:rFonts w:ascii="Arial" w:hAnsi="Arial" w:cs="Arial"/>
+          <w:b/>
+          <w:bCs/>
+          <w:i/>
+          <w:iCs/>
+        </w:rPr>
+        <w:t>Pinus</w:t>
+      </w:r>
+      <w:proofErr w:type="spellEnd"/>
+      <w:r>
+        <w:rPr>
+          <w:rFonts w:ascii="Arial" w:hAnsi="Arial" w:cs="Arial"/>
+          <w:b/>
+          <w:bCs/>
+          <w:i/>
+          <w:iCs/>
+        </w:rPr>
+        <w:t xml:space="preserve"> </w:t>
+      </w:r>
+      <w:proofErr w:type="spellStart"/>
+      <w:r>
+        <w:rPr>
+          <w:rFonts w:ascii="Arial" w:hAnsi="Arial" w:cs="Arial"/>
+          <w:b/>
+          <w:bCs/>
+          <w:i/>
+          <w:iCs/>
+        </w:rPr>
+        <w:t>sylvestris</w:t>
+      </w:r>
+      <w:proofErr w:type="spellEnd"/>
+      <w:r>
+        <w:rPr>
+          <w:rFonts w:ascii="Arial" w:hAnsi="Arial" w:cs="Arial"/>
+          <w:b/>
+          <w:bCs/>
+          <w:i/>
+          <w:iCs/>
+        </w:rPr>
+        <w:t xml:space="preserve"> </w:t>
+      </w:r>
+      <w:r>
+        <w:rPr>
+          <w:rFonts w:ascii="Arial" w:hAnsi="Arial" w:cs="Arial"/>
+          <w:b/>
+          <w:bCs/>
+        </w:rPr>
+        <w:t>z Pirenejów trochę odstaje od reszty, ale ma to poniekąd sens ze względu na bariery geograficzne.</w:t>
+      </w:r>
     </w:p>
     <w:p>
       <w:pPr>
@@ -3334,40 +1804,6 @@
           <w:rFonts w:ascii="Arial" w:hAnsi="Arial" w:cs="Arial"/>
         </w:rPr>
       </w:pPr>
-      <w:r>
-        <w:rPr>
-          <w:rFonts w:ascii="Arial" w:hAnsi="Arial" w:cs="Arial"/>
-        </w:rPr>
-        <w:t xml:space="preserve">4. Który gatunek sosny jest </w:t>
-      </w:r>
-      <w:r>
-        <w:rPr>
-          <w:rFonts w:ascii="Arial" w:hAnsi="Arial" w:cs="Arial"/>
-          <w:b/>
-          <w:bCs/>
-        </w:rPr>
-        <w:t>najbardziej podobny</w:t>
-      </w:r>
-      <w:r>
-        <w:rPr>
-          <w:rFonts w:ascii="Arial" w:hAnsi="Arial" w:cs="Arial"/>
-        </w:rPr>
-        <w:t xml:space="preserve"> (najbliżej spokrewniony) z sosną błotną? Który gatunek sosny jest </w:t>
-      </w:r>
-      <w:r>
-        <w:rPr>
-          <w:rFonts w:ascii="Arial" w:hAnsi="Arial" w:cs="Arial"/>
-          <w:b/>
-          <w:bCs/>
-        </w:rPr>
-        <w:t>najdalszym krewnym</w:t>
-      </w:r>
-      <w:r>
-        <w:rPr>
-          <w:rFonts w:ascii="Arial" w:hAnsi="Arial" w:cs="Arial"/>
-        </w:rPr>
-        <w:t xml:space="preserve"> sosny błotnej? </w:t>
-      </w:r>
     </w:p>
     <w:p>
       <w:pPr>
@@ -3381,32 +1817,35 @@
         <w:rPr>
           <w:rFonts w:ascii="Arial" w:hAnsi="Arial" w:cs="Arial"/>
         </w:rPr>
-        <w:lastRenderedPageBreak/>
-        <w:t xml:space="preserve">5. Jaki procent zmienności zawartej w oryginalnych danych oddaje </w:t>
-      </w:r>
-      <w:r>
-        <w:rPr>
-          <w:rFonts w:ascii="Arial" w:hAnsi="Arial" w:cs="Arial"/>
-          <w:b/>
-          <w:bCs/>
-        </w:rPr>
-        <w:t xml:space="preserve">analiza </w:t>
-      </w:r>
-      <w:proofErr w:type="spellStart"/>
-      <w:r>
-        <w:rPr>
-          <w:rFonts w:ascii="Arial" w:hAnsi="Arial" w:cs="Arial"/>
-          <w:b/>
-          <w:bCs/>
-        </w:rPr>
-        <w:t>PCoA</w:t>
-      </w:r>
-      <w:proofErr w:type="spellEnd"/>
-      <w:r>
-        <w:rPr>
-          <w:rFonts w:ascii="Arial" w:hAnsi="Arial" w:cs="Arial"/>
-        </w:rPr>
-        <w:t xml:space="preserve"> w układzie dwóch głównych składowych na poziomie gatunków? </w:t>
+        <w:t xml:space="preserve">4. Który gatunek sosny jest </w:t>
+      </w:r>
+      <w:r>
+        <w:rPr>
+          <w:rFonts w:ascii="Arial" w:hAnsi="Arial" w:cs="Arial"/>
+          <w:b/>
+          <w:bCs/>
+        </w:rPr>
+        <w:t>najbardziej podobny</w:t>
+      </w:r>
+      <w:r>
+        <w:rPr>
+          <w:rFonts w:ascii="Arial" w:hAnsi="Arial" w:cs="Arial"/>
+        </w:rPr>
+        <w:t xml:space="preserve"> (najbliżej spokrewniony) z sosną błotną? Który gatunek sosny jest </w:t>
+      </w:r>
+      <w:r>
+        <w:rPr>
+          <w:rFonts w:ascii="Arial" w:hAnsi="Arial" w:cs="Arial"/>
+          <w:b/>
+          <w:bCs/>
+        </w:rPr>
+        <w:t>najdalszym krewnym</w:t>
+      </w:r>
+      <w:r>
+        <w:rPr>
+          <w:rFonts w:ascii="Arial" w:hAnsi="Arial" w:cs="Arial"/>
+        </w:rPr>
+        <w:t xml:space="preserve"> sosny błotnej? </w:t>
       </w:r>
     </w:p>
     <w:p>
@@ -3417,26 +1856,6 @@
           <w:rFonts w:ascii="Arial" w:hAnsi="Arial" w:cs="Arial"/>
         </w:rPr>
       </w:pPr>
-      <w:r>
-        <w:rPr>
-          <w:rFonts w:ascii="Arial" w:hAnsi="Arial" w:cs="Arial"/>
-        </w:rPr>
-        <w:t xml:space="preserve">6. Ile głównych </w:t>
-      </w:r>
-      <w:r>
-        <w:rPr>
-          <w:rFonts w:ascii="Arial" w:hAnsi="Arial" w:cs="Arial"/>
-          <w:b/>
-          <w:bCs/>
-        </w:rPr>
-        <w:t>grup genetycznych można wydzielić na otrzymanym drzewie</w:t>
-      </w:r>
-      <w:r>
-        <w:rPr>
-          <w:rFonts w:ascii="Arial" w:hAnsi="Arial" w:cs="Arial"/>
-        </w:rPr>
-        <w:t>? Czy grupy te są zbieżne z przynależnością gatunkową badanych sosen?</w:t>
-      </w:r>
     </w:p>
     <w:p>
       <w:pPr>
@@ -3444,37 +1863,43 @@
         <w:jc w:val="both"/>
         <w:rPr>
           <w:rFonts w:ascii="Arial" w:hAnsi="Arial" w:cs="Arial"/>
-        </w:rPr>
-      </w:pPr>
-      <w:r>
-        <w:rPr>
-          <w:rFonts w:ascii="Arial" w:hAnsi="Arial" w:cs="Arial"/>
-        </w:rPr>
-        <w:t xml:space="preserve">8. Czy obraz wzajemnych relacji genetycznych na drzewie filogenetycznym pomiędzy populacjami sosny błotnej </w:t>
-      </w:r>
-      <w:r>
-        <w:rPr>
-          <w:rFonts w:ascii="Arial" w:hAnsi="Arial" w:cs="Arial"/>
-          <w:b/>
-          <w:bCs/>
-        </w:rPr>
-        <w:t xml:space="preserve">jest zbieżny z wynikami analizy </w:t>
-      </w:r>
-      <w:proofErr w:type="spellStart"/>
-      <w:r>
-        <w:rPr>
-          <w:rFonts w:ascii="Arial" w:hAnsi="Arial" w:cs="Arial"/>
-          <w:b/>
-          <w:bCs/>
-        </w:rPr>
-        <w:t>PcOA</w:t>
-      </w:r>
-      <w:proofErr w:type="spellEnd"/>
-      <w:r>
-        <w:rPr>
-          <w:rFonts w:ascii="Arial" w:hAnsi="Arial" w:cs="Arial"/>
-        </w:rPr>
-        <w:t>?</w:t>
+          <w:b/>
+          <w:bCs/>
+        </w:rPr>
+      </w:pPr>
+      <w:r>
+        <w:rPr>
+          <w:rFonts w:ascii="Arial" w:hAnsi="Arial" w:cs="Arial"/>
+          <w:b/>
+          <w:bCs/>
+        </w:rPr>
+        <w:t xml:space="preserve">Z </w:t>
+      </w:r>
+      <w:proofErr w:type="spellStart"/>
+      <w:r>
+        <w:rPr>
+          <w:rFonts w:ascii="Arial" w:hAnsi="Arial" w:cs="Arial"/>
+          <w:b/>
+          <w:bCs/>
+        </w:rPr>
+        <w:t>kladogramu</w:t>
+      </w:r>
+      <w:proofErr w:type="spellEnd"/>
+      <w:r>
+        <w:rPr>
+          <w:rFonts w:ascii="Arial" w:hAnsi="Arial" w:cs="Arial"/>
+          <w:b/>
+          <w:bCs/>
+        </w:rPr>
+        <w:t xml:space="preserve"> wyszło, że najbliżej spokrewniona jest kosodrzewina, a najdalej sosna zwyczajna… ale przecież </w:t>
+      </w:r>
+      <w:r>
+        <w:rPr>
+          <w:rFonts w:ascii="Arial" w:hAnsi="Arial" w:cs="Arial"/>
+          <w:b/>
+          <w:bCs/>
+        </w:rPr>
+        <w:t>sosna błotna miała być hybrydą tych dwóch. Co się stało?</w:t>
       </w:r>
     </w:p>
     <w:p>
@@ -3483,32 +1908,8 @@
         <w:jc w:val="both"/>
         <w:rPr>
           <w:rFonts w:ascii="Arial" w:hAnsi="Arial" w:cs="Arial"/>
-          <w:bCs/>
-        </w:rPr>
-      </w:pPr>
-      <w:r>
-        <w:rPr>
-          <w:rFonts w:ascii="Arial" w:hAnsi="Arial" w:cs="Arial"/>
-          <w:bCs/>
-        </w:rPr>
-        <w:t xml:space="preserve">9.Ile klastrów genetycznych wydziela analiza LEA w badanej próbie przy </w:t>
-      </w:r>
-      <w:proofErr w:type="spellStart"/>
-      <w:r>
-        <w:rPr>
-          <w:rFonts w:ascii="Arial" w:hAnsi="Arial" w:cs="Arial"/>
-          <w:bCs/>
-        </w:rPr>
-        <w:t>uzwglednienieniu</w:t>
-      </w:r>
-      <w:proofErr w:type="spellEnd"/>
-      <w:r>
-        <w:rPr>
-          <w:rFonts w:ascii="Arial" w:hAnsi="Arial" w:cs="Arial"/>
-          <w:bCs/>
-        </w:rPr>
-        <w:t xml:space="preserve"> wszystkich populacji? Czy odpowiadają one badanym gatunkom?</w:t>
-      </w:r>
+        </w:rPr>
+      </w:pPr>
     </w:p>
     <w:p>
       <w:pPr>
@@ -3516,52 +1917,37 @@
         <w:jc w:val="both"/>
         <w:rPr>
           <w:rFonts w:ascii="Arial" w:hAnsi="Arial" w:cs="Arial"/>
-          <w:bCs/>
-        </w:rPr>
-      </w:pPr>
-      <w:r>
-        <w:rPr>
-          <w:rFonts w:ascii="Arial" w:hAnsi="Arial" w:cs="Arial"/>
-          <w:bCs/>
-        </w:rPr>
-        <w:t xml:space="preserve">10. Czy wyniki analizy LEA przemawiają za istnieniem </w:t>
-      </w:r>
-      <w:proofErr w:type="spellStart"/>
-      <w:r>
-        <w:rPr>
-          <w:rFonts w:ascii="Arial" w:hAnsi="Arial" w:cs="Arial"/>
-          <w:b/>
-        </w:rPr>
-        <w:t>substruktury</w:t>
-      </w:r>
-      <w:proofErr w:type="spellEnd"/>
-      <w:r>
-        <w:rPr>
-          <w:rFonts w:ascii="Arial" w:hAnsi="Arial" w:cs="Arial"/>
-          <w:b/>
-        </w:rPr>
-        <w:t xml:space="preserve"> w populacjach sosny błotnej</w:t>
-      </w:r>
-      <w:r>
-        <w:rPr>
-          <w:rFonts w:ascii="Arial" w:hAnsi="Arial" w:cs="Arial"/>
-          <w:bCs/>
-        </w:rPr>
-        <w:t xml:space="preserve">? Która populacja sosny błotnej wykazuje </w:t>
-      </w:r>
-      <w:r>
-        <w:rPr>
-          <w:rFonts w:ascii="Arial" w:hAnsi="Arial" w:cs="Arial"/>
-          <w:b/>
-        </w:rPr>
-        <w:t xml:space="preserve">największą odrębność genetyczną </w:t>
-      </w:r>
-      <w:r>
-        <w:rPr>
-          <w:rFonts w:ascii="Arial" w:hAnsi="Arial" w:cs="Arial"/>
-          <w:bCs/>
-        </w:rPr>
-        <w:t xml:space="preserve">względem pozostałych? </w:t>
+        </w:rPr>
+      </w:pPr>
+      <w:r>
+        <w:rPr>
+          <w:rFonts w:ascii="Arial" w:hAnsi="Arial" w:cs="Arial"/>
+        </w:rPr>
+        <w:t xml:space="preserve">5. Jaki procent zmienności zawartej w oryginalnych danych oddaje </w:t>
+      </w:r>
+      <w:r>
+        <w:rPr>
+          <w:rFonts w:ascii="Arial" w:hAnsi="Arial" w:cs="Arial"/>
+          <w:b/>
+          <w:bCs/>
+        </w:rPr>
+        <w:t xml:space="preserve">analiza </w:t>
+      </w:r>
+      <w:proofErr w:type="spellStart"/>
+      <w:r>
+        <w:rPr>
+          <w:rFonts w:ascii="Arial" w:hAnsi="Arial" w:cs="Arial"/>
+          <w:b/>
+          <w:bCs/>
+        </w:rPr>
+        <w:t>PCoA</w:t>
+      </w:r>
+      <w:proofErr w:type="spellEnd"/>
+      <w:r>
+        <w:rPr>
+          <w:rFonts w:ascii="Arial" w:hAnsi="Arial" w:cs="Arial"/>
+        </w:rPr>
+        <w:t xml:space="preserve"> w układzie dwóch głównych składowych na poziomie gatunków?</w:t>
       </w:r>
     </w:p>
     <w:p>
@@ -3570,15 +1956,531 @@
         <w:jc w:val="both"/>
         <w:rPr>
           <w:rFonts w:ascii="Arial" w:hAnsi="Arial" w:cs="Arial"/>
-          <w:bCs/>
-        </w:rPr>
-      </w:pPr>
-    </w:p>
-    <w:p>
-      <w:pPr>
+        </w:rPr>
+      </w:pPr>
+    </w:p>
+    <w:p>
+      <w:pPr>
+        <w:contextualSpacing/>
         <w:jc w:val="both"/>
         <w:rPr>
           <w:rFonts w:ascii="Arial" w:hAnsi="Arial" w:cs="Arial"/>
+          <w:b/>
+          <w:bCs/>
+        </w:rPr>
+      </w:pPr>
+      <w:r>
+        <w:rPr>
+          <w:rFonts w:ascii="Arial" w:hAnsi="Arial" w:cs="Arial"/>
+          <w:b/>
+          <w:bCs/>
+        </w:rPr>
+        <w:t>Taki sam jak dla populacji… czy tak powinno być?</w:t>
+      </w:r>
+    </w:p>
+    <w:p>
+      <w:pPr>
+        <w:contextualSpacing/>
+        <w:jc w:val="both"/>
+        <w:rPr>
+          <w:rFonts w:ascii="Arial" w:hAnsi="Arial" w:cs="Arial"/>
+          <w:b/>
+          <w:bCs/>
+        </w:rPr>
+      </w:pPr>
+    </w:p>
+    <w:p>
+      <w:pPr>
+        <w:contextualSpacing/>
+        <w:jc w:val="both"/>
+        <w:rPr>
+          <w:rFonts w:ascii="Arial" w:hAnsi="Arial" w:cs="Arial"/>
+          <w:b/>
+          <w:bCs/>
+        </w:rPr>
+      </w:pPr>
+      <w:r>
+        <w:rPr>
+          <w:rFonts w:ascii="Arial" w:hAnsi="Arial" w:cs="Arial"/>
+          <w:b/>
+          <w:bCs/>
+        </w:rPr>
+        <w:t xml:space="preserve">&gt; </w:t>
+      </w:r>
+      <w:proofErr w:type="spellStart"/>
+      <w:r>
+        <w:rPr>
+          <w:rFonts w:ascii="Arial" w:hAnsi="Arial" w:cs="Arial"/>
+          <w:b/>
+          <w:bCs/>
+        </w:rPr>
+        <w:t>percent_pcoa</w:t>
+      </w:r>
+      <w:proofErr w:type="spellEnd"/>
+    </w:p>
+    <w:p>
+      <w:pPr>
+        <w:contextualSpacing/>
+        <w:jc w:val="both"/>
+        <w:rPr>
+          <w:rFonts w:ascii="Arial" w:hAnsi="Arial" w:cs="Arial"/>
+          <w:b/>
+          <w:bCs/>
+        </w:rPr>
+      </w:pPr>
+      <w:r>
+        <w:rPr>
+          <w:rFonts w:ascii="Arial" w:hAnsi="Arial" w:cs="Arial"/>
+          <w:b/>
+          <w:bCs/>
+        </w:rPr>
+        <w:t>[1] 86.93983 13.06017</w:t>
+      </w:r>
+    </w:p>
+    <w:p>
+      <w:pPr>
+        <w:contextualSpacing/>
+        <w:jc w:val="both"/>
+        <w:rPr>
+          <w:rFonts w:ascii="Arial" w:hAnsi="Arial" w:cs="Arial"/>
+        </w:rPr>
+      </w:pPr>
+    </w:p>
+    <w:p>
+      <w:pPr>
+        <w:contextualSpacing/>
+        <w:jc w:val="both"/>
+        <w:rPr>
+          <w:rFonts w:ascii="Arial" w:hAnsi="Arial" w:cs="Arial"/>
+        </w:rPr>
+      </w:pPr>
+      <w:r>
+        <w:rPr>
+          <w:rFonts w:ascii="Arial" w:hAnsi="Arial" w:cs="Arial"/>
+        </w:rPr>
+        <w:t xml:space="preserve">6. Ile głównych </w:t>
+      </w:r>
+      <w:r>
+        <w:rPr>
+          <w:rFonts w:ascii="Arial" w:hAnsi="Arial" w:cs="Arial"/>
+          <w:b/>
+          <w:bCs/>
+        </w:rPr>
+        <w:t>grup genetycznych można wydzielić na otrzymanym drzewie</w:t>
+      </w:r>
+      <w:r>
+        <w:rPr>
+          <w:rFonts w:ascii="Arial" w:hAnsi="Arial" w:cs="Arial"/>
+        </w:rPr>
+        <w:t>? Czy grupy te są zbieżne z przynależnością gatunkową badanych sosen?</w:t>
+      </w:r>
+    </w:p>
+    <w:p>
+      <w:pPr>
+        <w:contextualSpacing/>
+        <w:jc w:val="both"/>
+        <w:rPr>
+          <w:rFonts w:ascii="Arial" w:hAnsi="Arial" w:cs="Arial"/>
+        </w:rPr>
+      </w:pPr>
+    </w:p>
+    <w:p>
+      <w:pPr>
+        <w:contextualSpacing/>
+        <w:jc w:val="both"/>
+        <w:rPr>
+          <w:rFonts w:ascii="Arial" w:hAnsi="Arial" w:cs="Arial"/>
+          <w:b/>
+          <w:bCs/>
+        </w:rPr>
+      </w:pPr>
+      <w:r>
+        <w:rPr>
+          <w:rFonts w:ascii="Arial" w:hAnsi="Arial" w:cs="Arial"/>
+          <w:b/>
+          <w:bCs/>
+        </w:rPr>
+        <w:t>Tym filogenetycznym? To dwie?</w:t>
+      </w:r>
+    </w:p>
+    <w:p>
+      <w:pPr>
+        <w:contextualSpacing/>
+        <w:jc w:val="both"/>
+        <w:rPr>
+          <w:rFonts w:ascii="Arial" w:hAnsi="Arial" w:cs="Arial"/>
+        </w:rPr>
+      </w:pPr>
+    </w:p>
+    <w:p>
+      <w:pPr>
+        <w:contextualSpacing/>
+        <w:jc w:val="both"/>
+        <w:rPr>
+          <w:rFonts w:ascii="Arial" w:hAnsi="Arial" w:cs="Arial"/>
+        </w:rPr>
+      </w:pPr>
+      <w:r>
+        <w:rPr>
+          <w:rFonts w:ascii="Arial" w:hAnsi="Arial" w:cs="Arial"/>
+        </w:rPr>
+        <w:t xml:space="preserve">8. Czy obraz wzajemnych relacji genetycznych na drzewie filogenetycznym pomiędzy populacjami sosny błotnej </w:t>
+      </w:r>
+      <w:r>
+        <w:rPr>
+          <w:rFonts w:ascii="Arial" w:hAnsi="Arial" w:cs="Arial"/>
+          <w:b/>
+          <w:bCs/>
+        </w:rPr>
+        <w:t xml:space="preserve">jest zbieżny z wynikami analizy </w:t>
+      </w:r>
+      <w:proofErr w:type="spellStart"/>
+      <w:r>
+        <w:rPr>
+          <w:rFonts w:ascii="Arial" w:hAnsi="Arial" w:cs="Arial"/>
+          <w:b/>
+          <w:bCs/>
+        </w:rPr>
+        <w:t>P</w:t>
+      </w:r>
+      <w:r>
+        <w:rPr>
+          <w:rFonts w:ascii="Arial" w:hAnsi="Arial" w:cs="Arial"/>
+          <w:b/>
+          <w:bCs/>
+        </w:rPr>
+        <w:t>Co</w:t>
+      </w:r>
+      <w:r>
+        <w:rPr>
+          <w:rFonts w:ascii="Arial" w:hAnsi="Arial" w:cs="Arial"/>
+          <w:b/>
+          <w:bCs/>
+        </w:rPr>
+        <w:t>A</w:t>
+      </w:r>
+      <w:proofErr w:type="spellEnd"/>
+      <w:r>
+        <w:rPr>
+          <w:rFonts w:ascii="Arial" w:hAnsi="Arial" w:cs="Arial"/>
+        </w:rPr>
+        <w:t>?</w:t>
+      </w:r>
+    </w:p>
+    <w:p>
+      <w:pPr>
+        <w:contextualSpacing/>
+        <w:jc w:val="both"/>
+        <w:rPr>
+          <w:rFonts w:ascii="Arial" w:hAnsi="Arial" w:cs="Arial"/>
+        </w:rPr>
+      </w:pPr>
+    </w:p>
+    <w:p>
+      <w:pPr>
+        <w:contextualSpacing/>
+        <w:jc w:val="both"/>
+        <w:rPr>
+          <w:rFonts w:ascii="Arial" w:hAnsi="Arial" w:cs="Arial"/>
+          <w:b/>
+          <w:bCs/>
+        </w:rPr>
+      </w:pPr>
+      <w:r>
+        <w:rPr>
+          <w:rFonts w:ascii="Arial" w:hAnsi="Arial" w:cs="Arial"/>
+          <w:b/>
+          <w:bCs/>
+        </w:rPr>
+        <w:t xml:space="preserve">No tak – </w:t>
+      </w:r>
+      <w:r>
+        <w:rPr>
+          <w:rFonts w:ascii="Arial" w:hAnsi="Arial" w:cs="Arial"/>
+          <w:b/>
+          <w:bCs/>
+        </w:rPr>
+        <w:t xml:space="preserve">to jak w pytaniu 5. </w:t>
+      </w:r>
+      <w:r>
+        <w:rPr>
+          <w:rFonts w:ascii="Arial" w:hAnsi="Arial" w:cs="Arial"/>
+          <w:b/>
+          <w:bCs/>
+        </w:rPr>
+        <w:t>w obu</w:t>
+      </w:r>
+      <w:r>
+        <w:rPr>
+          <w:rFonts w:ascii="Arial" w:hAnsi="Arial" w:cs="Arial"/>
+          <w:b/>
+          <w:bCs/>
+        </w:rPr>
+        <w:t xml:space="preserve"> wypadkach mówimy o przedstawieniu w inny sposób tej samej macierzy dystansu </w:t>
+      </w:r>
+      <w:proofErr w:type="spellStart"/>
+      <w:r>
+        <w:rPr>
+          <w:rFonts w:ascii="Arial" w:hAnsi="Arial" w:cs="Arial"/>
+          <w:b/>
+          <w:bCs/>
+        </w:rPr>
+        <w:t>Nei</w:t>
+      </w:r>
+      <w:proofErr w:type="spellEnd"/>
+    </w:p>
+    <w:p>
+      <w:pPr>
+        <w:contextualSpacing/>
+        <w:jc w:val="both"/>
+        <w:rPr>
+          <w:rFonts w:ascii="Arial" w:hAnsi="Arial" w:cs="Arial"/>
+        </w:rPr>
+      </w:pPr>
+    </w:p>
+    <w:p>
+      <w:pPr>
+        <w:contextualSpacing/>
+        <w:jc w:val="both"/>
+        <w:rPr>
+          <w:rFonts w:ascii="Arial" w:hAnsi="Arial" w:cs="Arial"/>
+          <w:bCs/>
+        </w:rPr>
+      </w:pPr>
+      <w:r>
+        <w:rPr>
+          <w:rFonts w:ascii="Arial" w:hAnsi="Arial" w:cs="Arial"/>
+          <w:bCs/>
+        </w:rPr>
+        <w:t xml:space="preserve">9.Ile klastrów genetycznych wydziela analiza LEA w badanej próbie przy </w:t>
+      </w:r>
+      <w:proofErr w:type="spellStart"/>
+      <w:r>
+        <w:rPr>
+          <w:rFonts w:ascii="Arial" w:hAnsi="Arial" w:cs="Arial"/>
+          <w:bCs/>
+        </w:rPr>
+        <w:t>uzwglednienieniu</w:t>
+      </w:r>
+      <w:proofErr w:type="spellEnd"/>
+      <w:r>
+        <w:rPr>
+          <w:rFonts w:ascii="Arial" w:hAnsi="Arial" w:cs="Arial"/>
+          <w:bCs/>
+        </w:rPr>
+        <w:t xml:space="preserve"> wszystkich populacji? Czy odpowiadają one badanym gatunkom?</w:t>
+      </w:r>
+    </w:p>
+    <w:p>
+      <w:pPr>
+        <w:contextualSpacing/>
+        <w:jc w:val="both"/>
+        <w:rPr>
+          <w:rFonts w:ascii="Arial" w:hAnsi="Arial" w:cs="Arial"/>
+          <w:bCs/>
+        </w:rPr>
+      </w:pPr>
+    </w:p>
+    <w:p>
+      <w:pPr>
+        <w:contextualSpacing/>
+        <w:jc w:val="both"/>
+        <w:rPr>
+          <w:rFonts w:ascii="Arial" w:hAnsi="Arial" w:cs="Arial"/>
+          <w:b/>
+        </w:rPr>
+      </w:pPr>
+      <w:r>
+        <w:rPr>
+          <w:rFonts w:ascii="Arial" w:hAnsi="Arial" w:cs="Arial"/>
+          <w:b/>
+          <w:highlight w:val="yellow"/>
+        </w:rPr>
+        <w:t>Nie rozumiem pytania</w:t>
+      </w:r>
+    </w:p>
+    <w:p>
+      <w:pPr>
+        <w:contextualSpacing/>
+        <w:jc w:val="both"/>
+        <w:rPr>
+          <w:rFonts w:ascii="Arial" w:hAnsi="Arial" w:cs="Arial"/>
+          <w:bCs/>
+        </w:rPr>
+      </w:pPr>
+    </w:p>
+    <w:p>
+      <w:pPr>
+        <w:contextualSpacing/>
+        <w:jc w:val="both"/>
+        <w:rPr>
+          <w:rFonts w:ascii="Arial" w:hAnsi="Arial" w:cs="Arial"/>
+          <w:bCs/>
+        </w:rPr>
+      </w:pPr>
+      <w:r>
+        <w:rPr>
+          <w:rFonts w:ascii="Arial" w:hAnsi="Arial" w:cs="Arial"/>
+          <w:bCs/>
+        </w:rPr>
+        <w:t xml:space="preserve">10. Czy wyniki analizy LEA przemawiają za istnieniem </w:t>
+      </w:r>
+      <w:proofErr w:type="spellStart"/>
+      <w:r>
+        <w:rPr>
+          <w:rFonts w:ascii="Arial" w:hAnsi="Arial" w:cs="Arial"/>
+          <w:b/>
+        </w:rPr>
+        <w:t>substruktury</w:t>
+      </w:r>
+      <w:proofErr w:type="spellEnd"/>
+      <w:r>
+        <w:rPr>
+          <w:rFonts w:ascii="Arial" w:hAnsi="Arial" w:cs="Arial"/>
+          <w:b/>
+        </w:rPr>
+        <w:t xml:space="preserve"> w populacjach sosny błotnej</w:t>
+      </w:r>
+      <w:r>
+        <w:rPr>
+          <w:rFonts w:ascii="Arial" w:hAnsi="Arial" w:cs="Arial"/>
+          <w:bCs/>
+        </w:rPr>
+        <w:t xml:space="preserve">? Która populacja sosny błotnej wykazuje </w:t>
+      </w:r>
+      <w:r>
+        <w:rPr>
+          <w:rFonts w:ascii="Arial" w:hAnsi="Arial" w:cs="Arial"/>
+          <w:b/>
+        </w:rPr>
+        <w:t xml:space="preserve">największą odrębność genetyczną </w:t>
+      </w:r>
+      <w:r>
+        <w:rPr>
+          <w:rFonts w:ascii="Arial" w:hAnsi="Arial" w:cs="Arial"/>
+          <w:bCs/>
+        </w:rPr>
+        <w:t>względem pozostałych?</w:t>
+      </w:r>
+    </w:p>
+    <w:p>
+      <w:pPr>
+        <w:contextualSpacing/>
+        <w:jc w:val="both"/>
+        <w:rPr>
+          <w:rFonts w:ascii="Arial" w:hAnsi="Arial" w:cs="Arial"/>
+          <w:bCs/>
+        </w:rPr>
+      </w:pPr>
+    </w:p>
+    <w:p>
+      <w:pPr>
+        <w:contextualSpacing/>
+        <w:jc w:val="both"/>
+        <w:rPr>
+          <w:rFonts w:ascii="Arial" w:hAnsi="Arial" w:cs="Arial"/>
+          <w:b/>
+        </w:rPr>
+      </w:pPr>
+      <w:r>
+        <w:rPr>
+          <w:rFonts w:ascii="Arial" w:hAnsi="Arial" w:cs="Arial"/>
+          <w:b/>
+        </w:rPr>
+        <w:t>Fakt zadania drugiego pytania oznacza, że odpowiedź na pierwsze brzmi TAK</w:t>
+      </w:r>
+      <w:r>
+        <w:rPr>
+          <w:rFonts w:ascii="Arial" w:hAnsi="Arial" w:cs="Arial"/>
+          <w:b/>
+        </w:rPr>
+        <w:t xml:space="preserve">… powiedziałbym, że PUG_2? Prowadzący zwracał uwagę na to </w:t>
+      </w:r>
+      <w:r>
+        <w:rPr>
+          <w:rFonts w:ascii="Arial" w:hAnsi="Arial" w:cs="Arial"/>
+          <w:b/>
+        </w:rPr>
+        <w:t>miejsce, grafika z LEA też wygląda dla niej dużo inaczej</w:t>
+      </w:r>
+    </w:p>
+    <w:p>
+      <w:pPr>
+        <w:contextualSpacing/>
+        <w:jc w:val="both"/>
+        <w:rPr>
+          <w:rFonts w:ascii="Arial" w:hAnsi="Arial" w:cs="Arial"/>
+          <w:bCs/>
+        </w:rPr>
+      </w:pPr>
+      <w:r>
+        <w:rPr>
+          <w:rFonts w:ascii="Arial" w:hAnsi="Arial" w:cs="Arial"/>
+          <w:b/>
+          <w:noProof/>
+          <w:color w:val="FF0000"/>
+          <w:sz w:val="24"/>
+          <w:szCs w:val="24"/>
+          <w14:ligatures w14:val="standardContextual"/>
+        </w:rPr>
+        <w:drawing>
+          <wp:inline distT="0" distB="0" distL="0" distR="0" wp14:anchorId="6842371E" wp14:editId="4F4975FB">
+            <wp:extent cx="5534108" cy="2210270"/>
+            <wp:effectExtent l="0" t="0" r="0" b="0"/>
+            <wp:docPr id="811782031" name="Obraz 18" descr="Obraz zawierający Wielobarwność, zrzut ekranu, tekst, linia&#10;&#10;Opis wygenerowany automatycznie"/>
+            <wp:cNvGraphicFramePr>
+              <a:graphicFrameLocks xmlns:a="http://schemas.openxmlformats.org/drawingml/2006/main" noChangeAspect="1"/>
+            </wp:cNvGraphicFramePr>
+            <a:graphic xmlns:a="http://schemas.openxmlformats.org/drawingml/2006/main">
+              <a:graphicData uri="http://schemas.openxmlformats.org/drawingml/2006/picture">
+                <pic:pic xmlns:pic="http://schemas.openxmlformats.org/drawingml/2006/picture">
+                  <pic:nvPicPr>
+                    <pic:cNvPr id="844333378" name="Obraz 18" descr="Obraz zawierający Wielobarwność, zrzut ekranu, tekst, linia&#10;&#10;Opis wygenerowany automatycznie"/>
+                    <pic:cNvPicPr/>
+                  </pic:nvPicPr>
+                  <pic:blipFill>
+                    <a:blip r:embed="rId17">
+                      <a:extLst>
+                        <a:ext uri="{28A0092B-C50C-407E-A947-70E740481C1C}">
+                          <a14:useLocalDpi xmlns:a14="http://schemas.microsoft.com/office/drawing/2010/main" val="0"/>
+                        </a:ext>
+                      </a:extLst>
+                    </a:blip>
+                    <a:stretch>
+                      <a:fillRect/>
+                    </a:stretch>
+                  </pic:blipFill>
+                  <pic:spPr>
+                    <a:xfrm>
+                      <a:off x="0" y="0"/>
+                      <a:ext cx="5541766" cy="2213329"/>
+                    </a:xfrm>
+                    <a:prstGeom prst="rect">
+                      <a:avLst/>
+                    </a:prstGeom>
+                  </pic:spPr>
+                </pic:pic>
+              </a:graphicData>
+            </a:graphic>
+          </wp:inline>
+        </w:drawing>
+      </w:r>
+    </w:p>
+    <w:p>
+      <w:pPr>
+        <w:contextualSpacing/>
+        <w:jc w:val="both"/>
+        <w:rPr>
+          <w:rFonts w:ascii="Arial" w:hAnsi="Arial" w:cs="Arial"/>
+          <w:bCs/>
+        </w:rPr>
+      </w:pPr>
+    </w:p>
+    <w:p>
+      <w:pPr>
+        <w:jc w:val="both"/>
+        <w:rPr>
+          <w:rFonts w:ascii="Arial" w:hAnsi="Arial" w:cs="Arial"/>
           <w:bCs/>
           <w:u w:val="single"/>
         </w:rPr>
@@ -3588,6 +2490,7 @@
           <w:rFonts w:ascii="Arial" w:hAnsi="Arial" w:cs="Arial"/>
           <w:b/>
         </w:rPr>
+        <w:lastRenderedPageBreak/>
         <w:t>Zadanie V. Analiza zróżnicowania populacji sosny błotnej</w:t>
       </w:r>
     </w:p>
@@ -5292,7 +4195,6 @@
           <w:szCs w:val="20"/>
           <w:lang w:eastAsia="es-ES"/>
         </w:rPr>
-        <w:lastRenderedPageBreak/>
         <w:t xml:space="preserve"># </w:t>
       </w:r>
       <w:r>
@@ -6854,6 +5756,7 @@
           <w:szCs w:val="20"/>
           <w:lang w:eastAsia="es-ES"/>
         </w:rPr>
+        <w:lastRenderedPageBreak/>
         <w:t>summary</w:t>
       </w:r>
       <w:proofErr w:type="spellEnd"/>
@@ -8951,17 +7854,6 @@
 </file>
 
 <file path=customXml/item2.xml><?xml version="1.0" encoding="utf-8"?>
-<p:properties xmlns:p="http://schemas.microsoft.com/office/2006/metadata/properties" xmlns:xsi="http://www.w3.org/2001/XMLSchema-instance" xmlns:pc="http://schemas.microsoft.com/office/infopath/2007/PartnerControls">
-  <documentManagement>
-    <TaxCatchAll xmlns="6f8e2754-cc39-4a5a-9845-534c477a358f" xsi:nil="true"/>
-    <lcf76f155ced4ddcb4097134ff3c332f xmlns="f46c458c-e992-4760-b5a1-25cb1f0095dd">
-      <Terms xmlns="http://schemas.microsoft.com/office/infopath/2007/PartnerControls"/>
-    </lcf76f155ced4ddcb4097134ff3c332f>
-  </documentManagement>
-</p:properties>
-</file>
-
-<file path=customXml/item3.xml><?xml version="1.0" encoding="utf-8"?>
 <ct:contentTypeSchema xmlns:ct="http://schemas.microsoft.com/office/2006/metadata/contentType" xmlns:ma="http://schemas.microsoft.com/office/2006/metadata/properties/metaAttributes" ct:_="" ma:_="" ma:contentTypeName="Dokument" ma:contentTypeID="0x010100257C4BB8313FE04F84084B05B7B27B7F" ma:contentTypeVersion="11" ma:contentTypeDescription="Utwórz nowy dokument." ma:contentTypeScope="" ma:versionID="e72b53915ce6fabc4150252016cf1293">
   <xsd:schema xmlns:xsd="http://www.w3.org/2001/XMLSchema" xmlns:xs="http://www.w3.org/2001/XMLSchema" xmlns:p="http://schemas.microsoft.com/office/2006/metadata/properties" xmlns:ns2="f46c458c-e992-4760-b5a1-25cb1f0095dd" xmlns:ns3="6f8e2754-cc39-4a5a-9845-534c477a358f" targetNamespace="http://schemas.microsoft.com/office/2006/metadata/properties" ma:root="true" ma:fieldsID="47f9830b8b8a5668be57cf0615bf34f9" ns2:_="" ns3:_="">
     <xsd:import namespace="f46c458c-e992-4760-b5a1-25cb1f0095dd"/>
@@ -9156,6 +8048,17 @@
 </ct:contentTypeSchema>
 </file>
 
+<file path=customXml/item3.xml><?xml version="1.0" encoding="utf-8"?>
+<p:properties xmlns:p="http://schemas.microsoft.com/office/2006/metadata/properties" xmlns:xsi="http://www.w3.org/2001/XMLSchema-instance" xmlns:pc="http://schemas.microsoft.com/office/infopath/2007/PartnerControls">
+  <documentManagement>
+    <TaxCatchAll xmlns="6f8e2754-cc39-4a5a-9845-534c477a358f" xsi:nil="true"/>
+    <lcf76f155ced4ddcb4097134ff3c332f xmlns="f46c458c-e992-4760-b5a1-25cb1f0095dd">
+      <Terms xmlns="http://schemas.microsoft.com/office/infopath/2007/PartnerControls"/>
+    </lcf76f155ced4ddcb4097134ff3c332f>
+  </documentManagement>
+</p:properties>
+</file>
+
 <file path=customXml/itemProps1.xml><?xml version="1.0" encoding="utf-8"?>
 <ds:datastoreItem xmlns:ds="http://schemas.openxmlformats.org/officeDocument/2006/customXml" ds:itemID="{CA9BECA4-05A5-4C38-9598-FD5BC4500E62}">
   <ds:schemaRefs>
@@ -9165,17 +8068,6 @@
 </file>
 
 <file path=customXml/itemProps2.xml><?xml version="1.0" encoding="utf-8"?>
-<ds:datastoreItem xmlns:ds="http://schemas.openxmlformats.org/officeDocument/2006/customXml" ds:itemID="{EB660845-D023-467C-800D-B5B1B304B160}">
-  <ds:schemaRefs>
-    <ds:schemaRef ds:uri="http://schemas.microsoft.com/office/2006/metadata/properties"/>
-    <ds:schemaRef ds:uri="http://schemas.microsoft.com/office/infopath/2007/PartnerControls"/>
-    <ds:schemaRef ds:uri="6f8e2754-cc39-4a5a-9845-534c477a358f"/>
-    <ds:schemaRef ds:uri="f46c458c-e992-4760-b5a1-25cb1f0095dd"/>
-  </ds:schemaRefs>
-</ds:datastoreItem>
-</file>
-
-<file path=customXml/itemProps3.xml><?xml version="1.0" encoding="utf-8"?>
 <ds:datastoreItem xmlns:ds="http://schemas.openxmlformats.org/officeDocument/2006/customXml" ds:itemID="{F86B4078-03E5-4153-AF50-5E38B7C2A491}">
   <ds:schemaRefs>
     <ds:schemaRef ds:uri="http://schemas.microsoft.com/office/2006/metadata/contentType"/>
@@ -9192,4 +8084,15 @@
     <ds:schemaRef ds:uri="http://schemas.microsoft.com/internal/obd"/>
   </ds:schemaRefs>
 </ds:datastoreItem>
+</file>
+
+<file path=customXml/itemProps3.xml><?xml version="1.0" encoding="utf-8"?>
+<ds:datastoreItem xmlns:ds="http://schemas.openxmlformats.org/officeDocument/2006/customXml" ds:itemID="{EB660845-D023-467C-800D-B5B1B304B160}">
+  <ds:schemaRefs>
+    <ds:schemaRef ds:uri="http://schemas.microsoft.com/office/2006/metadata/properties"/>
+    <ds:schemaRef ds:uri="http://schemas.microsoft.com/office/infopath/2007/PartnerControls"/>
+    <ds:schemaRef ds:uri="6f8e2754-cc39-4a5a-9845-534c477a358f"/>
+    <ds:schemaRef ds:uri="f46c458c-e992-4760-b5a1-25cb1f0095dd"/>
+  </ds:schemaRefs>
+</ds:datastoreItem>
 </file>
</xml_diff>

<commit_message>
Stage of the repo at the end of LAB3
</commit_message>
<xml_diff>
--- a/LAB_2.docx
+++ b/LAB_2.docx
@@ -2568,1395 +2568,133 @@
     </w:p>
     <w:p>
       <w:pPr>
-        <w:pBdr>
-          <w:top w:val="dashed" w:sz="6" w:space="12" w:color="AAAAAA"/>
-          <w:left w:val="dashed" w:sz="6" w:space="12" w:color="AAAAAA"/>
-          <w:bottom w:val="dashed" w:sz="6" w:space="12" w:color="AAAAAA"/>
-          <w:right w:val="dashed" w:sz="6" w:space="12" w:color="AAAAAA"/>
-        </w:pBdr>
-        <w:shd w:val="clear" w:color="auto" w:fill="E3E3E3"/>
-        <w:tabs>
-          <w:tab w:val="left" w:pos="916"/>
-          <w:tab w:val="left" w:pos="1832"/>
-          <w:tab w:val="left" w:pos="2748"/>
-          <w:tab w:val="left" w:pos="3664"/>
-          <w:tab w:val="left" w:pos="4580"/>
-          <w:tab w:val="left" w:pos="5496"/>
-          <w:tab w:val="left" w:pos="6412"/>
-          <w:tab w:val="left" w:pos="7328"/>
-          <w:tab w:val="left" w:pos="8244"/>
-          <w:tab w:val="left" w:pos="9160"/>
-          <w:tab w:val="left" w:pos="10076"/>
-          <w:tab w:val="left" w:pos="10992"/>
-          <w:tab w:val="left" w:pos="11908"/>
-          <w:tab w:val="left" w:pos="12824"/>
-          <w:tab w:val="left" w:pos="13740"/>
-          <w:tab w:val="left" w:pos="14656"/>
-        </w:tabs>
-        <w:spacing w:before="240" w:after="240" w:line="240" w:lineRule="auto"/>
-        <w:rPr>
-          <w:rFonts w:ascii="Lucida Console" w:eastAsia="Times New Roman" w:hAnsi="Lucida Console" w:cs="Courier New"/>
-          <w:color w:val="000000"/>
-          <w:sz w:val="20"/>
-          <w:szCs w:val="20"/>
-          <w:lang w:eastAsia="es-ES"/>
-        </w:rPr>
-      </w:pPr>
-      <w:r>
-        <w:rPr>
-          <w:rFonts w:ascii="Lucida Console" w:eastAsia="Times New Roman" w:hAnsi="Lucida Console" w:cs="Courier New"/>
-          <w:color w:val="000000"/>
-          <w:sz w:val="20"/>
-          <w:szCs w:val="20"/>
-          <w:lang w:eastAsia="es-ES"/>
-        </w:rPr>
-        <w:t xml:space="preserve"># obliczenie </w:t>
-      </w:r>
-      <w:proofErr w:type="spellStart"/>
-      <w:r>
-        <w:rPr>
-          <w:rFonts w:ascii="Lucida Console" w:eastAsia="Times New Roman" w:hAnsi="Lucida Console" w:cs="Courier New"/>
-          <w:color w:val="000000"/>
-          <w:sz w:val="20"/>
-          <w:szCs w:val="20"/>
-          <w:lang w:eastAsia="es-ES"/>
-        </w:rPr>
-        <w:t>pairwise</w:t>
-      </w:r>
-      <w:proofErr w:type="spellEnd"/>
-      <w:r>
-        <w:rPr>
-          <w:rFonts w:ascii="Lucida Console" w:eastAsia="Times New Roman" w:hAnsi="Lucida Console" w:cs="Courier New"/>
-          <w:color w:val="000000"/>
-          <w:sz w:val="20"/>
-          <w:szCs w:val="20"/>
-          <w:lang w:eastAsia="es-ES"/>
-        </w:rPr>
-        <w:t xml:space="preserve"> FST dla wszystkich populacji</w:t>
-      </w:r>
-    </w:p>
-    <w:p>
-      <w:pPr>
-        <w:pBdr>
-          <w:top w:val="dashed" w:sz="6" w:space="12" w:color="AAAAAA"/>
-          <w:left w:val="dashed" w:sz="6" w:space="12" w:color="AAAAAA"/>
-          <w:bottom w:val="dashed" w:sz="6" w:space="12" w:color="AAAAAA"/>
-          <w:right w:val="dashed" w:sz="6" w:space="12" w:color="AAAAAA"/>
-        </w:pBdr>
-        <w:shd w:val="clear" w:color="auto" w:fill="E3E3E3"/>
-        <w:tabs>
-          <w:tab w:val="left" w:pos="916"/>
-          <w:tab w:val="left" w:pos="1832"/>
-          <w:tab w:val="left" w:pos="2748"/>
-          <w:tab w:val="left" w:pos="3664"/>
-          <w:tab w:val="left" w:pos="4580"/>
-          <w:tab w:val="left" w:pos="5496"/>
-          <w:tab w:val="left" w:pos="6412"/>
-          <w:tab w:val="left" w:pos="7328"/>
-          <w:tab w:val="left" w:pos="8244"/>
-          <w:tab w:val="left" w:pos="9160"/>
-          <w:tab w:val="left" w:pos="10076"/>
-          <w:tab w:val="left" w:pos="10992"/>
-          <w:tab w:val="left" w:pos="11908"/>
-          <w:tab w:val="left" w:pos="12824"/>
-          <w:tab w:val="left" w:pos="13740"/>
-          <w:tab w:val="left" w:pos="14656"/>
-        </w:tabs>
-        <w:spacing w:before="240" w:after="240" w:line="240" w:lineRule="auto"/>
-        <w:rPr>
-          <w:rFonts w:ascii="Lucida Console" w:eastAsia="Times New Roman" w:hAnsi="Lucida Console" w:cs="Courier New"/>
-          <w:b/>
-          <w:bCs/>
-          <w:color w:val="000000"/>
-          <w:sz w:val="20"/>
-          <w:szCs w:val="20"/>
-          <w:lang w:val="en-US" w:eastAsia="es-ES"/>
-        </w:rPr>
-      </w:pPr>
-      <w:proofErr w:type="spellStart"/>
-      <w:r>
-        <w:rPr>
-          <w:rFonts w:ascii="Lucida Console" w:eastAsia="Times New Roman" w:hAnsi="Lucida Console" w:cs="Courier New"/>
-          <w:b/>
-          <w:bCs/>
-          <w:color w:val="000000"/>
-          <w:sz w:val="20"/>
-          <w:szCs w:val="20"/>
-          <w:lang w:val="en-US" w:eastAsia="es-ES"/>
-        </w:rPr>
-        <w:t>pops_fst</w:t>
-      </w:r>
-      <w:proofErr w:type="spellEnd"/>
-      <w:r>
-        <w:rPr>
-          <w:rFonts w:ascii="Lucida Console" w:eastAsia="Times New Roman" w:hAnsi="Lucida Console" w:cs="Courier New"/>
-          <w:b/>
-          <w:bCs/>
-          <w:color w:val="000000"/>
-          <w:sz w:val="20"/>
-          <w:szCs w:val="20"/>
-          <w:lang w:val="en-US" w:eastAsia="es-ES"/>
-        </w:rPr>
-        <w:t xml:space="preserve"> &lt;-   </w:t>
-      </w:r>
-      <w:proofErr w:type="spellStart"/>
-      <w:r>
-        <w:rPr>
-          <w:rFonts w:ascii="Lucida Console" w:eastAsia="Times New Roman" w:hAnsi="Lucida Console" w:cs="Courier New"/>
-          <w:b/>
-          <w:bCs/>
-          <w:color w:val="000000"/>
-          <w:sz w:val="20"/>
-          <w:szCs w:val="20"/>
-          <w:lang w:val="en-US" w:eastAsia="es-ES"/>
-        </w:rPr>
-        <w:t>hierfstat</w:t>
-      </w:r>
-      <w:proofErr w:type="spellEnd"/>
-      <w:r>
-        <w:rPr>
-          <w:rFonts w:ascii="Lucida Console" w:eastAsia="Times New Roman" w:hAnsi="Lucida Console" w:cs="Courier New"/>
-          <w:b/>
-          <w:bCs/>
-          <w:color w:val="000000"/>
-          <w:sz w:val="20"/>
-          <w:szCs w:val="20"/>
-          <w:lang w:val="en-US" w:eastAsia="es-ES"/>
-        </w:rPr>
-        <w:t>::</w:t>
-      </w:r>
-      <w:proofErr w:type="spellStart"/>
-      <w:r>
-        <w:rPr>
-          <w:rFonts w:ascii="Lucida Console" w:eastAsia="Times New Roman" w:hAnsi="Lucida Console" w:cs="Courier New"/>
-          <w:b/>
-          <w:bCs/>
-          <w:color w:val="000000"/>
-          <w:sz w:val="20"/>
-          <w:szCs w:val="20"/>
-          <w:lang w:val="en-US" w:eastAsia="es-ES"/>
-        </w:rPr>
-        <w:t>genet.dist</w:t>
-      </w:r>
-      <w:proofErr w:type="spellEnd"/>
-      <w:r>
-        <w:rPr>
-          <w:rFonts w:ascii="Lucida Console" w:eastAsia="Times New Roman" w:hAnsi="Lucida Console" w:cs="Courier New"/>
-          <w:b/>
-          <w:bCs/>
-          <w:color w:val="000000"/>
-          <w:sz w:val="20"/>
-          <w:szCs w:val="20"/>
-          <w:lang w:val="en-US" w:eastAsia="es-ES"/>
-        </w:rPr>
-        <w:t>(</w:t>
-      </w:r>
-      <w:proofErr w:type="spellStart"/>
-      <w:r>
-        <w:rPr>
-          <w:rFonts w:ascii="Lucida Console" w:eastAsia="Times New Roman" w:hAnsi="Lucida Console" w:cs="Courier New"/>
-          <w:b/>
-          <w:bCs/>
-          <w:color w:val="000000"/>
-          <w:sz w:val="20"/>
-          <w:szCs w:val="20"/>
-          <w:lang w:val="en-US" w:eastAsia="es-ES"/>
-        </w:rPr>
-        <w:t>Genind_object</w:t>
-      </w:r>
-      <w:proofErr w:type="spellEnd"/>
-      <w:r>
-        <w:rPr>
-          <w:rFonts w:ascii="Lucida Console" w:eastAsia="Times New Roman" w:hAnsi="Lucida Console" w:cs="Courier New"/>
-          <w:b/>
-          <w:bCs/>
-          <w:color w:val="000000"/>
-          <w:sz w:val="20"/>
-          <w:szCs w:val="20"/>
-          <w:lang w:val="en-US" w:eastAsia="es-ES"/>
-        </w:rPr>
-        <w:t>, method = "WC84") %&gt;% round(digits = 3)</w:t>
-      </w:r>
-    </w:p>
-    <w:p>
-      <w:pPr>
-        <w:pBdr>
-          <w:top w:val="dashed" w:sz="6" w:space="12" w:color="AAAAAA"/>
-          <w:left w:val="dashed" w:sz="6" w:space="12" w:color="AAAAAA"/>
-          <w:bottom w:val="dashed" w:sz="6" w:space="12" w:color="AAAAAA"/>
-          <w:right w:val="dashed" w:sz="6" w:space="12" w:color="AAAAAA"/>
-        </w:pBdr>
-        <w:shd w:val="clear" w:color="auto" w:fill="E3E3E3"/>
-        <w:tabs>
-          <w:tab w:val="left" w:pos="916"/>
-          <w:tab w:val="left" w:pos="1832"/>
-          <w:tab w:val="left" w:pos="2748"/>
-          <w:tab w:val="left" w:pos="3664"/>
-          <w:tab w:val="left" w:pos="4580"/>
-          <w:tab w:val="left" w:pos="5496"/>
-          <w:tab w:val="left" w:pos="6412"/>
-          <w:tab w:val="left" w:pos="7328"/>
-          <w:tab w:val="left" w:pos="8244"/>
-          <w:tab w:val="left" w:pos="9160"/>
-          <w:tab w:val="left" w:pos="10076"/>
-          <w:tab w:val="left" w:pos="10992"/>
-          <w:tab w:val="left" w:pos="11908"/>
-          <w:tab w:val="left" w:pos="12824"/>
-          <w:tab w:val="left" w:pos="13740"/>
-          <w:tab w:val="left" w:pos="14656"/>
-        </w:tabs>
-        <w:spacing w:before="240" w:after="240" w:line="240" w:lineRule="auto"/>
-        <w:contextualSpacing/>
-        <w:rPr>
-          <w:rFonts w:ascii="Lucida Console" w:eastAsia="Times New Roman" w:hAnsi="Lucida Console" w:cs="Courier New"/>
-          <w:color w:val="000000"/>
-          <w:sz w:val="20"/>
-          <w:szCs w:val="20"/>
-          <w:lang w:val="en-US" w:eastAsia="es-ES"/>
-        </w:rPr>
-      </w:pPr>
-    </w:p>
-    <w:p>
-      <w:pPr>
-        <w:pBdr>
-          <w:top w:val="dashed" w:sz="6" w:space="12" w:color="AAAAAA"/>
-          <w:left w:val="dashed" w:sz="6" w:space="12" w:color="AAAAAA"/>
-          <w:bottom w:val="dashed" w:sz="6" w:space="12" w:color="AAAAAA"/>
-          <w:right w:val="dashed" w:sz="6" w:space="12" w:color="AAAAAA"/>
-        </w:pBdr>
-        <w:shd w:val="clear" w:color="auto" w:fill="E3E3E3"/>
-        <w:tabs>
-          <w:tab w:val="left" w:pos="916"/>
-          <w:tab w:val="left" w:pos="1832"/>
-          <w:tab w:val="left" w:pos="2748"/>
-          <w:tab w:val="left" w:pos="3664"/>
-          <w:tab w:val="left" w:pos="4580"/>
-          <w:tab w:val="left" w:pos="5496"/>
-          <w:tab w:val="left" w:pos="6412"/>
-          <w:tab w:val="left" w:pos="7328"/>
-          <w:tab w:val="left" w:pos="8244"/>
-          <w:tab w:val="left" w:pos="9160"/>
-          <w:tab w:val="left" w:pos="10076"/>
-          <w:tab w:val="left" w:pos="10992"/>
-          <w:tab w:val="left" w:pos="11908"/>
-          <w:tab w:val="left" w:pos="12824"/>
-          <w:tab w:val="left" w:pos="13740"/>
-          <w:tab w:val="left" w:pos="14656"/>
-        </w:tabs>
-        <w:spacing w:before="240" w:after="240" w:line="240" w:lineRule="auto"/>
-        <w:contextualSpacing/>
-        <w:rPr>
-          <w:rFonts w:ascii="Lucida Console" w:eastAsia="Times New Roman" w:hAnsi="Lucida Console" w:cs="Courier New"/>
-          <w:color w:val="000000"/>
-          <w:sz w:val="20"/>
-          <w:szCs w:val="20"/>
-          <w:lang w:val="en-US" w:eastAsia="es-ES"/>
-        </w:rPr>
-      </w:pPr>
-    </w:p>
-    <w:p>
-      <w:pPr>
-        <w:pBdr>
-          <w:top w:val="dashed" w:sz="6" w:space="12" w:color="AAAAAA"/>
-          <w:left w:val="dashed" w:sz="6" w:space="12" w:color="AAAAAA"/>
-          <w:bottom w:val="dashed" w:sz="6" w:space="12" w:color="AAAAAA"/>
-          <w:right w:val="dashed" w:sz="6" w:space="12" w:color="AAAAAA"/>
-        </w:pBdr>
-        <w:shd w:val="clear" w:color="auto" w:fill="E3E3E3"/>
-        <w:tabs>
-          <w:tab w:val="left" w:pos="916"/>
-          <w:tab w:val="left" w:pos="1832"/>
-          <w:tab w:val="left" w:pos="2748"/>
-          <w:tab w:val="left" w:pos="3664"/>
-          <w:tab w:val="left" w:pos="4580"/>
-          <w:tab w:val="left" w:pos="5496"/>
-          <w:tab w:val="left" w:pos="6412"/>
-          <w:tab w:val="left" w:pos="7328"/>
-          <w:tab w:val="left" w:pos="8244"/>
-          <w:tab w:val="left" w:pos="9160"/>
-          <w:tab w:val="left" w:pos="10076"/>
-          <w:tab w:val="left" w:pos="10992"/>
-          <w:tab w:val="left" w:pos="11908"/>
-          <w:tab w:val="left" w:pos="12824"/>
-          <w:tab w:val="left" w:pos="13740"/>
-          <w:tab w:val="left" w:pos="14656"/>
-        </w:tabs>
-        <w:spacing w:before="240" w:after="240" w:line="240" w:lineRule="auto"/>
-        <w:contextualSpacing/>
-        <w:rPr>
-          <w:rFonts w:ascii="Lucida Console" w:eastAsia="Times New Roman" w:hAnsi="Lucida Console" w:cs="Courier New"/>
-          <w:color w:val="000000"/>
-          <w:sz w:val="20"/>
-          <w:szCs w:val="20"/>
-          <w:lang w:val="en-US" w:eastAsia="es-ES"/>
-        </w:rPr>
-      </w:pPr>
-    </w:p>
-    <w:p>
-      <w:pPr>
-        <w:pBdr>
-          <w:top w:val="dashed" w:sz="6" w:space="12" w:color="AAAAAA"/>
-          <w:left w:val="dashed" w:sz="6" w:space="12" w:color="AAAAAA"/>
-          <w:bottom w:val="dashed" w:sz="6" w:space="12" w:color="AAAAAA"/>
-          <w:right w:val="dashed" w:sz="6" w:space="12" w:color="AAAAAA"/>
-        </w:pBdr>
-        <w:shd w:val="clear" w:color="auto" w:fill="E3E3E3"/>
-        <w:tabs>
-          <w:tab w:val="left" w:pos="916"/>
-          <w:tab w:val="left" w:pos="1832"/>
-          <w:tab w:val="left" w:pos="2748"/>
-          <w:tab w:val="left" w:pos="3664"/>
-          <w:tab w:val="left" w:pos="4580"/>
-          <w:tab w:val="left" w:pos="5496"/>
-          <w:tab w:val="left" w:pos="6412"/>
-          <w:tab w:val="left" w:pos="7328"/>
-          <w:tab w:val="left" w:pos="8244"/>
-          <w:tab w:val="left" w:pos="9160"/>
-          <w:tab w:val="left" w:pos="10076"/>
-          <w:tab w:val="left" w:pos="10992"/>
-          <w:tab w:val="left" w:pos="11908"/>
-          <w:tab w:val="left" w:pos="12824"/>
-          <w:tab w:val="left" w:pos="13740"/>
-          <w:tab w:val="left" w:pos="14656"/>
-        </w:tabs>
-        <w:spacing w:before="240" w:after="240" w:line="240" w:lineRule="auto"/>
-        <w:contextualSpacing/>
-        <w:rPr>
-          <w:rFonts w:ascii="Lucida Console" w:eastAsia="Times New Roman" w:hAnsi="Lucida Console" w:cs="Courier New"/>
-          <w:color w:val="000000"/>
-          <w:sz w:val="20"/>
-          <w:szCs w:val="20"/>
-          <w:lang w:eastAsia="es-ES"/>
-        </w:rPr>
-      </w:pPr>
-      <w:r>
-        <w:rPr>
-          <w:rFonts w:ascii="Lucida Console" w:eastAsia="Times New Roman" w:hAnsi="Lucida Console" w:cs="Courier New"/>
-          <w:color w:val="000000"/>
-          <w:sz w:val="20"/>
-          <w:szCs w:val="20"/>
-          <w:lang w:eastAsia="es-ES"/>
-        </w:rPr>
-        <w:t xml:space="preserve"># obliczenie </w:t>
-      </w:r>
-      <w:proofErr w:type="spellStart"/>
-      <w:r>
-        <w:rPr>
-          <w:rFonts w:ascii="Lucida Console" w:eastAsia="Times New Roman" w:hAnsi="Lucida Console" w:cs="Courier New"/>
-          <w:color w:val="000000"/>
-          <w:sz w:val="20"/>
-          <w:szCs w:val="20"/>
-          <w:lang w:eastAsia="es-ES"/>
-        </w:rPr>
-        <w:t>fst</w:t>
-      </w:r>
-      <w:proofErr w:type="spellEnd"/>
-      <w:r>
-        <w:rPr>
-          <w:rFonts w:ascii="Lucida Console" w:eastAsia="Times New Roman" w:hAnsi="Lucida Console" w:cs="Courier New"/>
-          <w:color w:val="000000"/>
-          <w:sz w:val="20"/>
-          <w:szCs w:val="20"/>
-          <w:lang w:eastAsia="es-ES"/>
-        </w:rPr>
-        <w:t xml:space="preserve"> między gatunkami</w:t>
-      </w:r>
-    </w:p>
-    <w:p>
-      <w:pPr>
-        <w:pBdr>
-          <w:top w:val="dashed" w:sz="6" w:space="12" w:color="AAAAAA"/>
-          <w:left w:val="dashed" w:sz="6" w:space="12" w:color="AAAAAA"/>
-          <w:bottom w:val="dashed" w:sz="6" w:space="12" w:color="AAAAAA"/>
-          <w:right w:val="dashed" w:sz="6" w:space="12" w:color="AAAAAA"/>
-        </w:pBdr>
-        <w:shd w:val="clear" w:color="auto" w:fill="E3E3E3"/>
-        <w:tabs>
-          <w:tab w:val="left" w:pos="916"/>
-          <w:tab w:val="left" w:pos="1832"/>
-          <w:tab w:val="left" w:pos="2748"/>
-          <w:tab w:val="left" w:pos="3664"/>
-          <w:tab w:val="left" w:pos="4580"/>
-          <w:tab w:val="left" w:pos="5496"/>
-          <w:tab w:val="left" w:pos="6412"/>
-          <w:tab w:val="left" w:pos="7328"/>
-          <w:tab w:val="left" w:pos="8244"/>
-          <w:tab w:val="left" w:pos="9160"/>
-          <w:tab w:val="left" w:pos="10076"/>
-          <w:tab w:val="left" w:pos="10992"/>
-          <w:tab w:val="left" w:pos="11908"/>
-          <w:tab w:val="left" w:pos="12824"/>
-          <w:tab w:val="left" w:pos="13740"/>
-          <w:tab w:val="left" w:pos="14656"/>
-        </w:tabs>
-        <w:spacing w:before="240" w:after="240" w:line="240" w:lineRule="auto"/>
-        <w:contextualSpacing/>
-        <w:rPr>
-          <w:rFonts w:ascii="Lucida Console" w:eastAsia="Times New Roman" w:hAnsi="Lucida Console" w:cs="Courier New"/>
-          <w:color w:val="000000"/>
-          <w:sz w:val="20"/>
-          <w:szCs w:val="20"/>
-          <w:lang w:eastAsia="es-ES"/>
-        </w:rPr>
-      </w:pPr>
-      <w:r>
-        <w:rPr>
-          <w:rFonts w:ascii="Lucida Console" w:eastAsia="Times New Roman" w:hAnsi="Lucida Console" w:cs="Courier New"/>
-          <w:color w:val="000000"/>
-          <w:sz w:val="20"/>
-          <w:szCs w:val="20"/>
-          <w:lang w:eastAsia="es-ES"/>
-        </w:rPr>
-        <w:t xml:space="preserve"># najpierw </w:t>
-      </w:r>
-      <w:r>
-        <w:rPr>
-          <w:rFonts w:ascii="Lucida Console" w:eastAsia="Times New Roman" w:hAnsi="Lucida Console" w:cs="Courier New"/>
-          <w:color w:val="000000"/>
-          <w:sz w:val="20"/>
-          <w:szCs w:val="20"/>
-          <w:lang w:eastAsia="es-ES"/>
-        </w:rPr>
-        <w:t xml:space="preserve">zmodyfikujemy obiekt </w:t>
-      </w:r>
-      <w:proofErr w:type="spellStart"/>
-      <w:r>
-        <w:rPr>
-          <w:rFonts w:ascii="Lucida Console" w:eastAsia="Times New Roman" w:hAnsi="Lucida Console" w:cs="Courier New"/>
-          <w:color w:val="000000"/>
-          <w:sz w:val="20"/>
-          <w:szCs w:val="20"/>
-          <w:lang w:eastAsia="es-ES"/>
-        </w:rPr>
-        <w:t>Genind</w:t>
-      </w:r>
-      <w:proofErr w:type="spellEnd"/>
-      <w:r>
-        <w:rPr>
-          <w:rFonts w:ascii="Lucida Console" w:eastAsia="Times New Roman" w:hAnsi="Lucida Console" w:cs="Courier New"/>
-          <w:color w:val="000000"/>
-          <w:sz w:val="20"/>
-          <w:szCs w:val="20"/>
-          <w:lang w:eastAsia="es-ES"/>
-        </w:rPr>
-        <w:t>, nadając mu inny wektor populacji</w:t>
-      </w:r>
-    </w:p>
-    <w:p>
-      <w:pPr>
-        <w:pBdr>
-          <w:top w:val="dashed" w:sz="6" w:space="12" w:color="AAAAAA"/>
-          <w:left w:val="dashed" w:sz="6" w:space="12" w:color="AAAAAA"/>
-          <w:bottom w:val="dashed" w:sz="6" w:space="12" w:color="AAAAAA"/>
-          <w:right w:val="dashed" w:sz="6" w:space="12" w:color="AAAAAA"/>
-        </w:pBdr>
-        <w:shd w:val="clear" w:color="auto" w:fill="E3E3E3"/>
-        <w:tabs>
-          <w:tab w:val="left" w:pos="916"/>
-          <w:tab w:val="left" w:pos="1832"/>
-          <w:tab w:val="left" w:pos="2748"/>
-          <w:tab w:val="left" w:pos="3664"/>
-          <w:tab w:val="left" w:pos="4580"/>
-          <w:tab w:val="left" w:pos="5496"/>
-          <w:tab w:val="left" w:pos="6412"/>
-          <w:tab w:val="left" w:pos="7328"/>
-          <w:tab w:val="left" w:pos="8244"/>
-          <w:tab w:val="left" w:pos="9160"/>
-          <w:tab w:val="left" w:pos="10076"/>
-          <w:tab w:val="left" w:pos="10992"/>
-          <w:tab w:val="left" w:pos="11908"/>
-          <w:tab w:val="left" w:pos="12824"/>
-          <w:tab w:val="left" w:pos="13740"/>
-          <w:tab w:val="left" w:pos="14656"/>
-        </w:tabs>
-        <w:spacing w:before="240" w:after="240" w:line="240" w:lineRule="auto"/>
-        <w:contextualSpacing/>
-        <w:rPr>
-          <w:rFonts w:ascii="Lucida Console" w:eastAsia="Times New Roman" w:hAnsi="Lucida Console" w:cs="Courier New"/>
-          <w:color w:val="000000"/>
-          <w:sz w:val="20"/>
-          <w:szCs w:val="20"/>
-          <w:lang w:eastAsia="es-ES"/>
-        </w:rPr>
-      </w:pPr>
-    </w:p>
-    <w:p>
-      <w:pPr>
-        <w:pBdr>
-          <w:top w:val="dashed" w:sz="6" w:space="12" w:color="AAAAAA"/>
-          <w:left w:val="dashed" w:sz="6" w:space="12" w:color="AAAAAA"/>
-          <w:bottom w:val="dashed" w:sz="6" w:space="12" w:color="AAAAAA"/>
-          <w:right w:val="dashed" w:sz="6" w:space="12" w:color="AAAAAA"/>
-        </w:pBdr>
-        <w:shd w:val="clear" w:color="auto" w:fill="E3E3E3"/>
-        <w:tabs>
-          <w:tab w:val="left" w:pos="916"/>
-          <w:tab w:val="left" w:pos="1832"/>
-          <w:tab w:val="left" w:pos="2748"/>
-          <w:tab w:val="left" w:pos="3664"/>
-          <w:tab w:val="left" w:pos="4580"/>
-          <w:tab w:val="left" w:pos="5496"/>
-          <w:tab w:val="left" w:pos="6412"/>
-          <w:tab w:val="left" w:pos="7328"/>
-          <w:tab w:val="left" w:pos="8244"/>
-          <w:tab w:val="left" w:pos="9160"/>
-          <w:tab w:val="left" w:pos="10076"/>
-          <w:tab w:val="left" w:pos="10992"/>
-          <w:tab w:val="left" w:pos="11908"/>
-          <w:tab w:val="left" w:pos="12824"/>
-          <w:tab w:val="left" w:pos="13740"/>
-          <w:tab w:val="left" w:pos="14656"/>
-        </w:tabs>
-        <w:spacing w:before="240" w:after="240" w:line="240" w:lineRule="auto"/>
-        <w:contextualSpacing/>
-        <w:rPr>
-          <w:rFonts w:ascii="Lucida Console" w:eastAsia="Times New Roman" w:hAnsi="Lucida Console" w:cs="Courier New"/>
-          <w:b/>
-          <w:bCs/>
-          <w:color w:val="000000"/>
-          <w:sz w:val="20"/>
-          <w:szCs w:val="20"/>
-          <w:lang w:eastAsia="es-ES"/>
-        </w:rPr>
-      </w:pPr>
-      <w:r>
-        <w:rPr>
-          <w:rFonts w:ascii="Lucida Console" w:eastAsia="Times New Roman" w:hAnsi="Lucida Console" w:cs="Courier New"/>
-          <w:b/>
-          <w:bCs/>
-          <w:color w:val="000000"/>
-          <w:sz w:val="20"/>
-          <w:szCs w:val="20"/>
-          <w:lang w:eastAsia="es-ES"/>
-        </w:rPr>
-        <w:t>pop(</w:t>
-      </w:r>
-      <w:proofErr w:type="spellStart"/>
-      <w:r>
-        <w:rPr>
-          <w:rFonts w:ascii="Lucida Console" w:eastAsia="Times New Roman" w:hAnsi="Lucida Console" w:cs="Courier New"/>
-          <w:b/>
-          <w:bCs/>
-          <w:color w:val="000000"/>
-          <w:sz w:val="20"/>
-          <w:szCs w:val="20"/>
-          <w:lang w:eastAsia="es-ES"/>
-        </w:rPr>
-        <w:t>Genind_object</w:t>
-      </w:r>
-      <w:proofErr w:type="spellEnd"/>
-      <w:r>
-        <w:rPr>
-          <w:rFonts w:ascii="Lucida Console" w:eastAsia="Times New Roman" w:hAnsi="Lucida Console" w:cs="Courier New"/>
-          <w:b/>
-          <w:bCs/>
-          <w:color w:val="000000"/>
-          <w:sz w:val="20"/>
-          <w:szCs w:val="20"/>
-          <w:lang w:eastAsia="es-ES"/>
-        </w:rPr>
-        <w:t xml:space="preserve">) </w:t>
-      </w:r>
-    </w:p>
-    <w:p>
-      <w:pPr>
-        <w:pBdr>
-          <w:top w:val="dashed" w:sz="6" w:space="12" w:color="AAAAAA"/>
-          <w:left w:val="dashed" w:sz="6" w:space="12" w:color="AAAAAA"/>
-          <w:bottom w:val="dashed" w:sz="6" w:space="12" w:color="AAAAAA"/>
-          <w:right w:val="dashed" w:sz="6" w:space="12" w:color="AAAAAA"/>
-        </w:pBdr>
-        <w:shd w:val="clear" w:color="auto" w:fill="E3E3E3"/>
-        <w:tabs>
-          <w:tab w:val="left" w:pos="916"/>
-          <w:tab w:val="left" w:pos="1832"/>
-          <w:tab w:val="left" w:pos="2748"/>
-          <w:tab w:val="left" w:pos="3664"/>
-          <w:tab w:val="left" w:pos="4580"/>
-          <w:tab w:val="left" w:pos="5496"/>
-          <w:tab w:val="left" w:pos="6412"/>
-          <w:tab w:val="left" w:pos="7328"/>
-          <w:tab w:val="left" w:pos="8244"/>
-          <w:tab w:val="left" w:pos="9160"/>
-          <w:tab w:val="left" w:pos="10076"/>
-          <w:tab w:val="left" w:pos="10992"/>
-          <w:tab w:val="left" w:pos="11908"/>
-          <w:tab w:val="left" w:pos="12824"/>
-          <w:tab w:val="left" w:pos="13740"/>
-          <w:tab w:val="left" w:pos="14656"/>
-        </w:tabs>
-        <w:spacing w:before="240" w:after="240" w:line="240" w:lineRule="auto"/>
-        <w:contextualSpacing/>
-        <w:rPr>
-          <w:rFonts w:ascii="Lucida Console" w:eastAsia="Times New Roman" w:hAnsi="Lucida Console" w:cs="Courier New"/>
-          <w:color w:val="000000"/>
-          <w:sz w:val="20"/>
-          <w:szCs w:val="20"/>
-          <w:lang w:eastAsia="es-ES"/>
-        </w:rPr>
-      </w:pPr>
-      <w:r>
-        <w:rPr>
-          <w:rFonts w:ascii="Lucida Console" w:eastAsia="Times New Roman" w:hAnsi="Lucida Console" w:cs="Courier New"/>
-          <w:color w:val="000000"/>
-          <w:sz w:val="20"/>
-          <w:szCs w:val="20"/>
-          <w:lang w:eastAsia="es-ES"/>
-        </w:rPr>
-        <w:t xml:space="preserve"># stwórz kopie obiektu </w:t>
-      </w:r>
-      <w:proofErr w:type="spellStart"/>
-      <w:r>
-        <w:rPr>
-          <w:rFonts w:ascii="Lucida Console" w:eastAsia="Times New Roman" w:hAnsi="Lucida Console" w:cs="Courier New"/>
-          <w:color w:val="000000"/>
-          <w:sz w:val="20"/>
-          <w:szCs w:val="20"/>
-          <w:lang w:eastAsia="es-ES"/>
-        </w:rPr>
-        <w:t>Genind</w:t>
-      </w:r>
-      <w:proofErr w:type="spellEnd"/>
-    </w:p>
-    <w:p>
-      <w:pPr>
-        <w:pBdr>
-          <w:top w:val="dashed" w:sz="6" w:space="12" w:color="AAAAAA"/>
-          <w:left w:val="dashed" w:sz="6" w:space="12" w:color="AAAAAA"/>
-          <w:bottom w:val="dashed" w:sz="6" w:space="12" w:color="AAAAAA"/>
-          <w:right w:val="dashed" w:sz="6" w:space="12" w:color="AAAAAA"/>
-        </w:pBdr>
-        <w:shd w:val="clear" w:color="auto" w:fill="E3E3E3"/>
-        <w:tabs>
-          <w:tab w:val="left" w:pos="916"/>
-          <w:tab w:val="left" w:pos="1832"/>
-          <w:tab w:val="left" w:pos="2748"/>
-          <w:tab w:val="left" w:pos="3664"/>
-          <w:tab w:val="left" w:pos="4580"/>
-          <w:tab w:val="left" w:pos="5496"/>
-          <w:tab w:val="left" w:pos="6412"/>
-          <w:tab w:val="left" w:pos="7328"/>
-          <w:tab w:val="left" w:pos="8244"/>
-          <w:tab w:val="left" w:pos="9160"/>
-          <w:tab w:val="left" w:pos="10076"/>
-          <w:tab w:val="left" w:pos="10992"/>
-          <w:tab w:val="left" w:pos="11908"/>
-          <w:tab w:val="left" w:pos="12824"/>
-          <w:tab w:val="left" w:pos="13740"/>
-          <w:tab w:val="left" w:pos="14656"/>
-        </w:tabs>
-        <w:spacing w:before="240" w:after="240" w:line="240" w:lineRule="auto"/>
-        <w:contextualSpacing/>
-        <w:rPr>
-          <w:rFonts w:ascii="Lucida Console" w:eastAsia="Times New Roman" w:hAnsi="Lucida Console" w:cs="Courier New"/>
-          <w:b/>
-          <w:bCs/>
-          <w:color w:val="000000"/>
-          <w:sz w:val="20"/>
-          <w:szCs w:val="20"/>
-          <w:lang w:eastAsia="es-ES"/>
-        </w:rPr>
-      </w:pPr>
-      <w:r>
-        <w:rPr>
-          <w:rFonts w:ascii="Lucida Console" w:eastAsia="Times New Roman" w:hAnsi="Lucida Console" w:cs="Courier New"/>
-          <w:b/>
-          <w:bCs/>
-          <w:color w:val="000000"/>
-          <w:sz w:val="20"/>
-          <w:szCs w:val="20"/>
-          <w:lang w:eastAsia="es-ES"/>
-        </w:rPr>
-        <w:t xml:space="preserve">Genind_object2 &lt;- </w:t>
-      </w:r>
-      <w:proofErr w:type="spellStart"/>
-      <w:r>
-        <w:rPr>
-          <w:rFonts w:ascii="Lucida Console" w:eastAsia="Times New Roman" w:hAnsi="Lucida Console" w:cs="Courier New"/>
-          <w:b/>
-          <w:bCs/>
-          <w:color w:val="000000"/>
-          <w:sz w:val="20"/>
-          <w:szCs w:val="20"/>
-          <w:lang w:eastAsia="es-ES"/>
-        </w:rPr>
-        <w:t>Genind_object</w:t>
-      </w:r>
-      <w:proofErr w:type="spellEnd"/>
-    </w:p>
-    <w:p>
-      <w:pPr>
-        <w:pBdr>
-          <w:top w:val="dashed" w:sz="6" w:space="12" w:color="AAAAAA"/>
-          <w:left w:val="dashed" w:sz="6" w:space="12" w:color="AAAAAA"/>
-          <w:bottom w:val="dashed" w:sz="6" w:space="12" w:color="AAAAAA"/>
-          <w:right w:val="dashed" w:sz="6" w:space="12" w:color="AAAAAA"/>
-        </w:pBdr>
-        <w:shd w:val="clear" w:color="auto" w:fill="E3E3E3"/>
-        <w:tabs>
-          <w:tab w:val="left" w:pos="916"/>
-          <w:tab w:val="left" w:pos="1832"/>
-          <w:tab w:val="left" w:pos="2748"/>
-          <w:tab w:val="left" w:pos="3664"/>
-          <w:tab w:val="left" w:pos="4580"/>
-          <w:tab w:val="left" w:pos="5496"/>
-          <w:tab w:val="left" w:pos="6412"/>
-          <w:tab w:val="left" w:pos="7328"/>
-          <w:tab w:val="left" w:pos="8244"/>
-          <w:tab w:val="left" w:pos="9160"/>
-          <w:tab w:val="left" w:pos="10076"/>
-          <w:tab w:val="left" w:pos="10992"/>
-          <w:tab w:val="left" w:pos="11908"/>
-          <w:tab w:val="left" w:pos="12824"/>
-          <w:tab w:val="left" w:pos="13740"/>
-          <w:tab w:val="left" w:pos="14656"/>
-        </w:tabs>
-        <w:spacing w:before="240" w:after="240" w:line="240" w:lineRule="auto"/>
-        <w:contextualSpacing/>
-        <w:rPr>
-          <w:rFonts w:ascii="Lucida Console" w:eastAsia="Times New Roman" w:hAnsi="Lucida Console" w:cs="Courier New"/>
-          <w:color w:val="000000"/>
-          <w:sz w:val="20"/>
-          <w:szCs w:val="20"/>
-          <w:lang w:eastAsia="es-ES"/>
-        </w:rPr>
-      </w:pPr>
-      <w:proofErr w:type="spellStart"/>
-      <w:r>
-        <w:rPr>
-          <w:rFonts w:ascii="Lucida Console" w:eastAsia="Times New Roman" w:hAnsi="Lucida Console" w:cs="Courier New"/>
-          <w:b/>
-          <w:bCs/>
-          <w:color w:val="000000"/>
-          <w:sz w:val="20"/>
-          <w:szCs w:val="20"/>
-          <w:lang w:eastAsia="es-ES"/>
-        </w:rPr>
-        <w:t>adegenet</w:t>
-      </w:r>
-      <w:proofErr w:type="spellEnd"/>
-      <w:r>
-        <w:rPr>
-          <w:rFonts w:ascii="Lucida Console" w:eastAsia="Times New Roman" w:hAnsi="Lucida Console" w:cs="Courier New"/>
-          <w:b/>
-          <w:bCs/>
-          <w:color w:val="000000"/>
-          <w:sz w:val="20"/>
-          <w:szCs w:val="20"/>
-          <w:lang w:eastAsia="es-ES"/>
-        </w:rPr>
-        <w:t>::</w:t>
-      </w:r>
-      <w:r>
-        <w:rPr>
-          <w:rFonts w:ascii="Lucida Console" w:eastAsia="Times New Roman" w:hAnsi="Lucida Console" w:cs="Courier New"/>
-          <w:b/>
-          <w:bCs/>
-          <w:color w:val="000000"/>
-          <w:sz w:val="20"/>
-          <w:szCs w:val="20"/>
-          <w:lang w:eastAsia="es-ES"/>
-        </w:rPr>
-        <w:t xml:space="preserve">pop(Genind_object2) &lt;- </w:t>
-      </w:r>
-      <w:proofErr w:type="spellStart"/>
-      <w:r>
-        <w:rPr>
-          <w:rFonts w:ascii="Lucida Console" w:eastAsia="Times New Roman" w:hAnsi="Lucida Console" w:cs="Courier New"/>
-          <w:b/>
-          <w:bCs/>
-          <w:color w:val="000000"/>
-          <w:sz w:val="20"/>
-          <w:szCs w:val="20"/>
-          <w:lang w:eastAsia="es-ES"/>
-        </w:rPr>
-        <w:t>spec_ind</w:t>
-      </w:r>
-      <w:proofErr w:type="spellEnd"/>
-      <w:r>
-        <w:rPr>
-          <w:rFonts w:ascii="Lucida Console" w:eastAsia="Times New Roman" w:hAnsi="Lucida Console" w:cs="Courier New"/>
-          <w:color w:val="000000"/>
-          <w:sz w:val="20"/>
-          <w:szCs w:val="20"/>
-          <w:lang w:eastAsia="es-ES"/>
-        </w:rPr>
-        <w:t xml:space="preserve"> #wektor z poprzedniego </w:t>
-      </w:r>
-      <w:r>
-        <w:rPr>
-          <w:rFonts w:ascii="Lucida Console" w:eastAsia="Times New Roman" w:hAnsi="Lucida Console" w:cs="Courier New"/>
-          <w:color w:val="000000"/>
-          <w:sz w:val="20"/>
-          <w:szCs w:val="20"/>
-          <w:lang w:eastAsia="es-ES"/>
-        </w:rPr>
-        <w:t>zadania</w:t>
-      </w:r>
-    </w:p>
-    <w:p>
-      <w:pPr>
-        <w:pBdr>
-          <w:top w:val="dashed" w:sz="6" w:space="12" w:color="AAAAAA"/>
-          <w:left w:val="dashed" w:sz="6" w:space="12" w:color="AAAAAA"/>
-          <w:bottom w:val="dashed" w:sz="6" w:space="12" w:color="AAAAAA"/>
-          <w:right w:val="dashed" w:sz="6" w:space="12" w:color="AAAAAA"/>
-        </w:pBdr>
-        <w:shd w:val="clear" w:color="auto" w:fill="E3E3E3"/>
-        <w:tabs>
-          <w:tab w:val="left" w:pos="916"/>
-          <w:tab w:val="left" w:pos="1832"/>
-          <w:tab w:val="left" w:pos="2748"/>
-          <w:tab w:val="left" w:pos="3664"/>
-          <w:tab w:val="left" w:pos="4580"/>
-          <w:tab w:val="left" w:pos="5496"/>
-          <w:tab w:val="left" w:pos="6412"/>
-          <w:tab w:val="left" w:pos="7328"/>
-          <w:tab w:val="left" w:pos="8244"/>
-          <w:tab w:val="left" w:pos="9160"/>
-          <w:tab w:val="left" w:pos="10076"/>
-          <w:tab w:val="left" w:pos="10992"/>
-          <w:tab w:val="left" w:pos="11908"/>
-          <w:tab w:val="left" w:pos="12824"/>
-          <w:tab w:val="left" w:pos="13740"/>
-          <w:tab w:val="left" w:pos="14656"/>
-        </w:tabs>
-        <w:spacing w:before="240" w:after="240" w:line="240" w:lineRule="auto"/>
-        <w:rPr>
-          <w:rFonts w:ascii="Lucida Console" w:eastAsia="Times New Roman" w:hAnsi="Lucida Console" w:cs="Courier New"/>
-          <w:b/>
-          <w:bCs/>
-          <w:color w:val="000000"/>
-          <w:sz w:val="20"/>
-          <w:szCs w:val="20"/>
-          <w:lang w:eastAsia="es-ES"/>
-        </w:rPr>
-      </w:pPr>
-      <w:proofErr w:type="spellStart"/>
-      <w:r>
-        <w:rPr>
-          <w:rFonts w:ascii="Lucida Console" w:eastAsia="Times New Roman" w:hAnsi="Lucida Console" w:cs="Courier New"/>
-          <w:b/>
-          <w:bCs/>
-          <w:color w:val="000000"/>
-          <w:sz w:val="20"/>
-          <w:szCs w:val="20"/>
-          <w:lang w:eastAsia="es-ES"/>
-        </w:rPr>
-        <w:t>spec_fst</w:t>
-      </w:r>
-      <w:proofErr w:type="spellEnd"/>
-      <w:r>
-        <w:rPr>
-          <w:rFonts w:ascii="Lucida Console" w:eastAsia="Times New Roman" w:hAnsi="Lucida Console" w:cs="Courier New"/>
-          <w:b/>
-          <w:bCs/>
-          <w:color w:val="000000"/>
-          <w:sz w:val="20"/>
-          <w:szCs w:val="20"/>
-          <w:lang w:eastAsia="es-ES"/>
-        </w:rPr>
-        <w:t xml:space="preserve"> &lt;- …</w:t>
-      </w:r>
-    </w:p>
-    <w:p>
-      <w:pPr>
-        <w:pBdr>
-          <w:top w:val="dashed" w:sz="6" w:space="12" w:color="AAAAAA"/>
-          <w:left w:val="dashed" w:sz="6" w:space="12" w:color="AAAAAA"/>
-          <w:bottom w:val="dashed" w:sz="6" w:space="12" w:color="AAAAAA"/>
-          <w:right w:val="dashed" w:sz="6" w:space="12" w:color="AAAAAA"/>
-        </w:pBdr>
-        <w:shd w:val="clear" w:color="auto" w:fill="E3E3E3"/>
-        <w:tabs>
-          <w:tab w:val="left" w:pos="916"/>
-          <w:tab w:val="left" w:pos="1832"/>
-          <w:tab w:val="left" w:pos="2748"/>
-          <w:tab w:val="left" w:pos="3664"/>
-          <w:tab w:val="left" w:pos="4580"/>
-          <w:tab w:val="left" w:pos="5496"/>
-          <w:tab w:val="left" w:pos="6412"/>
-          <w:tab w:val="left" w:pos="7328"/>
-          <w:tab w:val="left" w:pos="8244"/>
-          <w:tab w:val="left" w:pos="9160"/>
-          <w:tab w:val="left" w:pos="10076"/>
-          <w:tab w:val="left" w:pos="10992"/>
-          <w:tab w:val="left" w:pos="11908"/>
-          <w:tab w:val="left" w:pos="12824"/>
-          <w:tab w:val="left" w:pos="13740"/>
-          <w:tab w:val="left" w:pos="14656"/>
-        </w:tabs>
-        <w:spacing w:before="240" w:after="240" w:line="240" w:lineRule="auto"/>
-        <w:contextualSpacing/>
-        <w:rPr>
-          <w:rFonts w:ascii="Lucida Console" w:eastAsia="Times New Roman" w:hAnsi="Lucida Console" w:cs="Courier New"/>
-          <w:color w:val="000000"/>
-          <w:sz w:val="20"/>
-          <w:szCs w:val="20"/>
-          <w:lang w:eastAsia="es-ES"/>
-        </w:rPr>
-      </w:pPr>
-      <w:r>
-        <w:rPr>
-          <w:rFonts w:ascii="Lucida Console" w:eastAsia="Times New Roman" w:hAnsi="Lucida Console" w:cs="Courier New"/>
-          <w:color w:val="000000"/>
-          <w:sz w:val="20"/>
-          <w:szCs w:val="20"/>
-          <w:lang w:eastAsia="es-ES"/>
-        </w:rPr>
-        <w:t xml:space="preserve"># wizualizacja </w:t>
-      </w:r>
-      <w:proofErr w:type="spellStart"/>
-      <w:r>
-        <w:rPr>
-          <w:rFonts w:ascii="Lucida Console" w:eastAsia="Times New Roman" w:hAnsi="Lucida Console" w:cs="Courier New"/>
-          <w:color w:val="000000"/>
-          <w:sz w:val="20"/>
-          <w:szCs w:val="20"/>
-          <w:lang w:eastAsia="es-ES"/>
-        </w:rPr>
-        <w:t>fst</w:t>
-      </w:r>
-      <w:proofErr w:type="spellEnd"/>
-    </w:p>
-    <w:p>
-      <w:pPr>
-        <w:pBdr>
-          <w:top w:val="dashed" w:sz="6" w:space="12" w:color="AAAAAA"/>
-          <w:left w:val="dashed" w:sz="6" w:space="12" w:color="AAAAAA"/>
-          <w:bottom w:val="dashed" w:sz="6" w:space="12" w:color="AAAAAA"/>
-          <w:right w:val="dashed" w:sz="6" w:space="12" w:color="AAAAAA"/>
-        </w:pBdr>
-        <w:shd w:val="clear" w:color="auto" w:fill="E3E3E3"/>
-        <w:tabs>
-          <w:tab w:val="left" w:pos="916"/>
-          <w:tab w:val="left" w:pos="1832"/>
-          <w:tab w:val="left" w:pos="2748"/>
-          <w:tab w:val="left" w:pos="3664"/>
-          <w:tab w:val="left" w:pos="4580"/>
-          <w:tab w:val="left" w:pos="5496"/>
-          <w:tab w:val="left" w:pos="6412"/>
-          <w:tab w:val="left" w:pos="7328"/>
-          <w:tab w:val="left" w:pos="8244"/>
-          <w:tab w:val="left" w:pos="9160"/>
-          <w:tab w:val="left" w:pos="10076"/>
-          <w:tab w:val="left" w:pos="10992"/>
-          <w:tab w:val="left" w:pos="11908"/>
-          <w:tab w:val="left" w:pos="12824"/>
-          <w:tab w:val="left" w:pos="13740"/>
-          <w:tab w:val="left" w:pos="14656"/>
-        </w:tabs>
-        <w:spacing w:before="240" w:after="240" w:line="240" w:lineRule="auto"/>
-        <w:contextualSpacing/>
-        <w:rPr>
-          <w:rFonts w:ascii="Lucida Console" w:eastAsia="Times New Roman" w:hAnsi="Lucida Console" w:cs="Courier New"/>
-          <w:color w:val="000000"/>
-          <w:sz w:val="20"/>
-          <w:szCs w:val="20"/>
-          <w:lang w:eastAsia="es-ES"/>
-        </w:rPr>
-      </w:pPr>
-      <w:r>
-        <w:rPr>
-          <w:rFonts w:ascii="Lucida Console" w:eastAsia="Times New Roman" w:hAnsi="Lucida Console" w:cs="Courier New"/>
-          <w:color w:val="000000"/>
-          <w:sz w:val="20"/>
-          <w:szCs w:val="20"/>
-          <w:lang w:eastAsia="es-ES"/>
-        </w:rPr>
-        <w:t># zamień obiekt zawierający FST na matrycę</w:t>
-      </w:r>
-    </w:p>
-    <w:p>
-      <w:pPr>
-        <w:pBdr>
-          <w:top w:val="dashed" w:sz="6" w:space="12" w:color="AAAAAA"/>
-          <w:left w:val="dashed" w:sz="6" w:space="12" w:color="AAAAAA"/>
-          <w:bottom w:val="dashed" w:sz="6" w:space="12" w:color="AAAAAA"/>
-          <w:right w:val="dashed" w:sz="6" w:space="12" w:color="AAAAAA"/>
-        </w:pBdr>
-        <w:shd w:val="clear" w:color="auto" w:fill="E3E3E3"/>
-        <w:tabs>
-          <w:tab w:val="left" w:pos="916"/>
-          <w:tab w:val="left" w:pos="1832"/>
-          <w:tab w:val="left" w:pos="2748"/>
-          <w:tab w:val="left" w:pos="3664"/>
-          <w:tab w:val="left" w:pos="4580"/>
-          <w:tab w:val="left" w:pos="5496"/>
-          <w:tab w:val="left" w:pos="6412"/>
-          <w:tab w:val="left" w:pos="7328"/>
-          <w:tab w:val="left" w:pos="8244"/>
-          <w:tab w:val="left" w:pos="9160"/>
-          <w:tab w:val="left" w:pos="10076"/>
-          <w:tab w:val="left" w:pos="10992"/>
-          <w:tab w:val="left" w:pos="11908"/>
-          <w:tab w:val="left" w:pos="12824"/>
-          <w:tab w:val="left" w:pos="13740"/>
-          <w:tab w:val="left" w:pos="14656"/>
-        </w:tabs>
-        <w:spacing w:before="240" w:after="240" w:line="240" w:lineRule="auto"/>
-        <w:contextualSpacing/>
-        <w:rPr>
-          <w:rFonts w:ascii="Lucida Console" w:eastAsia="Times New Roman" w:hAnsi="Lucida Console" w:cs="Courier New"/>
-          <w:b/>
-          <w:bCs/>
-          <w:color w:val="000000"/>
-          <w:sz w:val="20"/>
-          <w:szCs w:val="20"/>
-          <w:lang w:eastAsia="es-ES"/>
-        </w:rPr>
-      </w:pPr>
-    </w:p>
-    <w:p>
-      <w:pPr>
-        <w:pBdr>
-          <w:top w:val="dashed" w:sz="6" w:space="12" w:color="AAAAAA"/>
-          <w:left w:val="dashed" w:sz="6" w:space="12" w:color="AAAAAA"/>
-          <w:bottom w:val="dashed" w:sz="6" w:space="12" w:color="AAAAAA"/>
-          <w:right w:val="dashed" w:sz="6" w:space="12" w:color="AAAAAA"/>
-        </w:pBdr>
-        <w:shd w:val="clear" w:color="auto" w:fill="E3E3E3"/>
-        <w:tabs>
-          <w:tab w:val="left" w:pos="916"/>
-          <w:tab w:val="left" w:pos="1832"/>
-          <w:tab w:val="left" w:pos="2748"/>
-          <w:tab w:val="left" w:pos="3664"/>
-          <w:tab w:val="left" w:pos="4580"/>
-          <w:tab w:val="left" w:pos="5496"/>
-          <w:tab w:val="left" w:pos="6412"/>
-          <w:tab w:val="left" w:pos="7328"/>
-          <w:tab w:val="left" w:pos="8244"/>
-          <w:tab w:val="left" w:pos="9160"/>
-          <w:tab w:val="left" w:pos="10076"/>
-          <w:tab w:val="left" w:pos="10992"/>
-          <w:tab w:val="left" w:pos="11908"/>
-          <w:tab w:val="left" w:pos="12824"/>
-          <w:tab w:val="left" w:pos="13740"/>
-          <w:tab w:val="left" w:pos="14656"/>
-        </w:tabs>
-        <w:spacing w:before="240" w:after="240" w:line="240" w:lineRule="auto"/>
-        <w:rPr>
-          <w:rFonts w:ascii="Lucida Console" w:eastAsia="Times New Roman" w:hAnsi="Lucida Console" w:cs="Courier New"/>
-          <w:b/>
-          <w:bCs/>
-          <w:color w:val="000000"/>
-          <w:sz w:val="20"/>
-          <w:szCs w:val="20"/>
-          <w:lang w:val="en-US" w:eastAsia="es-ES"/>
-        </w:rPr>
-      </w:pPr>
-      <w:proofErr w:type="spellStart"/>
-      <w:r>
-        <w:rPr>
-          <w:rFonts w:ascii="Lucida Console" w:eastAsia="Times New Roman" w:hAnsi="Lucida Console" w:cs="Courier New"/>
-          <w:b/>
-          <w:bCs/>
-          <w:color w:val="000000"/>
-          <w:sz w:val="20"/>
-          <w:szCs w:val="20"/>
-          <w:lang w:val="en-US" w:eastAsia="es-ES"/>
-        </w:rPr>
-        <w:t>fst_matrix_pop</w:t>
-      </w:r>
-      <w:proofErr w:type="spellEnd"/>
-      <w:r>
-        <w:rPr>
-          <w:rFonts w:ascii="Lucida Console" w:eastAsia="Times New Roman" w:hAnsi="Lucida Console" w:cs="Courier New"/>
-          <w:b/>
-          <w:bCs/>
-          <w:color w:val="000000"/>
-          <w:sz w:val="20"/>
-          <w:szCs w:val="20"/>
-          <w:lang w:val="en-US" w:eastAsia="es-ES"/>
-        </w:rPr>
-        <w:t xml:space="preserve"> &lt;- …</w:t>
-      </w:r>
-    </w:p>
-    <w:p>
-      <w:pPr>
-        <w:pBdr>
-          <w:top w:val="dashed" w:sz="6" w:space="12" w:color="AAAAAA"/>
-          <w:left w:val="dashed" w:sz="6" w:space="12" w:color="AAAAAA"/>
-          <w:bottom w:val="dashed" w:sz="6" w:space="12" w:color="AAAAAA"/>
-          <w:right w:val="dashed" w:sz="6" w:space="12" w:color="AAAAAA"/>
-        </w:pBdr>
-        <w:shd w:val="clear" w:color="auto" w:fill="E3E3E3"/>
-        <w:tabs>
-          <w:tab w:val="left" w:pos="916"/>
-          <w:tab w:val="left" w:pos="1832"/>
-          <w:tab w:val="left" w:pos="2748"/>
-          <w:tab w:val="left" w:pos="3664"/>
-          <w:tab w:val="left" w:pos="4580"/>
-          <w:tab w:val="left" w:pos="5496"/>
-          <w:tab w:val="left" w:pos="6412"/>
-          <w:tab w:val="left" w:pos="7328"/>
-          <w:tab w:val="left" w:pos="8244"/>
-          <w:tab w:val="left" w:pos="9160"/>
-          <w:tab w:val="left" w:pos="10076"/>
-          <w:tab w:val="left" w:pos="10992"/>
-          <w:tab w:val="left" w:pos="11908"/>
-          <w:tab w:val="left" w:pos="12824"/>
-          <w:tab w:val="left" w:pos="13740"/>
-          <w:tab w:val="left" w:pos="14656"/>
-        </w:tabs>
-        <w:spacing w:before="240" w:after="240" w:line="240" w:lineRule="auto"/>
-        <w:rPr>
-          <w:rFonts w:ascii="Lucida Console" w:eastAsia="Times New Roman" w:hAnsi="Lucida Console" w:cs="Courier New"/>
-          <w:b/>
-          <w:bCs/>
-          <w:color w:val="000000"/>
-          <w:sz w:val="20"/>
-          <w:szCs w:val="20"/>
-          <w:lang w:val="en-US" w:eastAsia="es-ES"/>
-        </w:rPr>
-      </w:pPr>
-      <w:proofErr w:type="spellStart"/>
-      <w:r>
-        <w:rPr>
-          <w:rFonts w:ascii="Lucida Console" w:eastAsia="Times New Roman" w:hAnsi="Lucida Console" w:cs="Courier New"/>
-          <w:b/>
-          <w:bCs/>
-          <w:color w:val="000000"/>
-          <w:sz w:val="20"/>
-          <w:szCs w:val="20"/>
-          <w:lang w:val="en-US" w:eastAsia="es-ES"/>
-        </w:rPr>
-        <w:t>corrplot</w:t>
-      </w:r>
-      <w:proofErr w:type="spellEnd"/>
-      <w:r>
-        <w:rPr>
-          <w:rFonts w:ascii="Lucida Console" w:eastAsia="Times New Roman" w:hAnsi="Lucida Console" w:cs="Courier New"/>
-          <w:b/>
-          <w:bCs/>
-          <w:color w:val="000000"/>
-          <w:sz w:val="20"/>
-          <w:szCs w:val="20"/>
-          <w:lang w:val="en-US" w:eastAsia="es-ES"/>
-        </w:rPr>
-        <w:t>(</w:t>
-      </w:r>
-      <w:proofErr w:type="spellStart"/>
-      <w:r>
-        <w:rPr>
-          <w:rFonts w:ascii="Lucida Console" w:eastAsia="Times New Roman" w:hAnsi="Lucida Console" w:cs="Courier New"/>
-          <w:b/>
-          <w:bCs/>
-          <w:color w:val="000000"/>
-          <w:sz w:val="20"/>
-          <w:szCs w:val="20"/>
-          <w:lang w:val="en-US" w:eastAsia="es-ES"/>
-        </w:rPr>
-        <w:t>corr</w:t>
-      </w:r>
-      <w:proofErr w:type="spellEnd"/>
-      <w:r>
-        <w:rPr>
-          <w:rFonts w:ascii="Lucida Console" w:eastAsia="Times New Roman" w:hAnsi="Lucida Console" w:cs="Courier New"/>
-          <w:b/>
-          <w:bCs/>
-          <w:color w:val="000000"/>
-          <w:sz w:val="20"/>
-          <w:szCs w:val="20"/>
-          <w:lang w:val="en-US" w:eastAsia="es-ES"/>
-        </w:rPr>
-        <w:t xml:space="preserve"> = </w:t>
-      </w:r>
-      <w:proofErr w:type="spellStart"/>
-      <w:r>
-        <w:rPr>
-          <w:rFonts w:ascii="Lucida Console" w:eastAsia="Times New Roman" w:hAnsi="Lucida Console" w:cs="Courier New"/>
-          <w:b/>
-          <w:bCs/>
-          <w:color w:val="000000"/>
-          <w:sz w:val="20"/>
-          <w:szCs w:val="20"/>
-          <w:lang w:val="en-US" w:eastAsia="es-ES"/>
-        </w:rPr>
-        <w:t>fst_matrix_pop,is.corr</w:t>
-      </w:r>
-      <w:proofErr w:type="spellEnd"/>
-      <w:r>
-        <w:rPr>
-          <w:rFonts w:ascii="Lucida Console" w:eastAsia="Times New Roman" w:hAnsi="Lucida Console" w:cs="Courier New"/>
-          <w:b/>
-          <w:bCs/>
-          <w:color w:val="000000"/>
-          <w:sz w:val="20"/>
-          <w:szCs w:val="20"/>
-          <w:lang w:val="en-US" w:eastAsia="es-ES"/>
-        </w:rPr>
-        <w:t xml:space="preserve"> = </w:t>
-      </w:r>
-      <w:proofErr w:type="spellStart"/>
-      <w:r>
-        <w:rPr>
-          <w:rFonts w:ascii="Lucida Console" w:eastAsia="Times New Roman" w:hAnsi="Lucida Console" w:cs="Courier New"/>
-          <w:b/>
-          <w:bCs/>
-          <w:color w:val="000000"/>
-          <w:sz w:val="20"/>
-          <w:szCs w:val="20"/>
-          <w:lang w:val="en-US" w:eastAsia="es-ES"/>
-        </w:rPr>
-        <w:t>F,method</w:t>
-      </w:r>
-      <w:proofErr w:type="spellEnd"/>
-      <w:r>
-        <w:rPr>
-          <w:rFonts w:ascii="Lucida Console" w:eastAsia="Times New Roman" w:hAnsi="Lucida Console" w:cs="Courier New"/>
-          <w:b/>
-          <w:bCs/>
-          <w:color w:val="000000"/>
-          <w:sz w:val="20"/>
-          <w:szCs w:val="20"/>
-          <w:lang w:val="en-US" w:eastAsia="es-ES"/>
-        </w:rPr>
-        <w:t xml:space="preserve"> = "color",</w:t>
-      </w:r>
-      <w:proofErr w:type="spellStart"/>
-      <w:r>
-        <w:rPr>
-          <w:rFonts w:ascii="Lucida Console" w:eastAsia="Times New Roman" w:hAnsi="Lucida Console" w:cs="Courier New"/>
-          <w:b/>
-          <w:bCs/>
-          <w:color w:val="000000"/>
-          <w:sz w:val="20"/>
-          <w:szCs w:val="20"/>
-          <w:lang w:val="en-US" w:eastAsia="es-ES"/>
-        </w:rPr>
-        <w:t>bg</w:t>
-      </w:r>
-      <w:proofErr w:type="spellEnd"/>
-      <w:r>
-        <w:rPr>
-          <w:rFonts w:ascii="Lucida Console" w:eastAsia="Times New Roman" w:hAnsi="Lucida Console" w:cs="Courier New"/>
-          <w:b/>
-          <w:bCs/>
-          <w:color w:val="000000"/>
-          <w:sz w:val="20"/>
-          <w:szCs w:val="20"/>
-          <w:lang w:val="en-US" w:eastAsia="es-ES"/>
-        </w:rPr>
-        <w:t xml:space="preserve"> = "grey80",type = "lower",</w:t>
-      </w:r>
-      <w:proofErr w:type="spellStart"/>
-      <w:r>
-        <w:rPr>
-          <w:rFonts w:ascii="Lucida Console" w:eastAsia="Times New Roman" w:hAnsi="Lucida Console" w:cs="Courier New"/>
-          <w:b/>
-          <w:bCs/>
-          <w:color w:val="000000"/>
-          <w:sz w:val="20"/>
-          <w:szCs w:val="20"/>
-          <w:lang w:val="en-US" w:eastAsia="es-ES"/>
-        </w:rPr>
-        <w:t>diag</w:t>
-      </w:r>
-      <w:proofErr w:type="spellEnd"/>
-      <w:r>
-        <w:rPr>
-          <w:rFonts w:ascii="Lucida Console" w:eastAsia="Times New Roman" w:hAnsi="Lucida Console" w:cs="Courier New"/>
-          <w:b/>
-          <w:bCs/>
-          <w:color w:val="000000"/>
-          <w:sz w:val="20"/>
-          <w:szCs w:val="20"/>
-          <w:lang w:val="en-US" w:eastAsia="es-ES"/>
-        </w:rPr>
-        <w:t xml:space="preserve"> = F)</w:t>
-      </w:r>
-    </w:p>
-    <w:p>
-      <w:pPr>
-        <w:pBdr>
-          <w:top w:val="dashed" w:sz="6" w:space="12" w:color="AAAAAA"/>
-          <w:left w:val="dashed" w:sz="6" w:space="12" w:color="AAAAAA"/>
-          <w:bottom w:val="dashed" w:sz="6" w:space="12" w:color="AAAAAA"/>
-          <w:right w:val="dashed" w:sz="6" w:space="12" w:color="AAAAAA"/>
-        </w:pBdr>
-        <w:shd w:val="clear" w:color="auto" w:fill="E3E3E3"/>
-        <w:tabs>
-          <w:tab w:val="left" w:pos="916"/>
-          <w:tab w:val="left" w:pos="1832"/>
-          <w:tab w:val="left" w:pos="2748"/>
-          <w:tab w:val="left" w:pos="3664"/>
-          <w:tab w:val="left" w:pos="4580"/>
-          <w:tab w:val="left" w:pos="5496"/>
-          <w:tab w:val="left" w:pos="6412"/>
-          <w:tab w:val="left" w:pos="7328"/>
-          <w:tab w:val="left" w:pos="8244"/>
-          <w:tab w:val="left" w:pos="9160"/>
-          <w:tab w:val="left" w:pos="10076"/>
-          <w:tab w:val="left" w:pos="10992"/>
-          <w:tab w:val="left" w:pos="11908"/>
-          <w:tab w:val="left" w:pos="12824"/>
-          <w:tab w:val="left" w:pos="13740"/>
-          <w:tab w:val="left" w:pos="14656"/>
-        </w:tabs>
-        <w:spacing w:before="240" w:after="240" w:line="240" w:lineRule="auto"/>
-        <w:rPr>
-          <w:rFonts w:ascii="Lucida Console" w:eastAsia="Times New Roman" w:hAnsi="Lucida Console" w:cs="Courier New"/>
-          <w:color w:val="000000"/>
-          <w:sz w:val="20"/>
-          <w:szCs w:val="20"/>
-          <w:lang w:eastAsia="es-ES"/>
-        </w:rPr>
-      </w:pPr>
-      <w:r>
-        <w:rPr>
-          <w:rFonts w:ascii="Lucida Console" w:eastAsia="Times New Roman" w:hAnsi="Lucida Console" w:cs="Courier New"/>
-          <w:color w:val="000000"/>
-          <w:sz w:val="20"/>
-          <w:szCs w:val="20"/>
-          <w:lang w:eastAsia="es-ES"/>
-        </w:rPr>
-        <w:t xml:space="preserve"># wykonaj </w:t>
-      </w:r>
-      <w:proofErr w:type="spellStart"/>
-      <w:r>
-        <w:rPr>
-          <w:rFonts w:ascii="Lucida Console" w:eastAsia="Times New Roman" w:hAnsi="Lucida Console" w:cs="Courier New"/>
-          <w:color w:val="000000"/>
-          <w:sz w:val="20"/>
-          <w:szCs w:val="20"/>
-          <w:lang w:eastAsia="es-ES"/>
-        </w:rPr>
-        <w:t>corrplot</w:t>
-      </w:r>
-      <w:proofErr w:type="spellEnd"/>
-      <w:r>
-        <w:rPr>
-          <w:rFonts w:ascii="Lucida Console" w:eastAsia="Times New Roman" w:hAnsi="Lucida Console" w:cs="Courier New"/>
-          <w:color w:val="000000"/>
-          <w:sz w:val="20"/>
-          <w:szCs w:val="20"/>
-          <w:lang w:eastAsia="es-ES"/>
-        </w:rPr>
-        <w:t xml:space="preserve"> również dla </w:t>
-      </w:r>
-      <w:proofErr w:type="spellStart"/>
-      <w:r>
-        <w:rPr>
-          <w:rFonts w:ascii="Lucida Console" w:eastAsia="Times New Roman" w:hAnsi="Lucida Console" w:cs="Courier New"/>
-          <w:color w:val="000000"/>
-          <w:sz w:val="20"/>
-          <w:szCs w:val="20"/>
-          <w:lang w:eastAsia="es-ES"/>
-        </w:rPr>
-        <w:t>spec_</w:t>
-      </w:r>
-      <w:r>
-        <w:rPr>
-          <w:rFonts w:ascii="Lucida Console" w:eastAsia="Times New Roman" w:hAnsi="Lucida Console" w:cs="Courier New"/>
-          <w:color w:val="000000"/>
-          <w:sz w:val="20"/>
-          <w:szCs w:val="20"/>
-          <w:lang w:eastAsia="es-ES"/>
-        </w:rPr>
-        <w:t>fst</w:t>
-      </w:r>
-      <w:proofErr w:type="spellEnd"/>
+        <w:pStyle w:val="NormalnyWeb"/>
+        <w:ind w:left="360"/>
+        <w:rPr>
+          <w:noProof/>
+        </w:rPr>
+      </w:pPr>
+    </w:p>
+    <w:p>
+      <w:pPr>
+        <w:pStyle w:val="NormalnyWeb"/>
+        <w:ind w:left="360"/>
+        <w:rPr>
+          <w:noProof/>
+        </w:rPr>
+      </w:pPr>
+      <w:r>
+        <w:rPr>
+          <w:noProof/>
+        </w:rPr>
+        <w:drawing>
+          <wp:inline distT="0" distB="0" distL="0" distR="0" wp14:anchorId="454A3311" wp14:editId="776FE491">
+            <wp:extent cx="2584036" cy="2771667"/>
+            <wp:effectExtent l="0" t="0" r="6985" b="0"/>
+            <wp:docPr id="403499611" name="Obraz 5" descr="Obraz zawierający tekst, zrzut ekranu, Czcionka, diagram&#10;&#10;Opis wygenerowany automatycznie"/>
+            <wp:cNvGraphicFramePr>
+              <a:graphicFrameLocks xmlns:a="http://schemas.openxmlformats.org/drawingml/2006/main" noChangeAspect="1"/>
+            </wp:cNvGraphicFramePr>
+            <a:graphic xmlns:a="http://schemas.openxmlformats.org/drawingml/2006/main">
+              <a:graphicData uri="http://schemas.openxmlformats.org/drawingml/2006/picture">
+                <pic:pic xmlns:pic="http://schemas.openxmlformats.org/drawingml/2006/picture">
+                  <pic:nvPicPr>
+                    <pic:cNvPr id="403499611" name="Obraz 5" descr="Obraz zawierający tekst, zrzut ekranu, Czcionka, diagram&#10;&#10;Opis wygenerowany automatycznie"/>
+                    <pic:cNvPicPr>
+                      <a:picLocks noChangeAspect="1" noChangeArrowheads="1"/>
+                    </pic:cNvPicPr>
+                  </pic:nvPicPr>
+                  <pic:blipFill rotWithShape="1">
+                    <a:blip r:embed="rId18">
+                      <a:extLst>
+                        <a:ext uri="{28A0092B-C50C-407E-A947-70E740481C1C}">
+                          <a14:useLocalDpi xmlns:a14="http://schemas.microsoft.com/office/drawing/2010/main" val="0"/>
+                        </a:ext>
+                      </a:extLst>
+                    </a:blip>
+                    <a:srcRect l="21578" r="20943"/>
+                    <a:stretch/>
+                  </pic:blipFill>
+                  <pic:spPr bwMode="auto">
+                    <a:xfrm>
+                      <a:off x="0" y="0"/>
+                      <a:ext cx="2584136" cy="2771775"/>
+                    </a:xfrm>
+                    <a:prstGeom prst="rect">
+                      <a:avLst/>
+                    </a:prstGeom>
+                    <a:noFill/>
+                    <a:ln>
+                      <a:noFill/>
+                    </a:ln>
+                    <a:extLst>
+                      <a:ext uri="{53640926-AAD7-44D8-BBD7-CCE9431645EC}">
+                        <a14:shadowObscured xmlns:a14="http://schemas.microsoft.com/office/drawing/2010/main"/>
+                      </a:ext>
+                    </a:extLst>
+                  </pic:spPr>
+                </pic:pic>
+              </a:graphicData>
+            </a:graphic>
+          </wp:inline>
+        </w:drawing>
+      </w:r>
+      <w:r>
+        <w:rPr>
+          <w:noProof/>
+        </w:rPr>
+        <w:drawing>
+          <wp:inline distT="0" distB="0" distL="0" distR="0" wp14:anchorId="3F730871" wp14:editId="61C3DFCE">
+            <wp:extent cx="2551816" cy="2766907"/>
+            <wp:effectExtent l="0" t="0" r="1270" b="0"/>
+            <wp:docPr id="1443423742" name="Obraz 1" descr="Obraz zawierający tekst, zrzut ekranu, Czcionka, diagram&#10;&#10;Opis wygenerowany automatycznie"/>
+            <wp:cNvGraphicFramePr>
+              <a:graphicFrameLocks xmlns:a="http://schemas.openxmlformats.org/drawingml/2006/main" noChangeAspect="1"/>
+            </wp:cNvGraphicFramePr>
+            <a:graphic xmlns:a="http://schemas.openxmlformats.org/drawingml/2006/main">
+              <a:graphicData uri="http://schemas.openxmlformats.org/drawingml/2006/picture">
+                <pic:pic xmlns:pic="http://schemas.openxmlformats.org/drawingml/2006/picture">
+                  <pic:nvPicPr>
+                    <pic:cNvPr id="1443423742" name="Obraz 1" descr="Obraz zawierający tekst, zrzut ekranu, Czcionka, diagram&#10;&#10;Opis wygenerowany automatycznie"/>
+                    <pic:cNvPicPr>
+                      <a:picLocks noChangeAspect="1" noChangeArrowheads="1"/>
+                    </pic:cNvPicPr>
+                  </pic:nvPicPr>
+                  <pic:blipFill rotWithShape="1">
+                    <a:blip r:embed="rId19">
+                      <a:extLst>
+                        <a:ext uri="{28A0092B-C50C-407E-A947-70E740481C1C}">
+                          <a14:useLocalDpi xmlns:a14="http://schemas.microsoft.com/office/drawing/2010/main" val="0"/>
+                        </a:ext>
+                      </a:extLst>
+                    </a:blip>
+                    <a:srcRect l="23543" r="19649"/>
+                    <a:stretch/>
+                  </pic:blipFill>
+                  <pic:spPr bwMode="auto">
+                    <a:xfrm>
+                      <a:off x="0" y="0"/>
+                      <a:ext cx="2552206" cy="2767330"/>
+                    </a:xfrm>
+                    <a:prstGeom prst="rect">
+                      <a:avLst/>
+                    </a:prstGeom>
+                    <a:noFill/>
+                    <a:ln>
+                      <a:noFill/>
+                    </a:ln>
+                    <a:extLst>
+                      <a:ext uri="{53640926-AAD7-44D8-BBD7-CCE9431645EC}">
+                        <a14:shadowObscured xmlns:a14="http://schemas.microsoft.com/office/drawing/2010/main"/>
+                      </a:ext>
+                    </a:extLst>
+                  </pic:spPr>
+                </pic:pic>
+              </a:graphicData>
+            </a:graphic>
+          </wp:inline>
+        </w:drawing>
+      </w:r>
     </w:p>
     <w:p>
       <w:pPr>
@@ -3976,7 +2714,7 @@
         </w:rPr>
         <w:t xml:space="preserve">Wykonaj </w:t>
       </w:r>
-      <w:hyperlink r:id="rId18" w:history="1">
+      <w:hyperlink r:id="rId20" w:history="1">
         <w:r>
           <w:rPr>
             <w:rStyle w:val="Hipercze"/>
@@ -4151,2103 +2889,41 @@
     </w:p>
     <w:p>
       <w:pPr>
-        <w:pStyle w:val="Akapitzlist"/>
-        <w:pBdr>
-          <w:top w:val="dashed" w:sz="6" w:space="12" w:color="AAAAAA"/>
-          <w:left w:val="dashed" w:sz="6" w:space="12" w:color="AAAAAA"/>
-          <w:bottom w:val="dashed" w:sz="6" w:space="12" w:color="AAAAAA"/>
-          <w:right w:val="dashed" w:sz="6" w:space="12" w:color="AAAAAA"/>
-        </w:pBdr>
-        <w:shd w:val="clear" w:color="auto" w:fill="E3E3E3"/>
-        <w:tabs>
-          <w:tab w:val="left" w:pos="916"/>
-          <w:tab w:val="left" w:pos="1832"/>
-          <w:tab w:val="left" w:pos="2748"/>
-          <w:tab w:val="left" w:pos="3664"/>
-          <w:tab w:val="left" w:pos="4580"/>
-          <w:tab w:val="left" w:pos="5496"/>
-          <w:tab w:val="left" w:pos="6412"/>
-          <w:tab w:val="left" w:pos="7328"/>
-          <w:tab w:val="left" w:pos="8244"/>
-          <w:tab w:val="left" w:pos="9160"/>
-          <w:tab w:val="left" w:pos="10076"/>
-          <w:tab w:val="left" w:pos="10992"/>
-          <w:tab w:val="left" w:pos="11908"/>
-          <w:tab w:val="left" w:pos="12824"/>
-          <w:tab w:val="left" w:pos="13740"/>
-          <w:tab w:val="left" w:pos="14656"/>
-        </w:tabs>
-        <w:spacing w:before="240" w:after="240" w:line="240" w:lineRule="auto"/>
-        <w:ind w:left="360"/>
-        <w:rPr>
-          <w:rFonts w:ascii="Lucida Console" w:eastAsia="Times New Roman" w:hAnsi="Lucida Console" w:cs="Courier New"/>
-          <w:color w:val="000000"/>
-          <w:sz w:val="20"/>
-          <w:szCs w:val="20"/>
-          <w:lang w:eastAsia="es-ES"/>
-        </w:rPr>
-      </w:pPr>
-      <w:r>
-        <w:rPr>
-          <w:rFonts w:ascii="Lucida Console" w:eastAsia="Times New Roman" w:hAnsi="Lucida Console" w:cs="Courier New"/>
-          <w:color w:val="000000"/>
-          <w:sz w:val="20"/>
-          <w:szCs w:val="20"/>
-          <w:lang w:eastAsia="es-ES"/>
-        </w:rPr>
-        <w:t xml:space="preserve"># </w:t>
-      </w:r>
-      <w:r>
-        <w:rPr>
-          <w:rFonts w:ascii="Lucida Console" w:eastAsia="Times New Roman" w:hAnsi="Lucida Console" w:cs="Courier New"/>
-          <w:color w:val="000000"/>
-          <w:sz w:val="20"/>
-          <w:szCs w:val="20"/>
-          <w:lang w:eastAsia="es-ES"/>
-        </w:rPr>
-        <w:t>jako</w:t>
-      </w:r>
-      <w:r>
-        <w:rPr>
-          <w:rFonts w:ascii="Lucida Console" w:eastAsia="Times New Roman" w:hAnsi="Lucida Console" w:cs="Courier New"/>
-          <w:color w:val="000000"/>
-          <w:sz w:val="20"/>
-          <w:szCs w:val="20"/>
-          <w:lang w:eastAsia="es-ES"/>
-        </w:rPr>
-        <w:t xml:space="preserve"> </w:t>
-      </w:r>
-      <w:r>
-        <w:rPr>
-          <w:rFonts w:ascii="Lucida Console" w:eastAsia="Times New Roman" w:hAnsi="Lucida Console" w:cs="Courier New"/>
-          <w:color w:val="000000"/>
-          <w:sz w:val="20"/>
-          <w:szCs w:val="20"/>
-          <w:lang w:eastAsia="es-ES"/>
-        </w:rPr>
-        <w:t xml:space="preserve">oszacowanie dystansu genetycznego wykorzystaj miarę </w:t>
+        <w:jc w:val="both"/>
+        <w:rPr>
+          <w:rFonts w:ascii="Arial" w:hAnsi="Arial" w:cs="Arial"/>
+          <w:b/>
+          <w:bCs/>
+        </w:rPr>
+      </w:pPr>
+    </w:p>
+    <w:p>
+      <w:pPr>
+        <w:jc w:val="both"/>
+        <w:rPr>
+          <w:rFonts w:ascii="Arial" w:hAnsi="Arial" w:cs="Arial"/>
+        </w:rPr>
+      </w:pPr>
+      <w:r>
+        <w:rPr>
+          <w:rFonts w:ascii="Arial" w:hAnsi="Arial" w:cs="Arial"/>
+          <w:b/>
+          <w:bCs/>
+        </w:rPr>
+        <w:t xml:space="preserve">Wklej wykresy z wynikami testu </w:t>
       </w:r>
       <w:proofErr w:type="spellStart"/>
       <w:r>
         <w:rPr>
-          <w:rFonts w:ascii="Lucida Console" w:eastAsia="Times New Roman" w:hAnsi="Lucida Console" w:cs="Courier New"/>
-          <w:color w:val="000000"/>
-          <w:sz w:val="20"/>
-          <w:szCs w:val="20"/>
-          <w:lang w:eastAsia="es-ES"/>
-        </w:rPr>
-        <w:t>fst</w:t>
+          <w:rFonts w:ascii="Arial" w:hAnsi="Arial" w:cs="Arial"/>
+          <w:b/>
+          <w:bCs/>
+        </w:rPr>
+        <w:t>Mantela</w:t>
       </w:r>
       <w:proofErr w:type="spellEnd"/>
       <w:r>
         <w:rPr>
-          <w:rFonts w:ascii="Lucida Console" w:eastAsia="Times New Roman" w:hAnsi="Lucida Console" w:cs="Courier New"/>
-          <w:color w:val="000000"/>
-          <w:sz w:val="20"/>
-          <w:szCs w:val="20"/>
-          <w:lang w:eastAsia="es-ES"/>
-        </w:rPr>
-        <w:t xml:space="preserve"> z #poprzedniego zadania</w:t>
-      </w:r>
-    </w:p>
-    <w:p>
-      <w:pPr>
-        <w:pStyle w:val="Akapitzlist"/>
-        <w:pBdr>
-          <w:top w:val="dashed" w:sz="6" w:space="12" w:color="AAAAAA"/>
-          <w:left w:val="dashed" w:sz="6" w:space="12" w:color="AAAAAA"/>
-          <w:bottom w:val="dashed" w:sz="6" w:space="12" w:color="AAAAAA"/>
-          <w:right w:val="dashed" w:sz="6" w:space="12" w:color="AAAAAA"/>
-        </w:pBdr>
-        <w:shd w:val="clear" w:color="auto" w:fill="E3E3E3"/>
-        <w:tabs>
-          <w:tab w:val="left" w:pos="916"/>
-          <w:tab w:val="left" w:pos="1832"/>
-          <w:tab w:val="left" w:pos="2748"/>
-          <w:tab w:val="left" w:pos="3664"/>
-          <w:tab w:val="left" w:pos="4580"/>
-          <w:tab w:val="left" w:pos="5496"/>
-          <w:tab w:val="left" w:pos="6412"/>
-          <w:tab w:val="left" w:pos="7328"/>
-          <w:tab w:val="left" w:pos="8244"/>
-          <w:tab w:val="left" w:pos="9160"/>
-          <w:tab w:val="left" w:pos="10076"/>
-          <w:tab w:val="left" w:pos="10992"/>
-          <w:tab w:val="left" w:pos="11908"/>
-          <w:tab w:val="left" w:pos="12824"/>
-          <w:tab w:val="left" w:pos="13740"/>
-          <w:tab w:val="left" w:pos="14656"/>
-        </w:tabs>
-        <w:spacing w:before="240" w:after="240" w:line="240" w:lineRule="auto"/>
-        <w:ind w:left="360"/>
-        <w:rPr>
-          <w:rFonts w:ascii="Lucida Console" w:eastAsia="Times New Roman" w:hAnsi="Lucida Console" w:cs="Courier New"/>
-          <w:color w:val="000000"/>
-          <w:sz w:val="20"/>
-          <w:szCs w:val="20"/>
-          <w:lang w:eastAsia="es-ES"/>
-        </w:rPr>
-      </w:pPr>
-    </w:p>
-    <w:p>
-      <w:pPr>
-        <w:pStyle w:val="Akapitzlist"/>
-        <w:pBdr>
-          <w:top w:val="dashed" w:sz="6" w:space="12" w:color="AAAAAA"/>
-          <w:left w:val="dashed" w:sz="6" w:space="12" w:color="AAAAAA"/>
-          <w:bottom w:val="dashed" w:sz="6" w:space="12" w:color="AAAAAA"/>
-          <w:right w:val="dashed" w:sz="6" w:space="12" w:color="AAAAAA"/>
-        </w:pBdr>
-        <w:shd w:val="clear" w:color="auto" w:fill="E3E3E3"/>
-        <w:tabs>
-          <w:tab w:val="left" w:pos="916"/>
-          <w:tab w:val="left" w:pos="1832"/>
-          <w:tab w:val="left" w:pos="2748"/>
-          <w:tab w:val="left" w:pos="3664"/>
-          <w:tab w:val="left" w:pos="4580"/>
-          <w:tab w:val="left" w:pos="5496"/>
-          <w:tab w:val="left" w:pos="6412"/>
-          <w:tab w:val="left" w:pos="7328"/>
-          <w:tab w:val="left" w:pos="8244"/>
-          <w:tab w:val="left" w:pos="9160"/>
-          <w:tab w:val="left" w:pos="10076"/>
-          <w:tab w:val="left" w:pos="10992"/>
-          <w:tab w:val="left" w:pos="11908"/>
-          <w:tab w:val="left" w:pos="12824"/>
-          <w:tab w:val="left" w:pos="13740"/>
-          <w:tab w:val="left" w:pos="14656"/>
-        </w:tabs>
-        <w:spacing w:before="240" w:after="240" w:line="240" w:lineRule="auto"/>
-        <w:ind w:left="360"/>
-        <w:rPr>
-          <w:rFonts w:ascii="Lucida Console" w:eastAsia="Times New Roman" w:hAnsi="Lucida Console" w:cs="Courier New"/>
-          <w:b/>
-          <w:bCs/>
-          <w:color w:val="000000"/>
-          <w:sz w:val="20"/>
-          <w:szCs w:val="20"/>
-          <w:lang w:eastAsia="es-ES"/>
-        </w:rPr>
-      </w:pPr>
-      <w:proofErr w:type="spellStart"/>
-      <w:r>
-        <w:rPr>
-          <w:rFonts w:ascii="Lucida Console" w:eastAsia="Times New Roman" w:hAnsi="Lucida Console" w:cs="Courier New"/>
-          <w:b/>
-          <w:bCs/>
-          <w:color w:val="000000"/>
-          <w:sz w:val="20"/>
-          <w:szCs w:val="20"/>
-          <w:lang w:eastAsia="es-ES"/>
-        </w:rPr>
-        <w:t>gendist</w:t>
-      </w:r>
-      <w:proofErr w:type="spellEnd"/>
-      <w:r>
-        <w:rPr>
-          <w:rFonts w:ascii="Lucida Console" w:eastAsia="Times New Roman" w:hAnsi="Lucida Console" w:cs="Courier New"/>
-          <w:b/>
-          <w:bCs/>
-          <w:color w:val="000000"/>
-          <w:sz w:val="20"/>
-          <w:szCs w:val="20"/>
-          <w:lang w:eastAsia="es-ES"/>
-        </w:rPr>
-        <w:t xml:space="preserve"> &lt;- …</w:t>
-      </w:r>
-    </w:p>
-    <w:p>
-      <w:pPr>
-        <w:pStyle w:val="Akapitzlist"/>
-        <w:pBdr>
-          <w:top w:val="dashed" w:sz="6" w:space="12" w:color="AAAAAA"/>
-          <w:left w:val="dashed" w:sz="6" w:space="12" w:color="AAAAAA"/>
-          <w:bottom w:val="dashed" w:sz="6" w:space="12" w:color="AAAAAA"/>
-          <w:right w:val="dashed" w:sz="6" w:space="12" w:color="AAAAAA"/>
-        </w:pBdr>
-        <w:shd w:val="clear" w:color="auto" w:fill="E3E3E3"/>
-        <w:tabs>
-          <w:tab w:val="left" w:pos="916"/>
-          <w:tab w:val="left" w:pos="1832"/>
-          <w:tab w:val="left" w:pos="2748"/>
-          <w:tab w:val="left" w:pos="3664"/>
-          <w:tab w:val="left" w:pos="4580"/>
-          <w:tab w:val="left" w:pos="5496"/>
-          <w:tab w:val="left" w:pos="6412"/>
-          <w:tab w:val="left" w:pos="7328"/>
-          <w:tab w:val="left" w:pos="8244"/>
-          <w:tab w:val="left" w:pos="9160"/>
-          <w:tab w:val="left" w:pos="10076"/>
-          <w:tab w:val="left" w:pos="10992"/>
-          <w:tab w:val="left" w:pos="11908"/>
-          <w:tab w:val="left" w:pos="12824"/>
-          <w:tab w:val="left" w:pos="13740"/>
-          <w:tab w:val="left" w:pos="14656"/>
-        </w:tabs>
-        <w:spacing w:before="240" w:after="240" w:line="240" w:lineRule="auto"/>
-        <w:ind w:left="360"/>
-        <w:rPr>
-          <w:rFonts w:ascii="Lucida Console" w:eastAsia="Times New Roman" w:hAnsi="Lucida Console" w:cs="Courier New"/>
-          <w:color w:val="000000"/>
-          <w:sz w:val="20"/>
-          <w:szCs w:val="20"/>
-          <w:lang w:eastAsia="es-ES"/>
-        </w:rPr>
-      </w:pPr>
-      <w:r>
-        <w:rPr>
-          <w:rFonts w:ascii="Lucida Console" w:eastAsia="Times New Roman" w:hAnsi="Lucida Console" w:cs="Courier New"/>
-          <w:color w:val="000000"/>
-          <w:sz w:val="20"/>
-          <w:szCs w:val="20"/>
-          <w:lang w:eastAsia="es-ES"/>
-        </w:rPr>
-        <w:t xml:space="preserve">#map_df utworzyłeś w zadaniu III w </w:t>
-      </w:r>
-      <w:proofErr w:type="spellStart"/>
-      <w:r>
-        <w:rPr>
-          <w:rFonts w:ascii="Lucida Console" w:eastAsia="Times New Roman" w:hAnsi="Lucida Console" w:cs="Courier New"/>
-          <w:color w:val="000000"/>
-          <w:sz w:val="20"/>
-          <w:szCs w:val="20"/>
-          <w:lang w:eastAsia="es-ES"/>
-        </w:rPr>
-        <w:t>pubkcie</w:t>
-      </w:r>
-      <w:proofErr w:type="spellEnd"/>
-      <w:r>
-        <w:rPr>
-          <w:rFonts w:ascii="Lucida Console" w:eastAsia="Times New Roman" w:hAnsi="Lucida Console" w:cs="Courier New"/>
-          <w:color w:val="000000"/>
-          <w:sz w:val="20"/>
-          <w:szCs w:val="20"/>
-          <w:lang w:eastAsia="es-ES"/>
-        </w:rPr>
-        <w:t xml:space="preserve"> g)</w:t>
-      </w:r>
-    </w:p>
-    <w:p>
-      <w:pPr>
-        <w:pStyle w:val="Akapitzlist"/>
-        <w:pBdr>
-          <w:top w:val="dashed" w:sz="6" w:space="12" w:color="AAAAAA"/>
-          <w:left w:val="dashed" w:sz="6" w:space="12" w:color="AAAAAA"/>
-          <w:bottom w:val="dashed" w:sz="6" w:space="12" w:color="AAAAAA"/>
-          <w:right w:val="dashed" w:sz="6" w:space="12" w:color="AAAAAA"/>
-        </w:pBdr>
-        <w:shd w:val="clear" w:color="auto" w:fill="E3E3E3"/>
-        <w:tabs>
-          <w:tab w:val="left" w:pos="916"/>
-          <w:tab w:val="left" w:pos="1832"/>
-          <w:tab w:val="left" w:pos="2748"/>
-          <w:tab w:val="left" w:pos="3664"/>
-          <w:tab w:val="left" w:pos="4580"/>
-          <w:tab w:val="left" w:pos="5496"/>
-          <w:tab w:val="left" w:pos="6412"/>
-          <w:tab w:val="left" w:pos="7328"/>
-          <w:tab w:val="left" w:pos="8244"/>
-          <w:tab w:val="left" w:pos="9160"/>
-          <w:tab w:val="left" w:pos="10076"/>
-          <w:tab w:val="left" w:pos="10992"/>
-          <w:tab w:val="left" w:pos="11908"/>
-          <w:tab w:val="left" w:pos="12824"/>
-          <w:tab w:val="left" w:pos="13740"/>
-          <w:tab w:val="left" w:pos="14656"/>
-        </w:tabs>
-        <w:spacing w:before="240" w:after="240" w:line="240" w:lineRule="auto"/>
-        <w:ind w:left="360"/>
-        <w:rPr>
-          <w:rFonts w:ascii="Lucida Console" w:eastAsia="Times New Roman" w:hAnsi="Lucida Console" w:cs="Courier New"/>
-          <w:color w:val="000000"/>
-          <w:sz w:val="20"/>
-          <w:szCs w:val="20"/>
-          <w:lang w:eastAsia="es-ES"/>
-        </w:rPr>
-      </w:pPr>
-      <w:r>
-        <w:rPr>
-          <w:rFonts w:ascii="Lucida Console" w:eastAsia="Times New Roman" w:hAnsi="Lucida Console" w:cs="Courier New"/>
-          <w:color w:val="000000"/>
-          <w:sz w:val="20"/>
-          <w:szCs w:val="20"/>
-          <w:lang w:eastAsia="es-ES"/>
-        </w:rPr>
-        <w:t xml:space="preserve"> </w:t>
-      </w:r>
-    </w:p>
-    <w:p>
-      <w:pPr>
-        <w:pStyle w:val="Akapitzlist"/>
-        <w:pBdr>
-          <w:top w:val="dashed" w:sz="6" w:space="12" w:color="AAAAAA"/>
-          <w:left w:val="dashed" w:sz="6" w:space="12" w:color="AAAAAA"/>
-          <w:bottom w:val="dashed" w:sz="6" w:space="12" w:color="AAAAAA"/>
-          <w:right w:val="dashed" w:sz="6" w:space="12" w:color="AAAAAA"/>
-        </w:pBdr>
-        <w:shd w:val="clear" w:color="auto" w:fill="E3E3E3"/>
-        <w:tabs>
-          <w:tab w:val="left" w:pos="916"/>
-          <w:tab w:val="left" w:pos="1832"/>
-          <w:tab w:val="left" w:pos="2748"/>
-          <w:tab w:val="left" w:pos="3664"/>
-          <w:tab w:val="left" w:pos="4580"/>
-          <w:tab w:val="left" w:pos="5496"/>
-          <w:tab w:val="left" w:pos="6412"/>
-          <w:tab w:val="left" w:pos="7328"/>
-          <w:tab w:val="left" w:pos="8244"/>
-          <w:tab w:val="left" w:pos="9160"/>
-          <w:tab w:val="left" w:pos="10076"/>
-          <w:tab w:val="left" w:pos="10992"/>
-          <w:tab w:val="left" w:pos="11908"/>
-          <w:tab w:val="left" w:pos="12824"/>
-          <w:tab w:val="left" w:pos="13740"/>
-          <w:tab w:val="left" w:pos="14656"/>
-        </w:tabs>
-        <w:spacing w:before="240" w:after="240" w:line="240" w:lineRule="auto"/>
-        <w:ind w:left="360"/>
-        <w:rPr>
-          <w:rFonts w:ascii="Lucida Console" w:eastAsia="Times New Roman" w:hAnsi="Lucida Console" w:cs="Courier New"/>
-          <w:b/>
-          <w:bCs/>
-          <w:color w:val="000000"/>
-          <w:sz w:val="20"/>
-          <w:szCs w:val="20"/>
-          <w:lang w:val="en-US" w:eastAsia="es-ES"/>
-        </w:rPr>
-      </w:pPr>
-      <w:proofErr w:type="spellStart"/>
-      <w:r>
-        <w:rPr>
-          <w:rFonts w:ascii="Lucida Console" w:eastAsia="Times New Roman" w:hAnsi="Lucida Console" w:cs="Courier New"/>
-          <w:b/>
-          <w:bCs/>
-          <w:color w:val="000000"/>
-          <w:sz w:val="20"/>
-          <w:szCs w:val="20"/>
-          <w:lang w:val="en-US" w:eastAsia="es-ES"/>
-        </w:rPr>
-        <w:t>geodist</w:t>
-      </w:r>
-      <w:proofErr w:type="spellEnd"/>
-      <w:r>
-        <w:rPr>
-          <w:rFonts w:ascii="Lucida Console" w:eastAsia="Times New Roman" w:hAnsi="Lucida Console" w:cs="Courier New"/>
-          <w:b/>
-          <w:bCs/>
-          <w:color w:val="000000"/>
-          <w:sz w:val="20"/>
-          <w:szCs w:val="20"/>
-          <w:lang w:val="en-US" w:eastAsia="es-ES"/>
-        </w:rPr>
-        <w:t xml:space="preserve"> &lt;- </w:t>
-      </w:r>
-      <w:proofErr w:type="spellStart"/>
-      <w:r>
-        <w:rPr>
-          <w:rFonts w:ascii="Lucida Console" w:eastAsia="Times New Roman" w:hAnsi="Lucida Console" w:cs="Courier New"/>
-          <w:b/>
-          <w:bCs/>
-          <w:color w:val="000000"/>
-          <w:sz w:val="20"/>
-          <w:szCs w:val="20"/>
-          <w:lang w:val="en-US" w:eastAsia="es-ES"/>
-        </w:rPr>
-        <w:t>pegas</w:t>
-      </w:r>
-      <w:proofErr w:type="spellEnd"/>
-      <w:r>
-        <w:rPr>
-          <w:rFonts w:ascii="Lucida Console" w:eastAsia="Times New Roman" w:hAnsi="Lucida Console" w:cs="Courier New"/>
-          <w:b/>
-          <w:bCs/>
-          <w:color w:val="000000"/>
-          <w:sz w:val="20"/>
-          <w:szCs w:val="20"/>
-          <w:lang w:val="en-US" w:eastAsia="es-ES"/>
-        </w:rPr>
-        <w:t>::</w:t>
-      </w:r>
-      <w:proofErr w:type="spellStart"/>
-      <w:r>
-        <w:rPr>
-          <w:rFonts w:ascii="Lucida Console" w:eastAsia="Times New Roman" w:hAnsi="Lucida Console" w:cs="Courier New"/>
-          <w:b/>
-          <w:bCs/>
-          <w:color w:val="000000"/>
-          <w:sz w:val="20"/>
-          <w:szCs w:val="20"/>
-          <w:lang w:val="en-US" w:eastAsia="es-ES"/>
-        </w:rPr>
-        <w:t>geod</w:t>
-      </w:r>
-      <w:proofErr w:type="spellEnd"/>
-      <w:r>
-        <w:rPr>
-          <w:rFonts w:ascii="Lucida Console" w:eastAsia="Times New Roman" w:hAnsi="Lucida Console" w:cs="Courier New"/>
-          <w:b/>
-          <w:bCs/>
-          <w:color w:val="000000"/>
-          <w:sz w:val="20"/>
-          <w:szCs w:val="20"/>
-          <w:lang w:val="en-US" w:eastAsia="es-ES"/>
-        </w:rPr>
-        <w:t>(</w:t>
-      </w:r>
-      <w:proofErr w:type="spellStart"/>
-      <w:r>
-        <w:rPr>
-          <w:rFonts w:ascii="Lucida Console" w:eastAsia="Times New Roman" w:hAnsi="Lucida Console" w:cs="Courier New"/>
-          <w:b/>
-          <w:bCs/>
-          <w:color w:val="000000"/>
-          <w:sz w:val="20"/>
-          <w:szCs w:val="20"/>
-          <w:lang w:val="en-US" w:eastAsia="es-ES"/>
-        </w:rPr>
-        <w:t>lon</w:t>
-      </w:r>
-      <w:proofErr w:type="spellEnd"/>
-      <w:r>
-        <w:rPr>
-          <w:rFonts w:ascii="Lucida Console" w:eastAsia="Times New Roman" w:hAnsi="Lucida Console" w:cs="Courier New"/>
-          <w:b/>
-          <w:bCs/>
-          <w:color w:val="000000"/>
-          <w:sz w:val="20"/>
-          <w:szCs w:val="20"/>
-          <w:lang w:val="en-US" w:eastAsia="es-ES"/>
-        </w:rPr>
-        <w:t xml:space="preserve"> = </w:t>
-      </w:r>
-      <w:proofErr w:type="spellStart"/>
-      <w:r>
-        <w:rPr>
-          <w:rFonts w:ascii="Lucida Console" w:eastAsia="Times New Roman" w:hAnsi="Lucida Console" w:cs="Courier New"/>
-          <w:b/>
-          <w:bCs/>
-          <w:color w:val="000000"/>
-          <w:sz w:val="20"/>
-          <w:szCs w:val="20"/>
-          <w:lang w:val="en-US" w:eastAsia="es-ES"/>
-        </w:rPr>
-        <w:t>map_df$lon</w:t>
-      </w:r>
-      <w:proofErr w:type="spellEnd"/>
-      <w:r>
-        <w:rPr>
-          <w:rFonts w:ascii="Lucida Console" w:eastAsia="Times New Roman" w:hAnsi="Lucida Console" w:cs="Courier New"/>
-          <w:b/>
-          <w:bCs/>
-          <w:color w:val="000000"/>
-          <w:sz w:val="20"/>
-          <w:szCs w:val="20"/>
-          <w:lang w:val="en-US" w:eastAsia="es-ES"/>
-        </w:rPr>
-        <w:t xml:space="preserve">, </w:t>
-      </w:r>
-      <w:proofErr w:type="spellStart"/>
-      <w:r>
-        <w:rPr>
-          <w:rFonts w:ascii="Lucida Console" w:eastAsia="Times New Roman" w:hAnsi="Lucida Console" w:cs="Courier New"/>
-          <w:b/>
-          <w:bCs/>
-          <w:color w:val="000000"/>
-          <w:sz w:val="20"/>
-          <w:szCs w:val="20"/>
-          <w:lang w:val="en-US" w:eastAsia="es-ES"/>
-        </w:rPr>
-        <w:t>lat</w:t>
-      </w:r>
-      <w:proofErr w:type="spellEnd"/>
-      <w:r>
-        <w:rPr>
-          <w:rFonts w:ascii="Lucida Console" w:eastAsia="Times New Roman" w:hAnsi="Lucida Console" w:cs="Courier New"/>
-          <w:b/>
-          <w:bCs/>
-          <w:color w:val="000000"/>
-          <w:sz w:val="20"/>
-          <w:szCs w:val="20"/>
-          <w:lang w:val="en-US" w:eastAsia="es-ES"/>
-        </w:rPr>
-        <w:t xml:space="preserve"> = </w:t>
-      </w:r>
-      <w:proofErr w:type="spellStart"/>
-      <w:r>
-        <w:rPr>
-          <w:rFonts w:ascii="Lucida Console" w:eastAsia="Times New Roman" w:hAnsi="Lucida Console" w:cs="Courier New"/>
-          <w:b/>
-          <w:bCs/>
-          <w:color w:val="000000"/>
-          <w:sz w:val="20"/>
-          <w:szCs w:val="20"/>
-          <w:lang w:val="en-US" w:eastAsia="es-ES"/>
-        </w:rPr>
-        <w:t>map_df$lat</w:t>
-      </w:r>
-      <w:proofErr w:type="spellEnd"/>
-      <w:r>
-        <w:rPr>
-          <w:rFonts w:ascii="Lucida Console" w:eastAsia="Times New Roman" w:hAnsi="Lucida Console" w:cs="Courier New"/>
-          <w:b/>
-          <w:bCs/>
-          <w:color w:val="000000"/>
-          <w:sz w:val="20"/>
-          <w:szCs w:val="20"/>
-          <w:lang w:val="en-US" w:eastAsia="es-ES"/>
-        </w:rPr>
-        <w:t>)</w:t>
-      </w:r>
-    </w:p>
-    <w:p>
-      <w:pPr>
-        <w:pStyle w:val="Akapitzlist"/>
-        <w:pBdr>
-          <w:top w:val="dashed" w:sz="6" w:space="12" w:color="AAAAAA"/>
-          <w:left w:val="dashed" w:sz="6" w:space="12" w:color="AAAAAA"/>
-          <w:bottom w:val="dashed" w:sz="6" w:space="12" w:color="AAAAAA"/>
-          <w:right w:val="dashed" w:sz="6" w:space="12" w:color="AAAAAA"/>
-        </w:pBdr>
-        <w:shd w:val="clear" w:color="auto" w:fill="E3E3E3"/>
-        <w:tabs>
-          <w:tab w:val="left" w:pos="916"/>
-          <w:tab w:val="left" w:pos="1832"/>
-          <w:tab w:val="left" w:pos="2748"/>
-          <w:tab w:val="left" w:pos="3664"/>
-          <w:tab w:val="left" w:pos="4580"/>
-          <w:tab w:val="left" w:pos="5496"/>
-          <w:tab w:val="left" w:pos="6412"/>
-          <w:tab w:val="left" w:pos="7328"/>
-          <w:tab w:val="left" w:pos="8244"/>
-          <w:tab w:val="left" w:pos="9160"/>
-          <w:tab w:val="left" w:pos="10076"/>
-          <w:tab w:val="left" w:pos="10992"/>
-          <w:tab w:val="left" w:pos="11908"/>
-          <w:tab w:val="left" w:pos="12824"/>
-          <w:tab w:val="left" w:pos="13740"/>
-          <w:tab w:val="left" w:pos="14656"/>
-        </w:tabs>
-        <w:spacing w:before="240" w:after="240" w:line="240" w:lineRule="auto"/>
-        <w:ind w:left="360"/>
-        <w:rPr>
-          <w:rFonts w:ascii="Lucida Console" w:eastAsia="Times New Roman" w:hAnsi="Lucida Console" w:cs="Courier New"/>
-          <w:b/>
-          <w:bCs/>
-          <w:color w:val="000000"/>
-          <w:sz w:val="20"/>
-          <w:szCs w:val="20"/>
-          <w:lang w:val="en-US" w:eastAsia="es-ES"/>
-        </w:rPr>
-      </w:pPr>
-      <w:r>
-        <w:rPr>
-          <w:rFonts w:ascii="Lucida Console" w:eastAsia="Times New Roman" w:hAnsi="Lucida Console" w:cs="Courier New"/>
-          <w:b/>
-          <w:bCs/>
-          <w:color w:val="000000"/>
-          <w:sz w:val="20"/>
-          <w:szCs w:val="20"/>
-          <w:lang w:val="en-US" w:eastAsia="es-ES"/>
-        </w:rPr>
-        <w:t xml:space="preserve">mantel &lt;- </w:t>
-      </w:r>
-      <w:proofErr w:type="spellStart"/>
-      <w:r>
-        <w:rPr>
-          <w:rFonts w:ascii="Lucida Console" w:eastAsia="Times New Roman" w:hAnsi="Lucida Console" w:cs="Courier New"/>
-          <w:b/>
-          <w:bCs/>
-          <w:color w:val="000000"/>
-          <w:sz w:val="20"/>
-          <w:szCs w:val="20"/>
-          <w:lang w:val="en-US" w:eastAsia="es-ES"/>
-        </w:rPr>
-        <w:t>mantel.randtest</w:t>
-      </w:r>
-      <w:proofErr w:type="spellEnd"/>
-      <w:r>
-        <w:rPr>
-          <w:rFonts w:ascii="Lucida Console" w:eastAsia="Times New Roman" w:hAnsi="Lucida Console" w:cs="Courier New"/>
-          <w:b/>
-          <w:bCs/>
-          <w:color w:val="000000"/>
-          <w:sz w:val="20"/>
-          <w:szCs w:val="20"/>
-          <w:lang w:val="en-US" w:eastAsia="es-ES"/>
-        </w:rPr>
-        <w:t xml:space="preserve">(m1 = geodist,m2 = </w:t>
-      </w:r>
-      <w:proofErr w:type="spellStart"/>
-      <w:r>
-        <w:rPr>
-          <w:rFonts w:ascii="Lucida Console" w:eastAsia="Times New Roman" w:hAnsi="Lucida Console" w:cs="Courier New"/>
-          <w:b/>
-          <w:bCs/>
-          <w:color w:val="000000"/>
-          <w:sz w:val="20"/>
-          <w:szCs w:val="20"/>
-          <w:lang w:val="en-US" w:eastAsia="es-ES"/>
-        </w:rPr>
-        <w:t>gendist</w:t>
-      </w:r>
-      <w:proofErr w:type="spellEnd"/>
-      <w:r>
-        <w:rPr>
-          <w:rFonts w:ascii="Lucida Console" w:eastAsia="Times New Roman" w:hAnsi="Lucida Console" w:cs="Courier New"/>
-          <w:b/>
-          <w:bCs/>
-          <w:color w:val="000000"/>
-          <w:sz w:val="20"/>
-          <w:szCs w:val="20"/>
-          <w:lang w:val="en-US" w:eastAsia="es-ES"/>
-        </w:rPr>
-        <w:t xml:space="preserve">, </w:t>
-      </w:r>
-      <w:proofErr w:type="spellStart"/>
-      <w:r>
-        <w:rPr>
-          <w:rFonts w:ascii="Lucida Console" w:eastAsia="Times New Roman" w:hAnsi="Lucida Console" w:cs="Courier New"/>
-          <w:b/>
-          <w:bCs/>
-          <w:color w:val="000000"/>
-          <w:sz w:val="20"/>
-          <w:szCs w:val="20"/>
-          <w:lang w:val="en-US" w:eastAsia="es-ES"/>
-        </w:rPr>
-        <w:t>nrepet</w:t>
-      </w:r>
-      <w:proofErr w:type="spellEnd"/>
-      <w:r>
-        <w:rPr>
-          <w:rFonts w:ascii="Lucida Console" w:eastAsia="Times New Roman" w:hAnsi="Lucida Console" w:cs="Courier New"/>
-          <w:b/>
-          <w:bCs/>
-          <w:color w:val="000000"/>
-          <w:sz w:val="20"/>
-          <w:szCs w:val="20"/>
-          <w:lang w:val="en-US" w:eastAsia="es-ES"/>
-        </w:rPr>
-        <w:t xml:space="preserve"> = 9999)</w:t>
-      </w:r>
-    </w:p>
-    <w:p>
-      <w:pPr>
-        <w:pStyle w:val="Akapitzlist"/>
-        <w:pBdr>
-          <w:top w:val="dashed" w:sz="6" w:space="12" w:color="AAAAAA"/>
-          <w:left w:val="dashed" w:sz="6" w:space="12" w:color="AAAAAA"/>
-          <w:bottom w:val="dashed" w:sz="6" w:space="12" w:color="AAAAAA"/>
-          <w:right w:val="dashed" w:sz="6" w:space="12" w:color="AAAAAA"/>
-        </w:pBdr>
-        <w:shd w:val="clear" w:color="auto" w:fill="E3E3E3"/>
-        <w:tabs>
-          <w:tab w:val="left" w:pos="916"/>
-          <w:tab w:val="left" w:pos="1832"/>
-          <w:tab w:val="left" w:pos="2748"/>
-          <w:tab w:val="left" w:pos="3664"/>
-          <w:tab w:val="left" w:pos="4580"/>
-          <w:tab w:val="left" w:pos="5496"/>
-          <w:tab w:val="left" w:pos="6412"/>
-          <w:tab w:val="left" w:pos="7328"/>
-          <w:tab w:val="left" w:pos="8244"/>
-          <w:tab w:val="left" w:pos="9160"/>
-          <w:tab w:val="left" w:pos="10076"/>
-          <w:tab w:val="left" w:pos="10992"/>
-          <w:tab w:val="left" w:pos="11908"/>
-          <w:tab w:val="left" w:pos="12824"/>
-          <w:tab w:val="left" w:pos="13740"/>
-          <w:tab w:val="left" w:pos="14656"/>
-        </w:tabs>
-        <w:spacing w:before="240" w:after="240" w:line="240" w:lineRule="auto"/>
-        <w:ind w:left="360"/>
-        <w:rPr>
-          <w:rFonts w:ascii="Lucida Console" w:eastAsia="Times New Roman" w:hAnsi="Lucida Console" w:cs="Courier New"/>
-          <w:b/>
-          <w:bCs/>
-          <w:color w:val="000000"/>
-          <w:sz w:val="20"/>
-          <w:szCs w:val="20"/>
-          <w:lang w:val="en-US" w:eastAsia="es-ES"/>
-        </w:rPr>
-      </w:pPr>
-      <w:r>
-        <w:rPr>
-          <w:rFonts w:ascii="Lucida Console" w:eastAsia="Times New Roman" w:hAnsi="Lucida Console" w:cs="Courier New"/>
-          <w:b/>
-          <w:bCs/>
-          <w:color w:val="000000"/>
-          <w:sz w:val="20"/>
-          <w:szCs w:val="20"/>
-          <w:lang w:val="en-US" w:eastAsia="es-ES"/>
-        </w:rPr>
-        <w:t>plot(mantel)</w:t>
-      </w:r>
-    </w:p>
-    <w:p>
-      <w:pPr>
-        <w:pStyle w:val="Akapitzlist"/>
-        <w:pBdr>
-          <w:top w:val="dashed" w:sz="6" w:space="12" w:color="AAAAAA"/>
-          <w:left w:val="dashed" w:sz="6" w:space="12" w:color="AAAAAA"/>
-          <w:bottom w:val="dashed" w:sz="6" w:space="12" w:color="AAAAAA"/>
-          <w:right w:val="dashed" w:sz="6" w:space="12" w:color="AAAAAA"/>
-        </w:pBdr>
-        <w:shd w:val="clear" w:color="auto" w:fill="E3E3E3"/>
-        <w:tabs>
-          <w:tab w:val="left" w:pos="916"/>
-          <w:tab w:val="left" w:pos="1832"/>
-          <w:tab w:val="left" w:pos="2748"/>
-          <w:tab w:val="left" w:pos="3664"/>
-          <w:tab w:val="left" w:pos="4580"/>
-          <w:tab w:val="left" w:pos="5496"/>
-          <w:tab w:val="left" w:pos="6412"/>
-          <w:tab w:val="left" w:pos="7328"/>
-          <w:tab w:val="left" w:pos="8244"/>
-          <w:tab w:val="left" w:pos="9160"/>
-          <w:tab w:val="left" w:pos="10076"/>
-          <w:tab w:val="left" w:pos="10992"/>
-          <w:tab w:val="left" w:pos="11908"/>
-          <w:tab w:val="left" w:pos="12824"/>
-          <w:tab w:val="left" w:pos="13740"/>
-          <w:tab w:val="left" w:pos="14656"/>
-        </w:tabs>
-        <w:spacing w:before="240" w:after="240" w:line="240" w:lineRule="auto"/>
-        <w:ind w:left="360"/>
-        <w:rPr>
-          <w:rFonts w:ascii="Lucida Console" w:eastAsia="Times New Roman" w:hAnsi="Lucida Console" w:cs="Courier New"/>
-          <w:b/>
-          <w:bCs/>
-          <w:color w:val="000000"/>
-          <w:sz w:val="20"/>
-          <w:szCs w:val="20"/>
-          <w:lang w:val="en-US" w:eastAsia="es-ES"/>
-        </w:rPr>
-      </w:pPr>
-      <w:r>
-        <w:rPr>
-          <w:rFonts w:ascii="Lucida Console" w:eastAsia="Times New Roman" w:hAnsi="Lucida Console" w:cs="Courier New"/>
-          <w:b/>
-          <w:bCs/>
-          <w:color w:val="000000"/>
-          <w:sz w:val="20"/>
-          <w:szCs w:val="20"/>
-          <w:lang w:val="en-US" w:eastAsia="es-ES"/>
-        </w:rPr>
-        <w:t>mantel</w:t>
-      </w:r>
-    </w:p>
-    <w:p>
-      <w:pPr>
-        <w:pStyle w:val="Akapitzlist"/>
-        <w:pBdr>
-          <w:top w:val="dashed" w:sz="6" w:space="12" w:color="AAAAAA"/>
-          <w:left w:val="dashed" w:sz="6" w:space="12" w:color="AAAAAA"/>
-          <w:bottom w:val="dashed" w:sz="6" w:space="12" w:color="AAAAAA"/>
-          <w:right w:val="dashed" w:sz="6" w:space="12" w:color="AAAAAA"/>
-        </w:pBdr>
-        <w:shd w:val="clear" w:color="auto" w:fill="E3E3E3"/>
-        <w:tabs>
-          <w:tab w:val="left" w:pos="916"/>
-          <w:tab w:val="left" w:pos="1832"/>
-          <w:tab w:val="left" w:pos="2748"/>
-          <w:tab w:val="left" w:pos="3664"/>
-          <w:tab w:val="left" w:pos="4580"/>
-          <w:tab w:val="left" w:pos="5496"/>
-          <w:tab w:val="left" w:pos="6412"/>
-          <w:tab w:val="left" w:pos="7328"/>
-          <w:tab w:val="left" w:pos="8244"/>
-          <w:tab w:val="left" w:pos="9160"/>
-          <w:tab w:val="left" w:pos="10076"/>
-          <w:tab w:val="left" w:pos="10992"/>
-          <w:tab w:val="left" w:pos="11908"/>
-          <w:tab w:val="left" w:pos="12824"/>
-          <w:tab w:val="left" w:pos="13740"/>
-          <w:tab w:val="left" w:pos="14656"/>
-        </w:tabs>
-        <w:spacing w:before="240" w:after="240" w:line="240" w:lineRule="auto"/>
-        <w:ind w:left="360"/>
-        <w:rPr>
-          <w:rFonts w:ascii="Lucida Console" w:eastAsia="Times New Roman" w:hAnsi="Lucida Console" w:cs="Courier New"/>
-          <w:color w:val="000000"/>
-          <w:sz w:val="20"/>
-          <w:szCs w:val="20"/>
-          <w:lang w:val="en-US" w:eastAsia="es-ES"/>
-        </w:rPr>
-      </w:pPr>
-    </w:p>
-    <w:p>
-      <w:pPr>
-        <w:pStyle w:val="Akapitzlist"/>
-        <w:pBdr>
-          <w:top w:val="dashed" w:sz="6" w:space="12" w:color="AAAAAA"/>
-          <w:left w:val="dashed" w:sz="6" w:space="12" w:color="AAAAAA"/>
-          <w:bottom w:val="dashed" w:sz="6" w:space="12" w:color="AAAAAA"/>
-          <w:right w:val="dashed" w:sz="6" w:space="12" w:color="AAAAAA"/>
-        </w:pBdr>
-        <w:shd w:val="clear" w:color="auto" w:fill="E3E3E3"/>
-        <w:tabs>
-          <w:tab w:val="left" w:pos="916"/>
-          <w:tab w:val="left" w:pos="1832"/>
-          <w:tab w:val="left" w:pos="2748"/>
-          <w:tab w:val="left" w:pos="3664"/>
-          <w:tab w:val="left" w:pos="4580"/>
-          <w:tab w:val="left" w:pos="5496"/>
-          <w:tab w:val="left" w:pos="6412"/>
-          <w:tab w:val="left" w:pos="7328"/>
-          <w:tab w:val="left" w:pos="8244"/>
-          <w:tab w:val="left" w:pos="9160"/>
-          <w:tab w:val="left" w:pos="10076"/>
-          <w:tab w:val="left" w:pos="10992"/>
-          <w:tab w:val="left" w:pos="11908"/>
-          <w:tab w:val="left" w:pos="12824"/>
-          <w:tab w:val="left" w:pos="13740"/>
-          <w:tab w:val="left" w:pos="14656"/>
-        </w:tabs>
-        <w:spacing w:before="240" w:after="240" w:line="240" w:lineRule="auto"/>
-        <w:ind w:left="360"/>
-        <w:rPr>
-          <w:rFonts w:ascii="Lucida Console" w:eastAsia="Times New Roman" w:hAnsi="Lucida Console" w:cs="Courier New"/>
-          <w:color w:val="000000"/>
-          <w:sz w:val="20"/>
-          <w:szCs w:val="20"/>
-          <w:lang w:val="en-US" w:eastAsia="es-ES"/>
-        </w:rPr>
-      </w:pPr>
-      <w:r>
-        <w:rPr>
-          <w:rFonts w:ascii="Lucida Console" w:eastAsia="Times New Roman" w:hAnsi="Lucida Console" w:cs="Courier New"/>
-          <w:color w:val="000000"/>
-          <w:sz w:val="20"/>
-          <w:szCs w:val="20"/>
-          <w:lang w:val="en-US" w:eastAsia="es-ES"/>
-        </w:rPr>
-        <w:t xml:space="preserve"># </w:t>
-      </w:r>
-      <w:proofErr w:type="spellStart"/>
-      <w:r>
-        <w:rPr>
-          <w:rFonts w:ascii="Lucida Console" w:eastAsia="Times New Roman" w:hAnsi="Lucida Console" w:cs="Courier New"/>
-          <w:color w:val="000000"/>
-          <w:sz w:val="20"/>
-          <w:szCs w:val="20"/>
-          <w:lang w:val="en-US" w:eastAsia="es-ES"/>
-        </w:rPr>
-        <w:t>wykres</w:t>
-      </w:r>
-      <w:proofErr w:type="spellEnd"/>
-      <w:r>
-        <w:rPr>
-          <w:rFonts w:ascii="Lucida Console" w:eastAsia="Times New Roman" w:hAnsi="Lucida Console" w:cs="Courier New"/>
-          <w:color w:val="000000"/>
-          <w:sz w:val="20"/>
-          <w:szCs w:val="20"/>
-          <w:lang w:val="en-US" w:eastAsia="es-ES"/>
-        </w:rPr>
-        <w:t xml:space="preserve"> </w:t>
-      </w:r>
-      <w:proofErr w:type="spellStart"/>
-      <w:r>
-        <w:rPr>
-          <w:rFonts w:ascii="Lucida Console" w:eastAsia="Times New Roman" w:hAnsi="Lucida Console" w:cs="Courier New"/>
-          <w:color w:val="000000"/>
-          <w:sz w:val="20"/>
-          <w:szCs w:val="20"/>
-          <w:lang w:val="en-US" w:eastAsia="es-ES"/>
-        </w:rPr>
-        <w:t>testu</w:t>
-      </w:r>
-      <w:proofErr w:type="spellEnd"/>
-      <w:r>
-        <w:rPr>
-          <w:rFonts w:ascii="Lucida Console" w:eastAsia="Times New Roman" w:hAnsi="Lucida Console" w:cs="Courier New"/>
-          <w:color w:val="000000"/>
-          <w:sz w:val="20"/>
-          <w:szCs w:val="20"/>
-          <w:lang w:val="en-US" w:eastAsia="es-ES"/>
-        </w:rPr>
-        <w:t xml:space="preserve"> </w:t>
-      </w:r>
-      <w:proofErr w:type="spellStart"/>
-      <w:r>
-        <w:rPr>
-          <w:rFonts w:ascii="Lucida Console" w:eastAsia="Times New Roman" w:hAnsi="Lucida Console" w:cs="Courier New"/>
-          <w:color w:val="000000"/>
-          <w:sz w:val="20"/>
-          <w:szCs w:val="20"/>
-          <w:lang w:val="en-US" w:eastAsia="es-ES"/>
-        </w:rPr>
-        <w:t>mantela</w:t>
-      </w:r>
-      <w:proofErr w:type="spellEnd"/>
-    </w:p>
-    <w:p>
-      <w:pPr>
-        <w:pStyle w:val="Akapitzlist"/>
-        <w:pBdr>
-          <w:top w:val="dashed" w:sz="6" w:space="12" w:color="AAAAAA"/>
-          <w:left w:val="dashed" w:sz="6" w:space="12" w:color="AAAAAA"/>
-          <w:bottom w:val="dashed" w:sz="6" w:space="12" w:color="AAAAAA"/>
-          <w:right w:val="dashed" w:sz="6" w:space="12" w:color="AAAAAA"/>
-        </w:pBdr>
-        <w:shd w:val="clear" w:color="auto" w:fill="E3E3E3"/>
-        <w:tabs>
-          <w:tab w:val="left" w:pos="916"/>
-          <w:tab w:val="left" w:pos="1832"/>
-          <w:tab w:val="left" w:pos="2748"/>
-          <w:tab w:val="left" w:pos="3664"/>
-          <w:tab w:val="left" w:pos="4580"/>
-          <w:tab w:val="left" w:pos="5496"/>
-          <w:tab w:val="left" w:pos="6412"/>
-          <w:tab w:val="left" w:pos="7328"/>
-          <w:tab w:val="left" w:pos="8244"/>
-          <w:tab w:val="left" w:pos="9160"/>
-          <w:tab w:val="left" w:pos="10076"/>
-          <w:tab w:val="left" w:pos="10992"/>
-          <w:tab w:val="left" w:pos="11908"/>
-          <w:tab w:val="left" w:pos="12824"/>
-          <w:tab w:val="left" w:pos="13740"/>
-          <w:tab w:val="left" w:pos="14656"/>
-        </w:tabs>
-        <w:spacing w:before="240" w:after="240" w:line="240" w:lineRule="auto"/>
-        <w:ind w:left="360"/>
-        <w:rPr>
-          <w:rFonts w:ascii="Lucida Console" w:eastAsia="Times New Roman" w:hAnsi="Lucida Console" w:cs="Courier New"/>
-          <w:b/>
-          <w:bCs/>
-          <w:color w:val="000000"/>
-          <w:sz w:val="20"/>
-          <w:szCs w:val="20"/>
-          <w:lang w:val="en-US" w:eastAsia="es-ES"/>
-        </w:rPr>
-      </w:pPr>
-      <w:r>
-        <w:rPr>
-          <w:rFonts w:ascii="Lucida Console" w:eastAsia="Times New Roman" w:hAnsi="Lucida Console" w:cs="Courier New"/>
-          <w:b/>
-          <w:bCs/>
-          <w:color w:val="000000"/>
-          <w:sz w:val="20"/>
-          <w:szCs w:val="20"/>
-          <w:lang w:val="en-US" w:eastAsia="es-ES"/>
-        </w:rPr>
-        <w:t>plot(</w:t>
-      </w:r>
-      <w:proofErr w:type="spellStart"/>
-      <w:r>
-        <w:rPr>
-          <w:rFonts w:ascii="Lucida Console" w:eastAsia="Times New Roman" w:hAnsi="Lucida Console" w:cs="Courier New"/>
-          <w:b/>
-          <w:bCs/>
-          <w:color w:val="000000"/>
-          <w:sz w:val="20"/>
-          <w:szCs w:val="20"/>
-          <w:lang w:val="en-US" w:eastAsia="es-ES"/>
-        </w:rPr>
-        <w:t>as.vector</w:t>
-      </w:r>
-      <w:proofErr w:type="spellEnd"/>
-      <w:r>
-        <w:rPr>
-          <w:rFonts w:ascii="Lucida Console" w:eastAsia="Times New Roman" w:hAnsi="Lucida Console" w:cs="Courier New"/>
-          <w:b/>
-          <w:bCs/>
-          <w:color w:val="000000"/>
-          <w:sz w:val="20"/>
-          <w:szCs w:val="20"/>
-          <w:lang w:val="en-US" w:eastAsia="es-ES"/>
-        </w:rPr>
-        <w:t>(</w:t>
-      </w:r>
-      <w:proofErr w:type="spellStart"/>
-      <w:r>
-        <w:rPr>
-          <w:rFonts w:ascii="Lucida Console" w:eastAsia="Times New Roman" w:hAnsi="Lucida Console" w:cs="Courier New"/>
-          <w:b/>
-          <w:bCs/>
-          <w:color w:val="000000"/>
-          <w:sz w:val="20"/>
-          <w:szCs w:val="20"/>
-          <w:lang w:val="en-US" w:eastAsia="es-ES"/>
-        </w:rPr>
-        <w:t>genet_dist</w:t>
-      </w:r>
-      <w:proofErr w:type="spellEnd"/>
-      <w:r>
-        <w:rPr>
-          <w:rFonts w:ascii="Lucida Console" w:eastAsia="Times New Roman" w:hAnsi="Lucida Console" w:cs="Courier New"/>
-          <w:b/>
-          <w:bCs/>
-          <w:color w:val="000000"/>
-          <w:sz w:val="20"/>
-          <w:szCs w:val="20"/>
-          <w:lang w:val="en-US" w:eastAsia="es-ES"/>
-        </w:rPr>
-        <w:t>)~</w:t>
-      </w:r>
-      <w:proofErr w:type="spellStart"/>
-      <w:r>
-        <w:rPr>
-          <w:rFonts w:ascii="Lucida Console" w:eastAsia="Times New Roman" w:hAnsi="Lucida Console" w:cs="Courier New"/>
-          <w:b/>
-          <w:bCs/>
-          <w:color w:val="000000"/>
-          <w:sz w:val="20"/>
-          <w:szCs w:val="20"/>
-          <w:lang w:val="en-US" w:eastAsia="es-ES"/>
-        </w:rPr>
-        <w:t>as.vector</w:t>
-      </w:r>
-      <w:proofErr w:type="spellEnd"/>
-      <w:r>
-        <w:rPr>
-          <w:rFonts w:ascii="Lucida Console" w:eastAsia="Times New Roman" w:hAnsi="Lucida Console" w:cs="Courier New"/>
-          <w:b/>
-          <w:bCs/>
-          <w:color w:val="000000"/>
-          <w:sz w:val="20"/>
-          <w:szCs w:val="20"/>
-          <w:lang w:val="en-US" w:eastAsia="es-ES"/>
-        </w:rPr>
-        <w:t>(</w:t>
-      </w:r>
-      <w:proofErr w:type="spellStart"/>
-      <w:r>
-        <w:rPr>
-          <w:rFonts w:ascii="Lucida Console" w:eastAsia="Times New Roman" w:hAnsi="Lucida Console" w:cs="Courier New"/>
-          <w:b/>
-          <w:bCs/>
-          <w:color w:val="000000"/>
-          <w:sz w:val="20"/>
-          <w:szCs w:val="20"/>
-          <w:lang w:val="en-US" w:eastAsia="es-ES"/>
-        </w:rPr>
-        <w:t>geodist</w:t>
-      </w:r>
-      <w:proofErr w:type="spellEnd"/>
-      <w:r>
-        <w:rPr>
-          <w:rFonts w:ascii="Lucida Console" w:eastAsia="Times New Roman" w:hAnsi="Lucida Console" w:cs="Courier New"/>
-          <w:b/>
-          <w:bCs/>
-          <w:color w:val="000000"/>
-          <w:sz w:val="20"/>
-          <w:szCs w:val="20"/>
-          <w:lang w:val="en-US" w:eastAsia="es-ES"/>
-        </w:rPr>
-        <w:t xml:space="preserve">), </w:t>
-      </w:r>
-      <w:proofErr w:type="spellStart"/>
-      <w:r>
-        <w:rPr>
-          <w:rFonts w:ascii="Lucida Console" w:eastAsia="Times New Roman" w:hAnsi="Lucida Console" w:cs="Courier New"/>
-          <w:b/>
-          <w:bCs/>
-          <w:color w:val="000000"/>
-          <w:sz w:val="20"/>
-          <w:szCs w:val="20"/>
-          <w:lang w:val="en-US" w:eastAsia="es-ES"/>
-        </w:rPr>
-        <w:t>pch</w:t>
-      </w:r>
-      <w:proofErr w:type="spellEnd"/>
-      <w:r>
-        <w:rPr>
-          <w:rFonts w:ascii="Lucida Console" w:eastAsia="Times New Roman" w:hAnsi="Lucida Console" w:cs="Courier New"/>
-          <w:b/>
-          <w:bCs/>
-          <w:color w:val="000000"/>
-          <w:sz w:val="20"/>
-          <w:szCs w:val="20"/>
-          <w:lang w:val="en-US" w:eastAsia="es-ES"/>
-        </w:rPr>
-        <w:t>=20)</w:t>
-      </w:r>
-    </w:p>
-    <w:p>
-      <w:pPr>
-        <w:pStyle w:val="Akapitzlist"/>
-        <w:pBdr>
-          <w:top w:val="dashed" w:sz="6" w:space="12" w:color="AAAAAA"/>
-          <w:left w:val="dashed" w:sz="6" w:space="12" w:color="AAAAAA"/>
-          <w:bottom w:val="dashed" w:sz="6" w:space="12" w:color="AAAAAA"/>
-          <w:right w:val="dashed" w:sz="6" w:space="12" w:color="AAAAAA"/>
-        </w:pBdr>
-        <w:shd w:val="clear" w:color="auto" w:fill="E3E3E3"/>
-        <w:tabs>
-          <w:tab w:val="left" w:pos="916"/>
-          <w:tab w:val="left" w:pos="1832"/>
-          <w:tab w:val="left" w:pos="2748"/>
-          <w:tab w:val="left" w:pos="3664"/>
-          <w:tab w:val="left" w:pos="4580"/>
-          <w:tab w:val="left" w:pos="5496"/>
-          <w:tab w:val="left" w:pos="6412"/>
-          <w:tab w:val="left" w:pos="7328"/>
-          <w:tab w:val="left" w:pos="8244"/>
-          <w:tab w:val="left" w:pos="9160"/>
-          <w:tab w:val="left" w:pos="10076"/>
-          <w:tab w:val="left" w:pos="10992"/>
-          <w:tab w:val="left" w:pos="11908"/>
-          <w:tab w:val="left" w:pos="12824"/>
-          <w:tab w:val="left" w:pos="13740"/>
-          <w:tab w:val="left" w:pos="14656"/>
-        </w:tabs>
-        <w:spacing w:before="240" w:after="240" w:line="240" w:lineRule="auto"/>
-        <w:ind w:left="360"/>
-        <w:rPr>
-          <w:rFonts w:ascii="Lucida Console" w:eastAsia="Times New Roman" w:hAnsi="Lucida Console" w:cs="Courier New"/>
-          <w:b/>
-          <w:bCs/>
-          <w:color w:val="000000"/>
-          <w:sz w:val="20"/>
-          <w:szCs w:val="20"/>
-          <w:lang w:val="en-US" w:eastAsia="es-ES"/>
-        </w:rPr>
-      </w:pPr>
-      <w:proofErr w:type="spellStart"/>
-      <w:r>
-        <w:rPr>
-          <w:rFonts w:ascii="Lucida Console" w:eastAsia="Times New Roman" w:hAnsi="Lucida Console" w:cs="Courier New"/>
-          <w:b/>
-          <w:bCs/>
-          <w:color w:val="000000"/>
-          <w:sz w:val="20"/>
-          <w:szCs w:val="20"/>
-          <w:lang w:val="en-US" w:eastAsia="es-ES"/>
-        </w:rPr>
-        <w:t>abline</w:t>
-      </w:r>
-      <w:proofErr w:type="spellEnd"/>
-      <w:r>
-        <w:rPr>
-          <w:rFonts w:ascii="Lucida Console" w:eastAsia="Times New Roman" w:hAnsi="Lucida Console" w:cs="Courier New"/>
-          <w:b/>
-          <w:bCs/>
-          <w:color w:val="000000"/>
-          <w:sz w:val="20"/>
-          <w:szCs w:val="20"/>
-          <w:lang w:val="en-US" w:eastAsia="es-ES"/>
-        </w:rPr>
-        <w:t>(</w:t>
-      </w:r>
-      <w:proofErr w:type="spellStart"/>
-      <w:r>
-        <w:rPr>
-          <w:rFonts w:ascii="Lucida Console" w:eastAsia="Times New Roman" w:hAnsi="Lucida Console" w:cs="Courier New"/>
-          <w:b/>
-          <w:bCs/>
-          <w:color w:val="000000"/>
-          <w:sz w:val="20"/>
-          <w:szCs w:val="20"/>
-          <w:lang w:val="en-US" w:eastAsia="es-ES"/>
-        </w:rPr>
-        <w:t>lm</w:t>
-      </w:r>
-      <w:proofErr w:type="spellEnd"/>
-      <w:r>
-        <w:rPr>
-          <w:rFonts w:ascii="Lucida Console" w:eastAsia="Times New Roman" w:hAnsi="Lucida Console" w:cs="Courier New"/>
-          <w:b/>
-          <w:bCs/>
-          <w:color w:val="000000"/>
-          <w:sz w:val="20"/>
-          <w:szCs w:val="20"/>
-          <w:lang w:val="en-US" w:eastAsia="es-ES"/>
-        </w:rPr>
-        <w:t>(</w:t>
-      </w:r>
-      <w:proofErr w:type="spellStart"/>
-      <w:r>
-        <w:rPr>
-          <w:rFonts w:ascii="Lucida Console" w:eastAsia="Times New Roman" w:hAnsi="Lucida Console" w:cs="Courier New"/>
-          <w:b/>
-          <w:bCs/>
-          <w:color w:val="000000"/>
-          <w:sz w:val="20"/>
-          <w:szCs w:val="20"/>
-          <w:lang w:val="en-US" w:eastAsia="es-ES"/>
-        </w:rPr>
-        <w:t>as.vector</w:t>
-      </w:r>
-      <w:proofErr w:type="spellEnd"/>
-      <w:r>
-        <w:rPr>
-          <w:rFonts w:ascii="Lucida Console" w:eastAsia="Times New Roman" w:hAnsi="Lucida Console" w:cs="Courier New"/>
-          <w:b/>
-          <w:bCs/>
-          <w:color w:val="000000"/>
-          <w:sz w:val="20"/>
-          <w:szCs w:val="20"/>
-          <w:lang w:val="en-US" w:eastAsia="es-ES"/>
-        </w:rPr>
-        <w:t>(</w:t>
-      </w:r>
-      <w:proofErr w:type="spellStart"/>
-      <w:r>
-        <w:rPr>
-          <w:rFonts w:ascii="Lucida Console" w:eastAsia="Times New Roman" w:hAnsi="Lucida Console" w:cs="Courier New"/>
-          <w:b/>
-          <w:bCs/>
-          <w:color w:val="000000"/>
-          <w:sz w:val="20"/>
-          <w:szCs w:val="20"/>
-          <w:lang w:val="en-US" w:eastAsia="es-ES"/>
-        </w:rPr>
-        <w:t>genet_dist</w:t>
-      </w:r>
-      <w:proofErr w:type="spellEnd"/>
-      <w:r>
-        <w:rPr>
-          <w:rFonts w:ascii="Lucida Console" w:eastAsia="Times New Roman" w:hAnsi="Lucida Console" w:cs="Courier New"/>
-          <w:b/>
-          <w:bCs/>
-          <w:color w:val="000000"/>
-          <w:sz w:val="20"/>
-          <w:szCs w:val="20"/>
-          <w:lang w:val="en-US" w:eastAsia="es-ES"/>
-        </w:rPr>
-        <w:t>)~</w:t>
-      </w:r>
-      <w:proofErr w:type="spellStart"/>
-      <w:r>
-        <w:rPr>
-          <w:rFonts w:ascii="Lucida Console" w:eastAsia="Times New Roman" w:hAnsi="Lucida Console" w:cs="Courier New"/>
-          <w:b/>
-          <w:bCs/>
-          <w:color w:val="000000"/>
-          <w:sz w:val="20"/>
-          <w:szCs w:val="20"/>
-          <w:lang w:val="en-US" w:eastAsia="es-ES"/>
-        </w:rPr>
-        <w:t>as.vector</w:t>
-      </w:r>
-      <w:proofErr w:type="spellEnd"/>
-      <w:r>
-        <w:rPr>
-          <w:rFonts w:ascii="Lucida Console" w:eastAsia="Times New Roman" w:hAnsi="Lucida Console" w:cs="Courier New"/>
-          <w:b/>
-          <w:bCs/>
-          <w:color w:val="000000"/>
-          <w:sz w:val="20"/>
-          <w:szCs w:val="20"/>
-          <w:lang w:val="en-US" w:eastAsia="es-ES"/>
-        </w:rPr>
-        <w:t>(</w:t>
-      </w:r>
-      <w:proofErr w:type="spellStart"/>
-      <w:r>
-        <w:rPr>
-          <w:rFonts w:ascii="Lucida Console" w:eastAsia="Times New Roman" w:hAnsi="Lucida Console" w:cs="Courier New"/>
-          <w:b/>
-          <w:bCs/>
-          <w:color w:val="000000"/>
-          <w:sz w:val="20"/>
-          <w:szCs w:val="20"/>
-          <w:lang w:val="en-US" w:eastAsia="es-ES"/>
-        </w:rPr>
-        <w:t>geodist</w:t>
-      </w:r>
-      <w:proofErr w:type="spellEnd"/>
-      <w:r>
-        <w:rPr>
-          <w:rFonts w:ascii="Lucida Console" w:eastAsia="Times New Roman" w:hAnsi="Lucida Console" w:cs="Courier New"/>
-          <w:b/>
-          <w:bCs/>
-          <w:color w:val="000000"/>
-          <w:sz w:val="20"/>
-          <w:szCs w:val="20"/>
-          <w:lang w:val="en-US" w:eastAsia="es-ES"/>
-        </w:rPr>
-        <w:t>)))</w:t>
-      </w:r>
-    </w:p>
-    <w:p>
-      <w:pPr>
-        <w:pStyle w:val="Akapitzlist"/>
-        <w:pBdr>
-          <w:top w:val="dashed" w:sz="6" w:space="12" w:color="AAAAAA"/>
-          <w:left w:val="dashed" w:sz="6" w:space="12" w:color="AAAAAA"/>
-          <w:bottom w:val="dashed" w:sz="6" w:space="12" w:color="AAAAAA"/>
-          <w:right w:val="dashed" w:sz="6" w:space="12" w:color="AAAAAA"/>
-        </w:pBdr>
-        <w:shd w:val="clear" w:color="auto" w:fill="E3E3E3"/>
-        <w:tabs>
-          <w:tab w:val="left" w:pos="916"/>
-          <w:tab w:val="left" w:pos="1832"/>
-          <w:tab w:val="left" w:pos="2748"/>
-          <w:tab w:val="left" w:pos="3664"/>
-          <w:tab w:val="left" w:pos="4580"/>
-          <w:tab w:val="left" w:pos="5496"/>
-          <w:tab w:val="left" w:pos="6412"/>
-          <w:tab w:val="left" w:pos="7328"/>
-          <w:tab w:val="left" w:pos="8244"/>
-          <w:tab w:val="left" w:pos="9160"/>
-          <w:tab w:val="left" w:pos="10076"/>
-          <w:tab w:val="left" w:pos="10992"/>
-          <w:tab w:val="left" w:pos="11908"/>
-          <w:tab w:val="left" w:pos="12824"/>
-          <w:tab w:val="left" w:pos="13740"/>
-          <w:tab w:val="left" w:pos="14656"/>
-        </w:tabs>
-        <w:spacing w:before="240" w:after="240" w:line="240" w:lineRule="auto"/>
-        <w:ind w:left="360"/>
-        <w:rPr>
-          <w:rFonts w:ascii="Lucida Console" w:eastAsia="Times New Roman" w:hAnsi="Lucida Console" w:cs="Courier New"/>
-          <w:color w:val="000000"/>
-          <w:sz w:val="20"/>
-          <w:szCs w:val="20"/>
-          <w:lang w:val="en-US" w:eastAsia="es-ES"/>
-        </w:rPr>
-      </w:pPr>
-    </w:p>
-    <w:p>
-      <w:pPr>
-        <w:pStyle w:val="Akapitzlist"/>
-        <w:pBdr>
-          <w:top w:val="dashed" w:sz="6" w:space="12" w:color="AAAAAA"/>
-          <w:left w:val="dashed" w:sz="6" w:space="12" w:color="AAAAAA"/>
-          <w:bottom w:val="dashed" w:sz="6" w:space="12" w:color="AAAAAA"/>
-          <w:right w:val="dashed" w:sz="6" w:space="12" w:color="AAAAAA"/>
-        </w:pBdr>
-        <w:shd w:val="clear" w:color="auto" w:fill="E3E3E3"/>
-        <w:tabs>
-          <w:tab w:val="left" w:pos="916"/>
-          <w:tab w:val="left" w:pos="1832"/>
-          <w:tab w:val="left" w:pos="2748"/>
-          <w:tab w:val="left" w:pos="3664"/>
-          <w:tab w:val="left" w:pos="4580"/>
-          <w:tab w:val="left" w:pos="5496"/>
-          <w:tab w:val="left" w:pos="6412"/>
-          <w:tab w:val="left" w:pos="7328"/>
-          <w:tab w:val="left" w:pos="8244"/>
-          <w:tab w:val="left" w:pos="9160"/>
-          <w:tab w:val="left" w:pos="10076"/>
-          <w:tab w:val="left" w:pos="10992"/>
-          <w:tab w:val="left" w:pos="11908"/>
-          <w:tab w:val="left" w:pos="12824"/>
-          <w:tab w:val="left" w:pos="13740"/>
-          <w:tab w:val="left" w:pos="14656"/>
-        </w:tabs>
-        <w:spacing w:before="240" w:after="240" w:line="240" w:lineRule="auto"/>
-        <w:ind w:left="360"/>
-        <w:rPr>
-          <w:rFonts w:ascii="Lucida Console" w:eastAsia="Times New Roman" w:hAnsi="Lucida Console" w:cs="Courier New"/>
-          <w:color w:val="000000"/>
-          <w:sz w:val="20"/>
-          <w:szCs w:val="20"/>
-          <w:lang w:eastAsia="es-ES"/>
-        </w:rPr>
-      </w:pPr>
-      <w:r>
-        <w:rPr>
-          <w:rFonts w:ascii="Lucida Console" w:eastAsia="Times New Roman" w:hAnsi="Lucida Console" w:cs="Courier New"/>
-          <w:color w:val="000000"/>
-          <w:sz w:val="20"/>
-          <w:szCs w:val="20"/>
-          <w:lang w:eastAsia="es-ES"/>
-        </w:rPr>
-        <w:t>#sprawdzenie siły korelacji</w:t>
-      </w:r>
-    </w:p>
-    <w:p>
-      <w:pPr>
-        <w:pStyle w:val="Akapitzlist"/>
-        <w:pBdr>
-          <w:top w:val="dashed" w:sz="6" w:space="12" w:color="AAAAAA"/>
-          <w:left w:val="dashed" w:sz="6" w:space="12" w:color="AAAAAA"/>
-          <w:bottom w:val="dashed" w:sz="6" w:space="12" w:color="AAAAAA"/>
-          <w:right w:val="dashed" w:sz="6" w:space="12" w:color="AAAAAA"/>
-        </w:pBdr>
-        <w:shd w:val="clear" w:color="auto" w:fill="E3E3E3"/>
-        <w:tabs>
-          <w:tab w:val="left" w:pos="916"/>
-          <w:tab w:val="left" w:pos="1832"/>
-          <w:tab w:val="left" w:pos="2748"/>
-          <w:tab w:val="left" w:pos="3664"/>
-          <w:tab w:val="left" w:pos="4580"/>
-          <w:tab w:val="left" w:pos="5496"/>
-          <w:tab w:val="left" w:pos="6412"/>
-          <w:tab w:val="left" w:pos="7328"/>
-          <w:tab w:val="left" w:pos="8244"/>
-          <w:tab w:val="left" w:pos="9160"/>
-          <w:tab w:val="left" w:pos="10076"/>
-          <w:tab w:val="left" w:pos="10992"/>
-          <w:tab w:val="left" w:pos="11908"/>
-          <w:tab w:val="left" w:pos="12824"/>
-          <w:tab w:val="left" w:pos="13740"/>
-          <w:tab w:val="left" w:pos="14656"/>
-        </w:tabs>
-        <w:spacing w:before="240" w:after="240" w:line="240" w:lineRule="auto"/>
-        <w:ind w:left="360"/>
-        <w:rPr>
-          <w:rFonts w:ascii="Lucida Console" w:eastAsia="Times New Roman" w:hAnsi="Lucida Console" w:cs="Courier New"/>
-          <w:b/>
-          <w:bCs/>
-          <w:color w:val="000000"/>
-          <w:sz w:val="20"/>
-          <w:szCs w:val="20"/>
-          <w:lang w:eastAsia="es-ES"/>
-        </w:rPr>
-      </w:pPr>
-      <w:r>
-        <w:rPr>
-          <w:rFonts w:ascii="Lucida Console" w:eastAsia="Times New Roman" w:hAnsi="Lucida Console" w:cs="Courier New"/>
-          <w:b/>
-          <w:bCs/>
-          <w:color w:val="000000"/>
-          <w:sz w:val="20"/>
-          <w:szCs w:val="20"/>
-          <w:lang w:eastAsia="es-ES"/>
-        </w:rPr>
-        <w:t>model1 &lt;- (lm(</w:t>
-      </w:r>
-      <w:proofErr w:type="spellStart"/>
-      <w:r>
-        <w:rPr>
-          <w:rFonts w:ascii="Lucida Console" w:eastAsia="Times New Roman" w:hAnsi="Lucida Console" w:cs="Courier New"/>
-          <w:b/>
-          <w:bCs/>
-          <w:color w:val="000000"/>
-          <w:sz w:val="20"/>
-          <w:szCs w:val="20"/>
-          <w:lang w:eastAsia="es-ES"/>
-        </w:rPr>
-        <w:t>as.vector</w:t>
-      </w:r>
-      <w:proofErr w:type="spellEnd"/>
-      <w:r>
-        <w:rPr>
-          <w:rFonts w:ascii="Lucida Console" w:eastAsia="Times New Roman" w:hAnsi="Lucida Console" w:cs="Courier New"/>
-          <w:b/>
-          <w:bCs/>
-          <w:color w:val="000000"/>
-          <w:sz w:val="20"/>
-          <w:szCs w:val="20"/>
-          <w:lang w:eastAsia="es-ES"/>
-        </w:rPr>
-        <w:t>(</w:t>
-      </w:r>
-      <w:proofErr w:type="spellStart"/>
-      <w:r>
-        <w:rPr>
-          <w:rFonts w:ascii="Lucida Console" w:eastAsia="Times New Roman" w:hAnsi="Lucida Console" w:cs="Courier New"/>
-          <w:b/>
-          <w:bCs/>
-          <w:color w:val="000000"/>
-          <w:sz w:val="20"/>
-          <w:szCs w:val="20"/>
-          <w:lang w:eastAsia="es-ES"/>
-        </w:rPr>
-        <w:t>gendist</w:t>
-      </w:r>
-      <w:proofErr w:type="spellEnd"/>
-      <w:r>
-        <w:rPr>
-          <w:rFonts w:ascii="Lucida Console" w:eastAsia="Times New Roman" w:hAnsi="Lucida Console" w:cs="Courier New"/>
-          <w:b/>
-          <w:bCs/>
-          <w:color w:val="000000"/>
-          <w:sz w:val="20"/>
-          <w:szCs w:val="20"/>
-          <w:lang w:eastAsia="es-ES"/>
-        </w:rPr>
-        <w:t>)~</w:t>
-      </w:r>
-      <w:proofErr w:type="spellStart"/>
-      <w:r>
-        <w:rPr>
-          <w:rFonts w:ascii="Lucida Console" w:eastAsia="Times New Roman" w:hAnsi="Lucida Console" w:cs="Courier New"/>
-          <w:b/>
-          <w:bCs/>
-          <w:color w:val="000000"/>
-          <w:sz w:val="20"/>
-          <w:szCs w:val="20"/>
-          <w:lang w:eastAsia="es-ES"/>
-        </w:rPr>
-        <w:t>as.vector</w:t>
-      </w:r>
-      <w:proofErr w:type="spellEnd"/>
-      <w:r>
-        <w:rPr>
-          <w:rFonts w:ascii="Lucida Console" w:eastAsia="Times New Roman" w:hAnsi="Lucida Console" w:cs="Courier New"/>
-          <w:b/>
-          <w:bCs/>
-          <w:color w:val="000000"/>
-          <w:sz w:val="20"/>
-          <w:szCs w:val="20"/>
-          <w:lang w:eastAsia="es-ES"/>
-        </w:rPr>
-        <w:t>(</w:t>
-      </w:r>
-      <w:proofErr w:type="spellStart"/>
-      <w:r>
-        <w:rPr>
-          <w:rFonts w:ascii="Lucida Console" w:eastAsia="Times New Roman" w:hAnsi="Lucida Console" w:cs="Courier New"/>
-          <w:b/>
-          <w:bCs/>
-          <w:color w:val="000000"/>
-          <w:sz w:val="20"/>
-          <w:szCs w:val="20"/>
-          <w:lang w:eastAsia="es-ES"/>
-        </w:rPr>
-        <w:t>geodist</w:t>
-      </w:r>
-      <w:proofErr w:type="spellEnd"/>
-      <w:r>
-        <w:rPr>
-          <w:rFonts w:ascii="Lucida Console" w:eastAsia="Times New Roman" w:hAnsi="Lucida Console" w:cs="Courier New"/>
-          <w:b/>
-          <w:bCs/>
-          <w:color w:val="000000"/>
-          <w:sz w:val="20"/>
-          <w:szCs w:val="20"/>
-          <w:lang w:eastAsia="es-ES"/>
-        </w:rPr>
-        <w:t>)))</w:t>
-      </w:r>
-    </w:p>
-    <w:p>
-      <w:pPr>
-        <w:pStyle w:val="Akapitzlist"/>
-        <w:pBdr>
-          <w:top w:val="dashed" w:sz="6" w:space="12" w:color="AAAAAA"/>
-          <w:left w:val="dashed" w:sz="6" w:space="12" w:color="AAAAAA"/>
-          <w:bottom w:val="dashed" w:sz="6" w:space="12" w:color="AAAAAA"/>
-          <w:right w:val="dashed" w:sz="6" w:space="12" w:color="AAAAAA"/>
-        </w:pBdr>
-        <w:shd w:val="clear" w:color="auto" w:fill="E3E3E3"/>
-        <w:tabs>
-          <w:tab w:val="left" w:pos="916"/>
-          <w:tab w:val="left" w:pos="1832"/>
-          <w:tab w:val="left" w:pos="2748"/>
-          <w:tab w:val="left" w:pos="3664"/>
-          <w:tab w:val="left" w:pos="4580"/>
-          <w:tab w:val="left" w:pos="5496"/>
-          <w:tab w:val="left" w:pos="6412"/>
-          <w:tab w:val="left" w:pos="7328"/>
-          <w:tab w:val="left" w:pos="8244"/>
-          <w:tab w:val="left" w:pos="9160"/>
-          <w:tab w:val="left" w:pos="10076"/>
-          <w:tab w:val="left" w:pos="10992"/>
-          <w:tab w:val="left" w:pos="11908"/>
-          <w:tab w:val="left" w:pos="12824"/>
-          <w:tab w:val="left" w:pos="13740"/>
-          <w:tab w:val="left" w:pos="14656"/>
-        </w:tabs>
-        <w:spacing w:before="240" w:after="240" w:line="240" w:lineRule="auto"/>
-        <w:ind w:left="360"/>
-        <w:rPr>
-          <w:rFonts w:ascii="Lucida Console" w:eastAsia="Times New Roman" w:hAnsi="Lucida Console" w:cs="Courier New"/>
-          <w:b/>
-          <w:bCs/>
-          <w:color w:val="000000"/>
-          <w:sz w:val="20"/>
-          <w:szCs w:val="20"/>
-          <w:lang w:eastAsia="es-ES"/>
-        </w:rPr>
-      </w:pPr>
-      <w:proofErr w:type="spellStart"/>
-      <w:r>
-        <w:rPr>
-          <w:rFonts w:ascii="Lucida Console" w:eastAsia="Times New Roman" w:hAnsi="Lucida Console" w:cs="Courier New"/>
-          <w:b/>
-          <w:bCs/>
-          <w:color w:val="000000"/>
-          <w:sz w:val="20"/>
-          <w:szCs w:val="20"/>
-          <w:lang w:eastAsia="es-ES"/>
-        </w:rPr>
-        <w:lastRenderedPageBreak/>
-        <w:t>summary</w:t>
-      </w:r>
-      <w:proofErr w:type="spellEnd"/>
-      <w:r>
-        <w:rPr>
-          <w:rFonts w:ascii="Lucida Console" w:eastAsia="Times New Roman" w:hAnsi="Lucida Console" w:cs="Courier New"/>
-          <w:b/>
-          <w:bCs/>
-          <w:color w:val="000000"/>
-          <w:sz w:val="20"/>
-          <w:szCs w:val="20"/>
-          <w:lang w:eastAsia="es-ES"/>
-        </w:rPr>
-        <w:t>(model1)</w:t>
-      </w:r>
-    </w:p>
-    <w:p>
-      <w:pPr>
-        <w:pStyle w:val="Akapitzlist"/>
-        <w:pBdr>
-          <w:top w:val="dashed" w:sz="6" w:space="12" w:color="AAAAAA"/>
-          <w:left w:val="dashed" w:sz="6" w:space="12" w:color="AAAAAA"/>
-          <w:bottom w:val="dashed" w:sz="6" w:space="12" w:color="AAAAAA"/>
-          <w:right w:val="dashed" w:sz="6" w:space="12" w:color="AAAAAA"/>
-        </w:pBdr>
-        <w:shd w:val="clear" w:color="auto" w:fill="E3E3E3"/>
-        <w:tabs>
-          <w:tab w:val="left" w:pos="916"/>
-          <w:tab w:val="left" w:pos="1832"/>
-          <w:tab w:val="left" w:pos="2748"/>
-          <w:tab w:val="left" w:pos="3664"/>
-          <w:tab w:val="left" w:pos="4580"/>
-          <w:tab w:val="left" w:pos="5496"/>
-          <w:tab w:val="left" w:pos="6412"/>
-          <w:tab w:val="left" w:pos="7328"/>
-          <w:tab w:val="left" w:pos="8244"/>
-          <w:tab w:val="left" w:pos="9160"/>
-          <w:tab w:val="left" w:pos="10076"/>
-          <w:tab w:val="left" w:pos="10992"/>
-          <w:tab w:val="left" w:pos="11908"/>
-          <w:tab w:val="left" w:pos="12824"/>
-          <w:tab w:val="left" w:pos="13740"/>
-          <w:tab w:val="left" w:pos="14656"/>
-        </w:tabs>
-        <w:spacing w:before="240" w:after="240" w:line="240" w:lineRule="auto"/>
-        <w:ind w:left="360"/>
-        <w:rPr>
-          <w:rFonts w:ascii="Lucida Console" w:eastAsia="Times New Roman" w:hAnsi="Lucida Console" w:cs="Courier New"/>
-          <w:color w:val="000000"/>
-          <w:sz w:val="20"/>
-          <w:szCs w:val="20"/>
-          <w:lang w:eastAsia="es-ES"/>
-        </w:rPr>
-      </w:pPr>
-    </w:p>
-    <w:p>
-      <w:pPr>
-        <w:pStyle w:val="Akapitzlist"/>
-        <w:pBdr>
-          <w:top w:val="dashed" w:sz="6" w:space="12" w:color="AAAAAA"/>
-          <w:left w:val="dashed" w:sz="6" w:space="12" w:color="AAAAAA"/>
-          <w:bottom w:val="dashed" w:sz="6" w:space="12" w:color="AAAAAA"/>
-          <w:right w:val="dashed" w:sz="6" w:space="12" w:color="AAAAAA"/>
-        </w:pBdr>
-        <w:shd w:val="clear" w:color="auto" w:fill="E3E3E3"/>
-        <w:tabs>
-          <w:tab w:val="left" w:pos="916"/>
-          <w:tab w:val="left" w:pos="1832"/>
-          <w:tab w:val="left" w:pos="2748"/>
-          <w:tab w:val="left" w:pos="3664"/>
-          <w:tab w:val="left" w:pos="4580"/>
-          <w:tab w:val="left" w:pos="5496"/>
-          <w:tab w:val="left" w:pos="6412"/>
-          <w:tab w:val="left" w:pos="7328"/>
-          <w:tab w:val="left" w:pos="8244"/>
-          <w:tab w:val="left" w:pos="9160"/>
-          <w:tab w:val="left" w:pos="10076"/>
-          <w:tab w:val="left" w:pos="10992"/>
-          <w:tab w:val="left" w:pos="11908"/>
-          <w:tab w:val="left" w:pos="12824"/>
-          <w:tab w:val="left" w:pos="13740"/>
-          <w:tab w:val="left" w:pos="14656"/>
-        </w:tabs>
-        <w:spacing w:before="240" w:after="240" w:line="240" w:lineRule="auto"/>
-        <w:ind w:left="360"/>
-        <w:rPr>
-          <w:rFonts w:ascii="Lucida Console" w:eastAsia="Times New Roman" w:hAnsi="Lucida Console" w:cs="Courier New"/>
-          <w:color w:val="000000"/>
-          <w:sz w:val="20"/>
-          <w:szCs w:val="20"/>
-          <w:lang w:eastAsia="es-ES"/>
-        </w:rPr>
-      </w:pPr>
-      <w:r>
-        <w:rPr>
-          <w:rFonts w:ascii="Lucida Console" w:eastAsia="Times New Roman" w:hAnsi="Lucida Console" w:cs="Courier New"/>
-          <w:color w:val="000000"/>
-          <w:sz w:val="20"/>
-          <w:szCs w:val="20"/>
-          <w:lang w:eastAsia="es-ES"/>
-        </w:rPr>
-        <w:t xml:space="preserve"># </w:t>
-      </w:r>
-      <w:proofErr w:type="spellStart"/>
-      <w:r>
-        <w:rPr>
-          <w:rFonts w:ascii="Lucida Console" w:eastAsia="Times New Roman" w:hAnsi="Lucida Console" w:cs="Courier New"/>
-          <w:color w:val="000000"/>
-          <w:sz w:val="20"/>
-          <w:szCs w:val="20"/>
-          <w:lang w:eastAsia="es-ES"/>
-        </w:rPr>
-        <w:t>wykonan</w:t>
-      </w:r>
-      <w:r>
-        <w:rPr>
-          <w:rFonts w:ascii="Lucida Console" w:eastAsia="Times New Roman" w:hAnsi="Lucida Console" w:cs="Courier New"/>
-          <w:color w:val="000000"/>
-          <w:sz w:val="20"/>
-          <w:szCs w:val="20"/>
-          <w:lang w:eastAsia="es-ES"/>
-        </w:rPr>
-        <w:t>aj</w:t>
-      </w:r>
-      <w:proofErr w:type="spellEnd"/>
-      <w:r>
-        <w:rPr>
-          <w:rFonts w:ascii="Lucida Console" w:eastAsia="Times New Roman" w:hAnsi="Lucida Console" w:cs="Courier New"/>
-          <w:color w:val="000000"/>
-          <w:sz w:val="20"/>
-          <w:szCs w:val="20"/>
-          <w:lang w:eastAsia="es-ES"/>
-        </w:rPr>
-        <w:t xml:space="preserve"> analogicznie</w:t>
-      </w:r>
-      <w:r>
-        <w:rPr>
-          <w:rFonts w:ascii="Lucida Console" w:eastAsia="Times New Roman" w:hAnsi="Lucida Console" w:cs="Courier New"/>
-          <w:color w:val="000000"/>
-          <w:sz w:val="20"/>
-          <w:szCs w:val="20"/>
-          <w:lang w:eastAsia="es-ES"/>
-        </w:rPr>
-        <w:t xml:space="preserve"> testu </w:t>
-      </w:r>
-      <w:proofErr w:type="spellStart"/>
-      <w:r>
-        <w:rPr>
-          <w:rFonts w:ascii="Lucida Console" w:eastAsia="Times New Roman" w:hAnsi="Lucida Console" w:cs="Courier New"/>
-          <w:color w:val="000000"/>
-          <w:sz w:val="20"/>
-          <w:szCs w:val="20"/>
-          <w:lang w:eastAsia="es-ES"/>
-        </w:rPr>
-        <w:t>mantela</w:t>
-      </w:r>
-      <w:proofErr w:type="spellEnd"/>
-      <w:r>
-        <w:rPr>
-          <w:rFonts w:ascii="Lucida Console" w:eastAsia="Times New Roman" w:hAnsi="Lucida Console" w:cs="Courier New"/>
-          <w:color w:val="000000"/>
-          <w:sz w:val="20"/>
-          <w:szCs w:val="20"/>
-          <w:lang w:eastAsia="es-ES"/>
-        </w:rPr>
-        <w:t xml:space="preserve"> dl</w:t>
-      </w:r>
-      <w:r>
-        <w:rPr>
-          <w:rFonts w:ascii="Lucida Console" w:eastAsia="Times New Roman" w:hAnsi="Lucida Console" w:cs="Courier New"/>
-          <w:color w:val="000000"/>
-          <w:sz w:val="20"/>
-          <w:szCs w:val="20"/>
-          <w:lang w:eastAsia="es-ES"/>
-        </w:rPr>
-        <w:t>a</w:t>
-      </w:r>
-      <w:r>
-        <w:rPr>
-          <w:rFonts w:ascii="Lucida Console" w:eastAsia="Times New Roman" w:hAnsi="Lucida Console" w:cs="Courier New"/>
-          <w:color w:val="000000"/>
-          <w:sz w:val="20"/>
-          <w:szCs w:val="20"/>
-          <w:lang w:eastAsia="es-ES"/>
-        </w:rPr>
-        <w:t xml:space="preserve"> p</w:t>
-      </w:r>
-      <w:r>
-        <w:rPr>
-          <w:rFonts w:ascii="Lucida Console" w:eastAsia="Times New Roman" w:hAnsi="Lucida Console" w:cs="Courier New"/>
-          <w:color w:val="000000"/>
-          <w:sz w:val="20"/>
-          <w:szCs w:val="20"/>
-          <w:lang w:eastAsia="es-ES"/>
-        </w:rPr>
-        <w:t xml:space="preserve">opulacji </w:t>
-      </w:r>
-      <w:proofErr w:type="spellStart"/>
-      <w:r>
-        <w:rPr>
-          <w:rFonts w:ascii="Lucida Console" w:eastAsia="Times New Roman" w:hAnsi="Lucida Console" w:cs="Courier New"/>
-          <w:i/>
-          <w:iCs/>
-          <w:color w:val="000000"/>
-          <w:sz w:val="20"/>
-          <w:szCs w:val="20"/>
-          <w:lang w:eastAsia="es-ES"/>
-        </w:rPr>
-        <w:t>P.uliginosa</w:t>
-      </w:r>
-      <w:proofErr w:type="spellEnd"/>
-    </w:p>
-    <w:p>
-      <w:pPr>
-        <w:pStyle w:val="Akapitzlist"/>
-        <w:pBdr>
-          <w:top w:val="dashed" w:sz="6" w:space="12" w:color="AAAAAA"/>
-          <w:left w:val="dashed" w:sz="6" w:space="12" w:color="AAAAAA"/>
-          <w:bottom w:val="dashed" w:sz="6" w:space="12" w:color="AAAAAA"/>
-          <w:right w:val="dashed" w:sz="6" w:space="12" w:color="AAAAAA"/>
-        </w:pBdr>
-        <w:shd w:val="clear" w:color="auto" w:fill="E3E3E3"/>
-        <w:tabs>
-          <w:tab w:val="left" w:pos="916"/>
-          <w:tab w:val="left" w:pos="1832"/>
-          <w:tab w:val="left" w:pos="2748"/>
-          <w:tab w:val="left" w:pos="3664"/>
-          <w:tab w:val="left" w:pos="4580"/>
-          <w:tab w:val="left" w:pos="5496"/>
-          <w:tab w:val="left" w:pos="6412"/>
-          <w:tab w:val="left" w:pos="7328"/>
-          <w:tab w:val="left" w:pos="8244"/>
-          <w:tab w:val="left" w:pos="9160"/>
-          <w:tab w:val="left" w:pos="10076"/>
-          <w:tab w:val="left" w:pos="10992"/>
-          <w:tab w:val="left" w:pos="11908"/>
-          <w:tab w:val="left" w:pos="12824"/>
-          <w:tab w:val="left" w:pos="13740"/>
-          <w:tab w:val="left" w:pos="14656"/>
-        </w:tabs>
-        <w:spacing w:before="240" w:after="240" w:line="240" w:lineRule="auto"/>
-        <w:ind w:left="360"/>
-        <w:rPr>
-          <w:rFonts w:ascii="Lucida Console" w:eastAsia="Times New Roman" w:hAnsi="Lucida Console" w:cs="Courier New"/>
-          <w:color w:val="000000"/>
-          <w:sz w:val="20"/>
-          <w:szCs w:val="20"/>
-          <w:lang w:eastAsia="es-ES"/>
-        </w:rPr>
-      </w:pPr>
-    </w:p>
-    <w:p>
-      <w:pPr>
-        <w:pStyle w:val="Akapitzlist"/>
-        <w:pBdr>
-          <w:top w:val="dashed" w:sz="6" w:space="12" w:color="AAAAAA"/>
-          <w:left w:val="dashed" w:sz="6" w:space="12" w:color="AAAAAA"/>
-          <w:bottom w:val="dashed" w:sz="6" w:space="12" w:color="AAAAAA"/>
-          <w:right w:val="dashed" w:sz="6" w:space="12" w:color="AAAAAA"/>
-        </w:pBdr>
-        <w:shd w:val="clear" w:color="auto" w:fill="E3E3E3"/>
-        <w:tabs>
-          <w:tab w:val="left" w:pos="916"/>
-          <w:tab w:val="left" w:pos="1832"/>
-          <w:tab w:val="left" w:pos="2748"/>
-          <w:tab w:val="left" w:pos="3664"/>
-          <w:tab w:val="left" w:pos="4580"/>
-          <w:tab w:val="left" w:pos="5496"/>
-          <w:tab w:val="left" w:pos="6412"/>
-          <w:tab w:val="left" w:pos="7328"/>
-          <w:tab w:val="left" w:pos="8244"/>
-          <w:tab w:val="left" w:pos="9160"/>
-          <w:tab w:val="left" w:pos="10076"/>
-          <w:tab w:val="left" w:pos="10992"/>
-          <w:tab w:val="left" w:pos="11908"/>
-          <w:tab w:val="left" w:pos="12824"/>
-          <w:tab w:val="left" w:pos="13740"/>
-          <w:tab w:val="left" w:pos="14656"/>
-        </w:tabs>
-        <w:spacing w:before="240" w:after="240" w:line="240" w:lineRule="auto"/>
-        <w:ind w:left="360"/>
-        <w:rPr>
-          <w:rFonts w:ascii="Lucida Console" w:eastAsia="Times New Roman" w:hAnsi="Lucida Console" w:cs="Courier New"/>
-          <w:b/>
-          <w:bCs/>
-          <w:color w:val="000000"/>
-          <w:sz w:val="20"/>
-          <w:szCs w:val="20"/>
-          <w:lang w:eastAsia="es-ES"/>
-        </w:rPr>
-      </w:pPr>
-      <w:proofErr w:type="spellStart"/>
-      <w:r>
-        <w:rPr>
-          <w:rFonts w:ascii="Lucida Console" w:eastAsia="Times New Roman" w:hAnsi="Lucida Console" w:cs="Courier New"/>
-          <w:b/>
-          <w:bCs/>
-          <w:color w:val="000000"/>
-          <w:sz w:val="20"/>
-          <w:szCs w:val="20"/>
-          <w:lang w:eastAsia="es-ES"/>
-        </w:rPr>
-        <w:t>geodist_PUG</w:t>
-      </w:r>
-      <w:proofErr w:type="spellEnd"/>
-      <w:r>
-        <w:rPr>
-          <w:rFonts w:ascii="Lucida Console" w:eastAsia="Times New Roman" w:hAnsi="Lucida Console" w:cs="Courier New"/>
-          <w:b/>
-          <w:bCs/>
-          <w:color w:val="000000"/>
-          <w:sz w:val="20"/>
-          <w:szCs w:val="20"/>
-          <w:lang w:eastAsia="es-ES"/>
-        </w:rPr>
-        <w:t xml:space="preserve"> &lt;- … # użyj </w:t>
-      </w:r>
-      <w:proofErr w:type="spellStart"/>
-      <w:r>
-        <w:rPr>
-          <w:rFonts w:ascii="Lucida Console" w:eastAsia="Times New Roman" w:hAnsi="Lucida Console" w:cs="Courier New"/>
-          <w:b/>
-          <w:bCs/>
-          <w:color w:val="000000"/>
-          <w:sz w:val="20"/>
-          <w:szCs w:val="20"/>
-          <w:lang w:eastAsia="es-ES"/>
-        </w:rPr>
-        <w:t>subettingu</w:t>
-      </w:r>
-      <w:proofErr w:type="spellEnd"/>
-      <w:r>
-        <w:rPr>
-          <w:rFonts w:ascii="Lucida Console" w:eastAsia="Times New Roman" w:hAnsi="Lucida Console" w:cs="Courier New"/>
-          <w:b/>
-          <w:bCs/>
-          <w:color w:val="000000"/>
-          <w:sz w:val="20"/>
-          <w:szCs w:val="20"/>
-          <w:lang w:eastAsia="es-ES"/>
-        </w:rPr>
-        <w:t xml:space="preserve"> na obiekcie </w:t>
-      </w:r>
-      <w:proofErr w:type="spellStart"/>
-      <w:r>
-        <w:rPr>
-          <w:rFonts w:ascii="Lucida Console" w:eastAsia="Times New Roman" w:hAnsi="Lucida Console" w:cs="Courier New"/>
-          <w:b/>
-          <w:bCs/>
-          <w:color w:val="000000"/>
-          <w:sz w:val="20"/>
-          <w:szCs w:val="20"/>
-          <w:lang w:eastAsia="es-ES"/>
-        </w:rPr>
-        <w:t>geodist</w:t>
-      </w:r>
-      <w:proofErr w:type="spellEnd"/>
-    </w:p>
-    <w:p>
-      <w:pPr>
-        <w:pStyle w:val="Akapitzlist"/>
-        <w:pBdr>
-          <w:top w:val="dashed" w:sz="6" w:space="12" w:color="AAAAAA"/>
-          <w:left w:val="dashed" w:sz="6" w:space="12" w:color="AAAAAA"/>
-          <w:bottom w:val="dashed" w:sz="6" w:space="12" w:color="AAAAAA"/>
-          <w:right w:val="dashed" w:sz="6" w:space="12" w:color="AAAAAA"/>
-        </w:pBdr>
-        <w:shd w:val="clear" w:color="auto" w:fill="E3E3E3"/>
-        <w:tabs>
-          <w:tab w:val="left" w:pos="916"/>
-          <w:tab w:val="left" w:pos="1832"/>
-          <w:tab w:val="left" w:pos="2748"/>
-          <w:tab w:val="left" w:pos="3664"/>
-          <w:tab w:val="left" w:pos="4580"/>
-          <w:tab w:val="left" w:pos="5496"/>
-          <w:tab w:val="left" w:pos="6412"/>
-          <w:tab w:val="left" w:pos="7328"/>
-          <w:tab w:val="left" w:pos="8244"/>
-          <w:tab w:val="left" w:pos="9160"/>
-          <w:tab w:val="left" w:pos="10076"/>
-          <w:tab w:val="left" w:pos="10992"/>
-          <w:tab w:val="left" w:pos="11908"/>
-          <w:tab w:val="left" w:pos="12824"/>
-          <w:tab w:val="left" w:pos="13740"/>
-          <w:tab w:val="left" w:pos="14656"/>
-        </w:tabs>
-        <w:spacing w:before="240" w:after="240" w:line="240" w:lineRule="auto"/>
-        <w:ind w:left="360"/>
-        <w:rPr>
-          <w:rFonts w:ascii="Lucida Console" w:eastAsia="Times New Roman" w:hAnsi="Lucida Console" w:cs="Courier New"/>
-          <w:b/>
-          <w:bCs/>
-          <w:color w:val="000000"/>
-          <w:sz w:val="20"/>
-          <w:szCs w:val="20"/>
-          <w:lang w:eastAsia="es-ES"/>
-        </w:rPr>
-      </w:pPr>
-      <w:proofErr w:type="spellStart"/>
-      <w:r>
-        <w:rPr>
-          <w:rFonts w:ascii="Lucida Console" w:eastAsia="Times New Roman" w:hAnsi="Lucida Console" w:cs="Courier New"/>
-          <w:b/>
-          <w:bCs/>
-          <w:color w:val="000000"/>
-          <w:sz w:val="20"/>
-          <w:szCs w:val="20"/>
-          <w:lang w:eastAsia="es-ES"/>
-        </w:rPr>
-        <w:t>gendist_PUG</w:t>
-      </w:r>
-      <w:proofErr w:type="spellEnd"/>
-      <w:r>
-        <w:rPr>
-          <w:rFonts w:ascii="Lucida Console" w:eastAsia="Times New Roman" w:hAnsi="Lucida Console" w:cs="Courier New"/>
-          <w:b/>
-          <w:bCs/>
-          <w:color w:val="000000"/>
-          <w:sz w:val="20"/>
-          <w:szCs w:val="20"/>
-          <w:lang w:eastAsia="es-ES"/>
-        </w:rPr>
-        <w:t xml:space="preserve"> &lt;- … # analogicznie jak wyżej</w:t>
-      </w:r>
-    </w:p>
-    <w:p>
-      <w:pPr>
-        <w:pStyle w:val="Akapitzlist"/>
-        <w:pBdr>
-          <w:top w:val="dashed" w:sz="6" w:space="12" w:color="AAAAAA"/>
-          <w:left w:val="dashed" w:sz="6" w:space="12" w:color="AAAAAA"/>
-          <w:bottom w:val="dashed" w:sz="6" w:space="12" w:color="AAAAAA"/>
-          <w:right w:val="dashed" w:sz="6" w:space="12" w:color="AAAAAA"/>
-        </w:pBdr>
-        <w:shd w:val="clear" w:color="auto" w:fill="E3E3E3"/>
-        <w:tabs>
-          <w:tab w:val="left" w:pos="916"/>
-          <w:tab w:val="left" w:pos="1832"/>
-          <w:tab w:val="left" w:pos="2748"/>
-          <w:tab w:val="left" w:pos="3664"/>
-          <w:tab w:val="left" w:pos="4580"/>
-          <w:tab w:val="left" w:pos="5496"/>
-          <w:tab w:val="left" w:pos="6412"/>
-          <w:tab w:val="left" w:pos="7328"/>
-          <w:tab w:val="left" w:pos="8244"/>
-          <w:tab w:val="left" w:pos="9160"/>
-          <w:tab w:val="left" w:pos="10076"/>
-          <w:tab w:val="left" w:pos="10992"/>
-          <w:tab w:val="left" w:pos="11908"/>
-          <w:tab w:val="left" w:pos="12824"/>
-          <w:tab w:val="left" w:pos="13740"/>
-          <w:tab w:val="left" w:pos="14656"/>
-        </w:tabs>
-        <w:spacing w:before="240" w:after="240" w:line="240" w:lineRule="auto"/>
-        <w:ind w:left="360"/>
-        <w:rPr>
-          <w:rFonts w:ascii="Lucida Console" w:eastAsia="Times New Roman" w:hAnsi="Lucida Console" w:cs="Courier New"/>
-          <w:color w:val="000000"/>
-          <w:sz w:val="20"/>
-          <w:szCs w:val="20"/>
-          <w:lang w:eastAsia="es-ES"/>
-        </w:rPr>
-      </w:pPr>
-    </w:p>
-    <w:p>
-      <w:pPr>
-        <w:jc w:val="both"/>
-        <w:rPr>
-          <w:rFonts w:ascii="Arial" w:hAnsi="Arial" w:cs="Arial"/>
-        </w:rPr>
-      </w:pPr>
-      <w:r>
-        <w:rPr>
-          <w:rFonts w:ascii="Arial" w:hAnsi="Arial" w:cs="Arial"/>
-          <w:b/>
-          <w:bCs/>
-        </w:rPr>
-        <w:t xml:space="preserve">Wklej wykresy z wynikami testu </w:t>
-      </w:r>
-      <w:proofErr w:type="spellStart"/>
-      <w:r>
-        <w:rPr>
-          <w:rFonts w:ascii="Arial" w:hAnsi="Arial" w:cs="Arial"/>
-          <w:b/>
-          <w:bCs/>
-        </w:rPr>
-        <w:t>Mantela</w:t>
-      </w:r>
-      <w:proofErr w:type="spellEnd"/>
-      <w:r>
-        <w:rPr>
           <w:rFonts w:ascii="Arial" w:hAnsi="Arial" w:cs="Arial"/>
           <w:b/>
           <w:bCs/>
@@ -6260,6 +2936,14 @@
         </w:rPr>
         <w:t>.</w:t>
       </w:r>
+    </w:p>
+    <w:p>
+      <w:pPr>
+        <w:jc w:val="both"/>
+        <w:rPr>
+          <w:rFonts w:ascii="Arial" w:hAnsi="Arial" w:cs="Arial"/>
+        </w:rPr>
+      </w:pPr>
     </w:p>
     <w:p>
       <w:pPr>
@@ -7546,6 +4230,22 @@
       <w:u w:val="single"/>
     </w:rPr>
   </w:style>
+  <w:style w:type="paragraph" w:styleId="NormalnyWeb">
+    <w:name w:val="Normal (Web)"/>
+    <w:basedOn w:val="Normalny"/>
+    <w:uiPriority w:val="99"/>
+    <w:unhideWhenUsed/>
+    <w:rsid w:val="00CF704D"/>
+    <w:pPr>
+      <w:spacing w:before="100" w:beforeAutospacing="1" w:after="100" w:afterAutospacing="1" w:line="240" w:lineRule="auto"/>
+    </w:pPr>
+    <w:rPr>
+      <w:rFonts w:ascii="Times New Roman" w:eastAsia="Times New Roman" w:hAnsi="Times New Roman" w:cs="Times New Roman"/>
+      <w:sz w:val="24"/>
+      <w:szCs w:val="24"/>
+      <w:lang w:eastAsia="pl-PL"/>
+    </w:rPr>
+  </w:style>
 </w:styles>
 </file>
 
@@ -7845,12 +4545,14 @@
 </file>
 
 <file path=customXml/item1.xml><?xml version="1.0" encoding="utf-8"?>
-<?mso-contentType ?>
-<FormTemplates xmlns="http://schemas.microsoft.com/sharepoint/v3/contenttype/forms">
-  <Display>DocumentLibraryForm</Display>
-  <Edit>DocumentLibraryForm</Edit>
-  <New>DocumentLibraryForm</New>
-</FormTemplates>
+<p:properties xmlns:p="http://schemas.microsoft.com/office/2006/metadata/properties" xmlns:xsi="http://www.w3.org/2001/XMLSchema-instance" xmlns:pc="http://schemas.microsoft.com/office/infopath/2007/PartnerControls">
+  <documentManagement>
+    <TaxCatchAll xmlns="6f8e2754-cc39-4a5a-9845-534c477a358f" xsi:nil="true"/>
+    <lcf76f155ced4ddcb4097134ff3c332f xmlns="f46c458c-e992-4760-b5a1-25cb1f0095dd">
+      <Terms xmlns="http://schemas.microsoft.com/office/infopath/2007/PartnerControls"/>
+    </lcf76f155ced4ddcb4097134ff3c332f>
+  </documentManagement>
+</p:properties>
 </file>
 
 <file path=customXml/item2.xml><?xml version="1.0" encoding="utf-8"?>
@@ -8049,20 +4751,21 @@
 </file>
 
 <file path=customXml/item3.xml><?xml version="1.0" encoding="utf-8"?>
-<p:properties xmlns:p="http://schemas.microsoft.com/office/2006/metadata/properties" xmlns:xsi="http://www.w3.org/2001/XMLSchema-instance" xmlns:pc="http://schemas.microsoft.com/office/infopath/2007/PartnerControls">
-  <documentManagement>
-    <TaxCatchAll xmlns="6f8e2754-cc39-4a5a-9845-534c477a358f" xsi:nil="true"/>
-    <lcf76f155ced4ddcb4097134ff3c332f xmlns="f46c458c-e992-4760-b5a1-25cb1f0095dd">
-      <Terms xmlns="http://schemas.microsoft.com/office/infopath/2007/PartnerControls"/>
-    </lcf76f155ced4ddcb4097134ff3c332f>
-  </documentManagement>
-</p:properties>
+<?mso-contentType ?>
+<FormTemplates xmlns="http://schemas.microsoft.com/sharepoint/v3/contenttype/forms">
+  <Display>DocumentLibraryForm</Display>
+  <Edit>DocumentLibraryForm</Edit>
+  <New>DocumentLibraryForm</New>
+</FormTemplates>
 </file>
 
 <file path=customXml/itemProps1.xml><?xml version="1.0" encoding="utf-8"?>
-<ds:datastoreItem xmlns:ds="http://schemas.openxmlformats.org/officeDocument/2006/customXml" ds:itemID="{CA9BECA4-05A5-4C38-9598-FD5BC4500E62}">
+<ds:datastoreItem xmlns:ds="http://schemas.openxmlformats.org/officeDocument/2006/customXml" ds:itemID="{EB660845-D023-467C-800D-B5B1B304B160}">
   <ds:schemaRefs>
-    <ds:schemaRef ds:uri="http://schemas.microsoft.com/sharepoint/v3/contenttype/forms"/>
+    <ds:schemaRef ds:uri="http://schemas.microsoft.com/office/2006/metadata/properties"/>
+    <ds:schemaRef ds:uri="http://schemas.microsoft.com/office/infopath/2007/PartnerControls"/>
+    <ds:schemaRef ds:uri="6f8e2754-cc39-4a5a-9845-534c477a358f"/>
+    <ds:schemaRef ds:uri="f46c458c-e992-4760-b5a1-25cb1f0095dd"/>
   </ds:schemaRefs>
 </ds:datastoreItem>
 </file>
@@ -8087,12 +4790,9 @@
 </file>
 
 <file path=customXml/itemProps3.xml><?xml version="1.0" encoding="utf-8"?>
-<ds:datastoreItem xmlns:ds="http://schemas.openxmlformats.org/officeDocument/2006/customXml" ds:itemID="{EB660845-D023-467C-800D-B5B1B304B160}">
+<ds:datastoreItem xmlns:ds="http://schemas.openxmlformats.org/officeDocument/2006/customXml" ds:itemID="{CA9BECA4-05A5-4C38-9598-FD5BC4500E62}">
   <ds:schemaRefs>
-    <ds:schemaRef ds:uri="http://schemas.microsoft.com/office/2006/metadata/properties"/>
-    <ds:schemaRef ds:uri="http://schemas.microsoft.com/office/infopath/2007/PartnerControls"/>
-    <ds:schemaRef ds:uri="6f8e2754-cc39-4a5a-9845-534c477a358f"/>
-    <ds:schemaRef ds:uri="f46c458c-e992-4760-b5a1-25cb1f0095dd"/>
+    <ds:schemaRef ds:uri="http://schemas.microsoft.com/sharepoint/v3/contenttype/forms"/>
   </ds:schemaRefs>
 </ds:datastoreItem>
 </file>
</xml_diff>